<commit_message>
Oegla update Non_technical_guide Included some more descriptions to the text
</commit_message>
<xml_diff>
--- a/doc/Non_technical_guide.docx
+++ b/doc/Non_technical_guide.docx
@@ -44,8 +44,6 @@
         </w:rPr>
         <w:t xml:space="preserve"> Application</w:t>
       </w:r>
-      <w:bookmarkStart w:id="0" w:name="_GoBack"/>
-      <w:bookmarkEnd w:id="0"/>
     </w:p>
     <w:p>
       <w:pPr>
@@ -1188,6 +1186,22 @@
         </w:rPr>
         <w:t>:  x &lt; -5</w:t>
       </w:r>
+      <w:r>
+        <w:rPr>
+          <w:rFonts w:ascii="Calibri" w:hAnsi="Calibri" w:cs="Calibri"/>
+          <w:lang w:val="de"/>
+        </w:rPr>
+        <w:t xml:space="preserve"> </w:t>
+      </w:r>
+      <w:proofErr w:type="spellStart"/>
+      <w:r>
+        <w:rPr>
+          <w:rFonts w:ascii="Calibri" w:hAnsi="Calibri" w:cs="Calibri"/>
+          <w:lang w:val="de"/>
+        </w:rPr>
+        <w:t>days</w:t>
+      </w:r>
+      <w:proofErr w:type="spellEnd"/>
     </w:p>
     <w:p>
       <w:pPr>
@@ -1244,8 +1258,47 @@
           <w:lang w:val="de"/>
         </w:rPr>
         <w:tab/>
-        <w:t xml:space="preserve">  -5 &lt;= x &lt; -1</w:t>
-      </w:r>
+        <w:t xml:space="preserve">  -5</w:t>
+      </w:r>
+      <w:r>
+        <w:rPr>
+          <w:rFonts w:ascii="Calibri" w:hAnsi="Calibri" w:cs="Calibri"/>
+          <w:lang w:val="de"/>
+        </w:rPr>
+        <w:t xml:space="preserve"> </w:t>
+      </w:r>
+      <w:proofErr w:type="spellStart"/>
+      <w:r>
+        <w:rPr>
+          <w:rFonts w:ascii="Calibri" w:hAnsi="Calibri" w:cs="Calibri"/>
+          <w:lang w:val="de"/>
+        </w:rPr>
+        <w:t>days</w:t>
+      </w:r>
+      <w:proofErr w:type="spellEnd"/>
+      <w:r>
+        <w:rPr>
+          <w:rFonts w:ascii="Calibri" w:hAnsi="Calibri" w:cs="Calibri"/>
+          <w:lang w:val="de"/>
+        </w:rPr>
+        <w:t xml:space="preserve"> &lt;= x &lt; -1</w:t>
+      </w:r>
+      <w:r>
+        <w:rPr>
+          <w:rFonts w:ascii="Calibri" w:hAnsi="Calibri" w:cs="Calibri"/>
+          <w:lang w:val="de"/>
+        </w:rPr>
+        <w:t xml:space="preserve"> </w:t>
+      </w:r>
+      <w:proofErr w:type="spellStart"/>
+      <w:r>
+        <w:rPr>
+          <w:rFonts w:ascii="Calibri" w:hAnsi="Calibri" w:cs="Calibri"/>
+          <w:lang w:val="de"/>
+        </w:rPr>
+        <w:t>day</w:t>
+      </w:r>
+      <w:proofErr w:type="spellEnd"/>
     </w:p>
     <w:p>
       <w:pPr>
@@ -1261,23 +1314,51 @@
         <w:ind w:left="720" w:hanging="360"/>
         <w:rPr>
           <w:rFonts w:ascii="Calibri" w:hAnsi="Calibri" w:cs="Calibri"/>
-          <w:lang w:val="de"/>
-        </w:rPr>
-      </w:pPr>
-      <w:r>
-        <w:rPr>
-          <w:rFonts w:ascii="Calibri" w:hAnsi="Calibri" w:cs="Calibri"/>
-          <w:lang w:val="de"/>
+          <w:lang w:val="en-US"/>
+        </w:rPr>
+      </w:pPr>
+      <w:r>
+        <w:rPr>
+          <w:rFonts w:ascii="Calibri" w:hAnsi="Calibri" w:cs="Calibri"/>
+          <w:lang w:val="en-US"/>
         </w:rPr>
         <w:t>on time:</w:t>
       </w:r>
       <w:r>
         <w:rPr>
           <w:rFonts w:ascii="Calibri" w:hAnsi="Calibri" w:cs="Calibri"/>
-          <w:lang w:val="de"/>
+          <w:lang w:val="en-US"/>
         </w:rPr>
         <w:tab/>
-        <w:t xml:space="preserve">  -1 &lt;= x = 0</w:t>
+        <w:t xml:space="preserve">  -1</w:t>
+      </w:r>
+      <w:r>
+        <w:rPr>
+          <w:rFonts w:ascii="Calibri" w:hAnsi="Calibri" w:cs="Calibri"/>
+          <w:lang w:val="en-US"/>
+        </w:rPr>
+        <w:t xml:space="preserve"> day</w:t>
+      </w:r>
+      <w:r>
+        <w:rPr>
+          <w:rFonts w:ascii="Calibri" w:hAnsi="Calibri" w:cs="Calibri"/>
+          <w:lang w:val="en-US"/>
+        </w:rPr>
+        <w:t xml:space="preserve"> &lt;= x = 0</w:t>
+      </w:r>
+      <w:r>
+        <w:rPr>
+          <w:rFonts w:ascii="Calibri" w:hAnsi="Calibri" w:cs="Calibri"/>
+          <w:lang w:val="en-US"/>
+        </w:rPr>
+        <w:t xml:space="preserve"> </w:t>
+      </w:r>
+      <w:r>
+        <w:rPr>
+          <w:rFonts w:ascii="Calibri" w:hAnsi="Calibri" w:cs="Calibri"/>
+          <w:lang w:val="en-US"/>
+        </w:rPr>
+        <w:t>days</w:t>
       </w:r>
     </w:p>
     <w:p>
@@ -1294,48 +1375,58 @@
         <w:ind w:left="720" w:hanging="360"/>
         <w:rPr>
           <w:rFonts w:ascii="Calibri" w:hAnsi="Calibri" w:cs="Calibri"/>
-          <w:lang w:val="de"/>
-        </w:rPr>
-      </w:pPr>
-      <w:proofErr w:type="spellStart"/>
-      <w:r>
-        <w:rPr>
-          <w:rFonts w:ascii="Calibri" w:hAnsi="Calibri" w:cs="Calibri"/>
-          <w:lang w:val="de"/>
-        </w:rPr>
-        <w:t>too</w:t>
-      </w:r>
-      <w:proofErr w:type="spellEnd"/>
-      <w:r>
-        <w:rPr>
-          <w:rFonts w:ascii="Calibri" w:hAnsi="Calibri" w:cs="Calibri"/>
-          <w:lang w:val="de"/>
+          <w:lang w:val="en-US"/>
+        </w:rPr>
+      </w:pPr>
+      <w:r>
+        <w:rPr>
+          <w:rFonts w:ascii="Calibri" w:hAnsi="Calibri" w:cs="Calibri"/>
+          <w:lang w:val="en-US"/>
+        </w:rPr>
+        <w:t>too late:</w:t>
+      </w:r>
+      <w:r>
+        <w:rPr>
+          <w:rFonts w:ascii="Calibri" w:hAnsi="Calibri" w:cs="Calibri"/>
+          <w:lang w:val="en-US"/>
+        </w:rPr>
+        <w:tab/>
+        <w:t xml:space="preserve">  0 </w:t>
+      </w:r>
+      <w:r>
+        <w:rPr>
+          <w:rFonts w:ascii="Calibri" w:hAnsi="Calibri" w:cs="Calibri"/>
+          <w:lang w:val="en-US"/>
+        </w:rPr>
+        <w:t>days</w:t>
+      </w:r>
+      <w:r>
+        <w:rPr>
+          <w:rFonts w:ascii="Calibri" w:hAnsi="Calibri" w:cs="Calibri"/>
+          <w:lang w:val="en-US"/>
         </w:rPr>
         <w:t xml:space="preserve"> </w:t>
       </w:r>
-      <w:proofErr w:type="spellStart"/>
-      <w:r>
-        <w:rPr>
-          <w:rFonts w:ascii="Calibri" w:hAnsi="Calibri" w:cs="Calibri"/>
-          <w:lang w:val="de"/>
-        </w:rPr>
-        <w:t>late</w:t>
-      </w:r>
-      <w:proofErr w:type="spellEnd"/>
-      <w:r>
-        <w:rPr>
-          <w:rFonts w:ascii="Calibri" w:hAnsi="Calibri" w:cs="Calibri"/>
-          <w:lang w:val="de"/>
-        </w:rPr>
-        <w:t>:</w:t>
-      </w:r>
-      <w:r>
-        <w:rPr>
-          <w:rFonts w:ascii="Calibri" w:hAnsi="Calibri" w:cs="Calibri"/>
-          <w:lang w:val="de"/>
-        </w:rPr>
-        <w:tab/>
-        <w:t xml:space="preserve">  0 &lt; x &lt;= 5</w:t>
+      <w:r>
+        <w:rPr>
+          <w:rFonts w:ascii="Calibri" w:hAnsi="Calibri" w:cs="Calibri"/>
+          <w:lang w:val="en-US"/>
+        </w:rPr>
+        <w:t>&lt; x &lt;= 5</w:t>
+      </w:r>
+      <w:r>
+        <w:rPr>
+          <w:rFonts w:ascii="Calibri" w:hAnsi="Calibri" w:cs="Calibri"/>
+          <w:lang w:val="en-US"/>
+        </w:rPr>
+        <w:t xml:space="preserve"> </w:t>
+      </w:r>
+      <w:r>
+        <w:rPr>
+          <w:rFonts w:ascii="Calibri" w:hAnsi="Calibri" w:cs="Calibri"/>
+          <w:lang w:val="en-US"/>
+        </w:rPr>
+        <w:t>days</w:t>
       </w:r>
     </w:p>
     <w:p>
@@ -1411,6 +1502,22 @@
         <w:tab/>
         <w:t xml:space="preserve">  x &gt; 5</w:t>
       </w:r>
+      <w:r>
+        <w:rPr>
+          <w:rFonts w:ascii="Calibri" w:hAnsi="Calibri" w:cs="Calibri"/>
+          <w:lang w:val="de"/>
+        </w:rPr>
+        <w:t xml:space="preserve"> </w:t>
+      </w:r>
+      <w:proofErr w:type="spellStart"/>
+      <w:r>
+        <w:rPr>
+          <w:rFonts w:ascii="Calibri" w:hAnsi="Calibri" w:cs="Calibri"/>
+          <w:lang w:val="de"/>
+        </w:rPr>
+        <w:t>days</w:t>
+      </w:r>
+      <w:proofErr w:type="spellEnd"/>
     </w:p>
     <w:p>
       <w:pPr>
@@ -1635,7 +1742,7 @@
         </w:rPr>
         <w:lastRenderedPageBreak/>
         <w:drawing>
-          <wp:inline distT="0" distB="0" distL="0" distR="0">
+          <wp:inline distT="0" distB="0" distL="0" distR="0" wp14:anchorId="37C5685F" wp14:editId="2B41D0DE">
             <wp:extent cx="5486400" cy="2257425"/>
             <wp:effectExtent l="0" t="0" r="0" b="9525"/>
             <wp:docPr id="6" name="Bild 6"/>
@@ -1683,21 +1790,6 @@
           </wp:inline>
         </w:drawing>
       </w:r>
-    </w:p>
-    <w:p>
-      <w:pPr>
-        <w:widowControl w:val="0"/>
-        <w:autoSpaceDE w:val="0"/>
-        <w:autoSpaceDN w:val="0"/>
-        <w:adjustRightInd w:val="0"/>
-        <w:rPr>
-          <w:rFonts w:ascii="Calibri" w:hAnsi="Calibri" w:cs="Calibri"/>
-          <w:b/>
-          <w:bCs/>
-          <w:u w:val="single"/>
-          <w:lang w:val="de"/>
-        </w:rPr>
-      </w:pPr>
     </w:p>
     <w:p>
       <w:pPr>
@@ -1867,23 +1959,28 @@
           <w:rFonts w:ascii="Calibri" w:hAnsi="Calibri" w:cs="Calibri"/>
           <w:lang w:val="en-US"/>
         </w:rPr>
-        <w:t xml:space="preserve">In this graph, the reliability </w:t>
-      </w:r>
-      <w:proofErr w:type="gramStart"/>
-      <w:r>
-        <w:rPr>
-          <w:rFonts w:ascii="Calibri" w:hAnsi="Calibri" w:cs="Calibri"/>
-          <w:lang w:val="en-US"/>
-        </w:rPr>
-        <w:t>of a suppliers</w:t>
-      </w:r>
-      <w:proofErr w:type="gramEnd"/>
+        <w:t>In this graph</w:t>
+      </w:r>
+      <w:r>
+        <w:rPr>
+          <w:rFonts w:ascii="Calibri" w:hAnsi="Calibri" w:cs="Calibri"/>
+          <w:lang w:val="en-US"/>
+        </w:rPr>
+        <w:t>, the reliability of a supplier</w:t>
+      </w:r>
       <w:r>
         <w:rPr>
           <w:rFonts w:ascii="Calibri" w:hAnsi="Calibri" w:cs="Calibri"/>
           <w:lang w:val="en-US"/>
         </w:rPr>
         <w:t xml:space="preserve"> is shown based on their supplier score which is calculated from the following grading system:</w:t>
+      </w:r>
+      <w:r>
+        <w:rPr>
+          <w:rFonts w:ascii="Calibri" w:hAnsi="Calibri" w:cs="Calibri"/>
+          <w:lang w:val="en-US"/>
+        </w:rPr>
+        <w:t xml:space="preserve"> (The numbers in the intervals represent the days that the delivery date differs from the promised date)</w:t>
       </w:r>
     </w:p>
     <w:p>
@@ -2208,10 +2305,231 @@
         <w:autoSpaceDE w:val="0"/>
         <w:autoSpaceDN w:val="0"/>
         <w:adjustRightInd w:val="0"/>
+        <w:spacing w:after="0" w:line="240" w:lineRule="auto"/>
+        <w:rPr>
+          <w:rFonts w:ascii="Calibri" w:hAnsi="Calibri" w:cs="Calibri"/>
+          <w:lang w:val="de"/>
+        </w:rPr>
+      </w:pPr>
+    </w:p>
+    <w:p>
+      <w:pPr>
+        <w:widowControl w:val="0"/>
+        <w:autoSpaceDE w:val="0"/>
+        <w:autoSpaceDN w:val="0"/>
+        <w:adjustRightInd w:val="0"/>
+        <w:spacing w:after="0" w:line="240" w:lineRule="auto"/>
+        <w:rPr>
+          <w:rFonts w:ascii="Calibri" w:hAnsi="Calibri" w:cs="Calibri"/>
+          <w:lang w:val="de"/>
+        </w:rPr>
+      </w:pPr>
+      <w:proofErr w:type="spellStart"/>
+      <w:r>
+        <w:rPr>
+          <w:rFonts w:ascii="Calibri" w:hAnsi="Calibri" w:cs="Calibri"/>
+          <w:lang w:val="de"/>
+        </w:rPr>
+        <w:t>Examples</w:t>
+      </w:r>
+      <w:proofErr w:type="spellEnd"/>
+      <w:r>
+        <w:rPr>
+          <w:rFonts w:ascii="Calibri" w:hAnsi="Calibri" w:cs="Calibri"/>
+          <w:lang w:val="de"/>
+        </w:rPr>
+        <w:t>:</w:t>
+      </w:r>
+    </w:p>
+    <w:p>
+      <w:pPr>
+        <w:widowControl w:val="0"/>
+        <w:autoSpaceDE w:val="0"/>
+        <w:autoSpaceDN w:val="0"/>
+        <w:adjustRightInd w:val="0"/>
+        <w:spacing w:after="0" w:line="240" w:lineRule="auto"/>
+        <w:rPr>
+          <w:rFonts w:ascii="Calibri" w:hAnsi="Calibri" w:cs="Calibri"/>
+          <w:lang w:val="en-US"/>
+        </w:rPr>
+      </w:pPr>
+      <w:r>
+        <w:rPr>
+          <w:rFonts w:ascii="Calibri" w:hAnsi="Calibri" w:cs="Calibri"/>
+          <w:lang w:val="en-US"/>
+        </w:rPr>
+        <w:t>[+1</w:t>
+      </w:r>
+      <w:proofErr w:type="gramStart"/>
+      <w:r>
+        <w:rPr>
+          <w:rFonts w:ascii="Calibri" w:hAnsi="Calibri" w:cs="Calibri"/>
+          <w:lang w:val="en-US"/>
+        </w:rPr>
+        <w:t>;+</w:t>
+      </w:r>
+      <w:proofErr w:type="gramEnd"/>
+      <w:r>
+        <w:rPr>
+          <w:rFonts w:ascii="Calibri" w:hAnsi="Calibri" w:cs="Calibri"/>
+          <w:lang w:val="en-US"/>
+        </w:rPr>
+        <w:t>3]</w:t>
+      </w:r>
+      <w:r>
+        <w:rPr>
+          <w:rFonts w:ascii="Calibri" w:hAnsi="Calibri" w:cs="Calibri"/>
+          <w:lang w:val="en-US"/>
+        </w:rPr>
+        <w:t xml:space="preserve"> means</w:t>
+      </w:r>
+      <w:r>
+        <w:rPr>
+          <w:rFonts w:ascii="Calibri" w:hAnsi="Calibri" w:cs="Calibri"/>
+          <w:lang w:val="en-US"/>
+        </w:rPr>
+        <w:t xml:space="preserve"> </w:t>
+      </w:r>
+      <w:r>
+        <w:rPr>
+          <w:rFonts w:ascii="Calibri" w:hAnsi="Calibri" w:cs="Calibri"/>
+          <w:lang w:val="en-US"/>
+        </w:rPr>
+        <w:t>: The supplier delivers 1 day up to</w:t>
+      </w:r>
+      <w:r>
+        <w:rPr>
+          <w:rFonts w:ascii="Calibri" w:hAnsi="Calibri" w:cs="Calibri"/>
+          <w:lang w:val="en-US"/>
+        </w:rPr>
+        <w:t xml:space="preserve"> 3 days too late. So he gets the score of 90% for this delivery.</w:t>
+      </w:r>
+    </w:p>
+    <w:p>
+      <w:pPr>
+        <w:widowControl w:val="0"/>
+        <w:autoSpaceDE w:val="0"/>
+        <w:autoSpaceDN w:val="0"/>
+        <w:adjustRightInd w:val="0"/>
+        <w:spacing w:after="0" w:line="240" w:lineRule="auto"/>
+        <w:rPr>
+          <w:rFonts w:ascii="Calibri" w:hAnsi="Calibri" w:cs="Calibri"/>
+          <w:lang w:val="en-US"/>
+        </w:rPr>
+      </w:pPr>
+      <w:r>
+        <w:rPr>
+          <w:rFonts w:ascii="Calibri" w:hAnsi="Calibri" w:cs="Calibri"/>
+          <w:lang w:val="en-US"/>
+        </w:rPr>
+        <w:t>[+28</w:t>
+      </w:r>
+      <w:proofErr w:type="gramStart"/>
+      <w:r>
+        <w:rPr>
+          <w:rFonts w:ascii="Calibri" w:hAnsi="Calibri" w:cs="Calibri"/>
+          <w:lang w:val="en-US"/>
+        </w:rPr>
+        <w:t>;+</w:t>
+      </w:r>
+      <w:proofErr w:type="gramEnd"/>
+      <w:r>
+        <w:rPr>
+          <w:rFonts w:ascii="Calibri" w:hAnsi="Calibri" w:cs="Calibri"/>
+          <w:lang w:val="en-US"/>
+        </w:rPr>
+        <w:t xml:space="preserve">inf.] </w:t>
+      </w:r>
+      <w:proofErr w:type="gramStart"/>
+      <w:r>
+        <w:rPr>
+          <w:rFonts w:ascii="Calibri" w:hAnsi="Calibri" w:cs="Calibri"/>
+          <w:lang w:val="en-US"/>
+        </w:rPr>
+        <w:t>means</w:t>
+      </w:r>
+      <w:r>
+        <w:rPr>
+          <w:rFonts w:ascii="Calibri" w:hAnsi="Calibri" w:cs="Calibri"/>
+          <w:lang w:val="en-US"/>
+        </w:rPr>
+        <w:t xml:space="preserve"> </w:t>
+      </w:r>
+      <w:r>
+        <w:rPr>
+          <w:rFonts w:ascii="Calibri" w:hAnsi="Calibri" w:cs="Calibri"/>
+          <w:lang w:val="en-US"/>
+        </w:rPr>
+        <w:t>:</w:t>
+      </w:r>
+      <w:proofErr w:type="gramEnd"/>
+      <w:r>
+        <w:rPr>
+          <w:rFonts w:ascii="Calibri" w:hAnsi="Calibri" w:cs="Calibri"/>
+          <w:lang w:val="en-US"/>
+        </w:rPr>
+        <w:t xml:space="preserve"> The supplier delivers 28</w:t>
+      </w:r>
+      <w:r>
+        <w:rPr>
+          <w:rFonts w:ascii="Calibri" w:hAnsi="Calibri" w:cs="Calibri"/>
+          <w:lang w:val="en-US"/>
+        </w:rPr>
+        <w:t xml:space="preserve"> day</w:t>
+      </w:r>
+      <w:r>
+        <w:rPr>
+          <w:rFonts w:ascii="Calibri" w:hAnsi="Calibri" w:cs="Calibri"/>
+          <w:lang w:val="en-US"/>
+        </w:rPr>
+        <w:t>s or more</w:t>
+      </w:r>
+      <w:r>
+        <w:rPr>
+          <w:rFonts w:ascii="Calibri" w:hAnsi="Calibri" w:cs="Calibri"/>
+          <w:lang w:val="en-US"/>
+        </w:rPr>
+        <w:t xml:space="preserve"> to</w:t>
+      </w:r>
+      <w:r>
+        <w:rPr>
+          <w:rFonts w:ascii="Calibri" w:hAnsi="Calibri" w:cs="Calibri"/>
+          <w:lang w:val="en-US"/>
+        </w:rPr>
+        <w:t>o</w:t>
+      </w:r>
+      <w:r>
+        <w:rPr>
+          <w:rFonts w:ascii="Calibri" w:hAnsi="Calibri" w:cs="Calibri"/>
+          <w:lang w:val="en-US"/>
+        </w:rPr>
+        <w:t xml:space="preserve"> late. So he get</w:t>
+      </w:r>
+      <w:r>
+        <w:rPr>
+          <w:rFonts w:ascii="Calibri" w:hAnsi="Calibri" w:cs="Calibri"/>
+          <w:lang w:val="en-US"/>
+        </w:rPr>
+        <w:t xml:space="preserve">s the score of </w:t>
+      </w:r>
+      <w:r>
+        <w:rPr>
+          <w:rFonts w:ascii="Calibri" w:hAnsi="Calibri" w:cs="Calibri"/>
+          <w:lang w:val="en-US"/>
+        </w:rPr>
+        <w:t>0% for this delivery.</w:t>
+      </w:r>
+    </w:p>
+    <w:p>
+      <w:pPr>
+        <w:widowControl w:val="0"/>
+        <w:autoSpaceDE w:val="0"/>
+        <w:autoSpaceDN w:val="0"/>
+        <w:adjustRightInd w:val="0"/>
         <w:spacing w:after="0"/>
         <w:rPr>
           <w:rFonts w:ascii="Calibri" w:hAnsi="Calibri" w:cs="Calibri"/>
-          <w:lang w:val="de"/>
+          <w:lang w:val="en-US"/>
         </w:rPr>
       </w:pPr>
     </w:p>
@@ -2232,6 +2550,7 @@
           <w:rFonts w:ascii="Calibri" w:hAnsi="Calibri" w:cs="Calibri"/>
           <w:lang w:val="en-US"/>
         </w:rPr>
+        <w:lastRenderedPageBreak/>
         <w:t>The suppliers are divided into three classifications:</w:t>
       </w:r>
     </w:p>
@@ -2387,7 +2706,6 @@
           <w:rFonts w:ascii="Calibri" w:hAnsi="Calibri" w:cs="Calibri"/>
           <w:lang w:val="en-US"/>
         </w:rPr>
-        <w:lastRenderedPageBreak/>
         <w:t xml:space="preserve">Which suppliers the graph will show, can be </w:t>
       </w:r>
       <w:proofErr w:type="spellStart"/>
@@ -2577,6 +2895,7 @@
           <w:rFonts w:ascii="Calibri" w:hAnsi="Calibri" w:cs="Calibri"/>
           <w:noProof/>
         </w:rPr>
+        <w:lastRenderedPageBreak/>
         <w:drawing>
           <wp:inline distT="0" distB="0" distL="0" distR="0">
             <wp:extent cx="5486400" cy="2257425"/>
@@ -2667,7 +2986,6 @@
           <w:u w:val="single"/>
           <w:lang w:val="en-US"/>
         </w:rPr>
-        <w:lastRenderedPageBreak/>
         <w:t>4.</w:t>
       </w:r>
       <w:r>
@@ -3030,7 +3348,6 @@
         <w:rPr>
           <w:lang w:val="en-US"/>
         </w:rPr>
-        <w:lastRenderedPageBreak/>
         <w:t>Load separately saved default threshold values from SQLite Database.</w:t>
       </w:r>
     </w:p>
@@ -3302,6 +3619,7 @@
           <w:rFonts w:ascii="Calibri" w:hAnsi="Calibri" w:cs="Calibri"/>
           <w:noProof/>
         </w:rPr>
+        <w:lastRenderedPageBreak/>
         <w:drawing>
           <wp:inline distT="0" distB="0" distL="0" distR="0">
             <wp:extent cx="5972810" cy="3009954"/>
@@ -4261,6 +4579,8 @@
         </w:rPr>
         <w:t>happen to click on this button accidentally.</w:t>
       </w:r>
+      <w:bookmarkStart w:id="0" w:name="_GoBack"/>
+      <w:bookmarkEnd w:id="0"/>
     </w:p>
     <w:p>
       <w:pPr>

</xml_diff>

<commit_message>
Non-technical user guide refactored
</commit_message>
<xml_diff>
--- a/doc/Non_technical_guide.docx
+++ b/doc/Non_technical_guide.docx
@@ -1,6 +1,6 @@
 
 <file path=word/document.xml><?xml version="1.0" encoding="utf-8"?>
-<w:document xmlns:wpc="http://schemas.microsoft.com/office/word/2010/wordprocessingCanvas" xmlns:mc="http://schemas.openxmlformats.org/markup-compatibility/2006" xmlns:o="urn:schemas-microsoft-com:office:office" xmlns:r="http://schemas.openxmlformats.org/officeDocument/2006/relationships" xmlns:m="http://schemas.openxmlformats.org/officeDocument/2006/math" xmlns:v="urn:schemas-microsoft-com:vml" xmlns:wp14="http://schemas.microsoft.com/office/word/2010/wordprocessingDrawing" xmlns:wp="http://schemas.openxmlformats.org/drawingml/2006/wordprocessingDrawing" xmlns:w10="urn:schemas-microsoft-com:office:word" xmlns:w="http://schemas.openxmlformats.org/wordprocessingml/2006/main" xmlns:w14="http://schemas.microsoft.com/office/word/2010/wordml" xmlns:wpg="http://schemas.microsoft.com/office/word/2010/wordprocessingGroup" xmlns:wpi="http://schemas.microsoft.com/office/word/2010/wordprocessingInk" xmlns:wne="http://schemas.microsoft.com/office/word/2006/wordml" xmlns:wps="http://schemas.microsoft.com/office/word/2010/wordprocessingShape" mc:Ignorable="w14 wp14">
+<w:document xmlns:wpc="http://schemas.microsoft.com/office/word/2010/wordprocessingCanvas" xmlns:mc="http://schemas.openxmlformats.org/markup-compatibility/2006" xmlns:o="urn:schemas-microsoft-com:office:office" xmlns:r="http://schemas.openxmlformats.org/officeDocument/2006/relationships" xmlns:m="http://schemas.openxmlformats.org/officeDocument/2006/math" xmlns:v="urn:schemas-microsoft-com:vml" xmlns:wp14="http://schemas.microsoft.com/office/word/2010/wordprocessingDrawing" xmlns:wp="http://schemas.openxmlformats.org/drawingml/2006/wordprocessingDrawing" xmlns:w10="urn:schemas-microsoft-com:office:word" xmlns:w="http://schemas.openxmlformats.org/wordprocessingml/2006/main" xmlns:w14="http://schemas.microsoft.com/office/word/2010/wordml" xmlns:w15="http://schemas.microsoft.com/office/word/2012/wordml" xmlns:wpg="http://schemas.microsoft.com/office/word/2010/wordprocessingGroup" xmlns:wpi="http://schemas.microsoft.com/office/word/2010/wordprocessingInk" xmlns:wne="http://schemas.microsoft.com/office/word/2006/wordml" xmlns:wps="http://schemas.microsoft.com/office/word/2010/wordprocessingShape" mc:Ignorable="w14 w15 wp14">
   <w:body>
     <w:p>
       <w:pPr>
@@ -660,6 +660,150 @@
                 <pic:pic xmlns:pic="http://schemas.openxmlformats.org/drawingml/2006/picture">
                   <pic:nvPicPr>
                     <pic:cNvPr id="0" name="Picture 1"/>
+                    <pic:cNvPicPr>
+                      <a:picLocks noChangeAspect="1" noChangeArrowheads="1"/>
+                    </pic:cNvPicPr>
+                  </pic:nvPicPr>
+                  <pic:blipFill>
+                    <a:blip r:embed="rId5">
+                      <a:extLst>
+                        <a:ext uri="{28A0092B-C50C-407E-A947-70E740481C1C}">
+                          <a14:useLocalDpi xmlns:a14="http://schemas.microsoft.com/office/drawing/2010/main" val="0"/>
+                        </a:ext>
+                      </a:extLst>
+                    </a:blip>
+                    <a:srcRect/>
+                    <a:stretch>
+                      <a:fillRect/>
+                    </a:stretch>
+                  </pic:blipFill>
+                  <pic:spPr bwMode="auto">
+                    <a:xfrm>
+                      <a:off x="0" y="0"/>
+                      <a:ext cx="5486400" cy="4124325"/>
+                    </a:xfrm>
+                    <a:prstGeom prst="rect">
+                      <a:avLst/>
+                    </a:prstGeom>
+                    <a:noFill/>
+                    <a:ln>
+                      <a:noFill/>
+                    </a:ln>
+                  </pic:spPr>
+                </pic:pic>
+              </a:graphicData>
+            </a:graphic>
+          </wp:inline>
+        </w:drawing>
+      </w:r>
+    </w:p>
+    <w:p>
+      <w:pPr>
+        <w:widowControl w:val="0"/>
+        <w:autoSpaceDE w:val="0"/>
+        <w:autoSpaceDN w:val="0"/>
+        <w:adjustRightInd w:val="0"/>
+        <w:spacing w:after="0" w:line="240" w:lineRule="auto"/>
+        <w:jc w:val="center"/>
+        <w:rPr>
+          <w:rFonts w:ascii="Calibri" w:hAnsi="Calibri" w:cs="Calibri"/>
+          <w:lang w:val="de"/>
+        </w:rPr>
+      </w:pPr>
+    </w:p>
+    <w:p>
+      <w:pPr>
+        <w:widowControl w:val="0"/>
+        <w:autoSpaceDE w:val="0"/>
+        <w:autoSpaceDN w:val="0"/>
+        <w:adjustRightInd w:val="0"/>
+        <w:spacing w:after="0" w:line="240" w:lineRule="auto"/>
+        <w:rPr>
+          <w:rFonts w:ascii="Calibri" w:hAnsi="Calibri" w:cs="Calibri"/>
+          <w:lang w:val="de"/>
+        </w:rPr>
+      </w:pPr>
+    </w:p>
+    <w:p>
+      <w:pPr>
+        <w:widowControl w:val="0"/>
+        <w:autoSpaceDE w:val="0"/>
+        <w:autoSpaceDN w:val="0"/>
+        <w:adjustRightInd w:val="0"/>
+        <w:spacing w:after="0" w:line="240" w:lineRule="auto"/>
+        <w:rPr>
+          <w:rFonts w:ascii="Calibri" w:hAnsi="Calibri" w:cs="Calibri"/>
+          <w:lang w:val="en-US"/>
+        </w:rPr>
+      </w:pPr>
+      <w:r>
+        <w:rPr>
+          <w:rFonts w:ascii="Calibri" w:hAnsi="Calibri" w:cs="Calibri"/>
+          <w:lang w:val="en-US"/>
+        </w:rPr>
+        <w:t xml:space="preserve">If you start the program not for the first time, the login screen will be shown. You are able to login as a registered user. How </w:t>
+      </w:r>
+      <w:proofErr w:type="spellStart"/>
+      <w:r>
+        <w:rPr>
+          <w:rFonts w:ascii="Calibri" w:hAnsi="Calibri" w:cs="Calibri"/>
+          <w:lang w:val="en-US"/>
+        </w:rPr>
+        <w:t>addiitionally</w:t>
+      </w:r>
+      <w:proofErr w:type="spellEnd"/>
+      <w:r>
+        <w:rPr>
+          <w:rFonts w:ascii="Calibri" w:hAnsi="Calibri" w:cs="Calibri"/>
+          <w:lang w:val="en-US"/>
+        </w:rPr>
+        <w:t xml:space="preserve"> users can be added will be explained at a later point.</w:t>
+      </w:r>
+    </w:p>
+    <w:p>
+      <w:pPr>
+        <w:widowControl w:val="0"/>
+        <w:autoSpaceDE w:val="0"/>
+        <w:autoSpaceDN w:val="0"/>
+        <w:adjustRightInd w:val="0"/>
+        <w:spacing w:after="0" w:line="240" w:lineRule="auto"/>
+        <w:rPr>
+          <w:rFonts w:ascii="Calibri" w:hAnsi="Calibri" w:cs="Calibri"/>
+          <w:lang w:val="en-US"/>
+        </w:rPr>
+      </w:pPr>
+    </w:p>
+    <w:p>
+      <w:pPr>
+        <w:widowControl w:val="0"/>
+        <w:autoSpaceDE w:val="0"/>
+        <w:autoSpaceDN w:val="0"/>
+        <w:adjustRightInd w:val="0"/>
+        <w:spacing w:after="0" w:line="240" w:lineRule="auto"/>
+        <w:rPr>
+          <w:rFonts w:ascii="Calibri" w:hAnsi="Calibri" w:cs="Calibri"/>
+          <w:lang w:val="de"/>
+        </w:rPr>
+      </w:pPr>
+      <w:r>
+        <w:rPr>
+          <w:rFonts w:ascii="Calibri" w:hAnsi="Calibri" w:cs="Calibri"/>
+          <w:noProof/>
+        </w:rPr>
+        <w:lastRenderedPageBreak/>
+        <w:drawing>
+          <wp:inline distT="0" distB="0" distL="0" distR="0">
+            <wp:extent cx="5486400" cy="4124325"/>
+            <wp:effectExtent l="0" t="0" r="0" b="9525"/>
+            <wp:docPr id="2" name="Bild 2"/>
+            <wp:cNvGraphicFramePr>
+              <a:graphicFrameLocks xmlns:a="http://schemas.openxmlformats.org/drawingml/2006/main" noChangeAspect="1"/>
+            </wp:cNvGraphicFramePr>
+            <a:graphic xmlns:a="http://schemas.openxmlformats.org/drawingml/2006/main">
+              <a:graphicData uri="http://schemas.openxmlformats.org/drawingml/2006/picture">
+                <pic:pic xmlns:pic="http://schemas.openxmlformats.org/drawingml/2006/picture">
+                  <pic:nvPicPr>
+                    <pic:cNvPr id="0" name="Picture 2"/>
                     <pic:cNvPicPr>
                       <a:picLocks noChangeAspect="1" noChangeArrowheads="1"/>
                     </pic:cNvPicPr>
@@ -704,150 +848,6 @@
         <w:autoSpaceDN w:val="0"/>
         <w:adjustRightInd w:val="0"/>
         <w:spacing w:after="0" w:line="240" w:lineRule="auto"/>
-        <w:jc w:val="center"/>
-        <w:rPr>
-          <w:rFonts w:ascii="Calibri" w:hAnsi="Calibri" w:cs="Calibri"/>
-          <w:lang w:val="de"/>
-        </w:rPr>
-      </w:pPr>
-    </w:p>
-    <w:p>
-      <w:pPr>
-        <w:widowControl w:val="0"/>
-        <w:autoSpaceDE w:val="0"/>
-        <w:autoSpaceDN w:val="0"/>
-        <w:adjustRightInd w:val="0"/>
-        <w:spacing w:after="0" w:line="240" w:lineRule="auto"/>
-        <w:rPr>
-          <w:rFonts w:ascii="Calibri" w:hAnsi="Calibri" w:cs="Calibri"/>
-          <w:lang w:val="de"/>
-        </w:rPr>
-      </w:pPr>
-    </w:p>
-    <w:p>
-      <w:pPr>
-        <w:widowControl w:val="0"/>
-        <w:autoSpaceDE w:val="0"/>
-        <w:autoSpaceDN w:val="0"/>
-        <w:adjustRightInd w:val="0"/>
-        <w:spacing w:after="0" w:line="240" w:lineRule="auto"/>
-        <w:rPr>
-          <w:rFonts w:ascii="Calibri" w:hAnsi="Calibri" w:cs="Calibri"/>
-          <w:lang w:val="en-US"/>
-        </w:rPr>
-      </w:pPr>
-      <w:r>
-        <w:rPr>
-          <w:rFonts w:ascii="Calibri" w:hAnsi="Calibri" w:cs="Calibri"/>
-          <w:lang w:val="en-US"/>
-        </w:rPr>
-        <w:t xml:space="preserve">If you start the program not for the first time, the login screen will be shown. You are able to login as a registered user. How </w:t>
-      </w:r>
-      <w:proofErr w:type="spellStart"/>
-      <w:r>
-        <w:rPr>
-          <w:rFonts w:ascii="Calibri" w:hAnsi="Calibri" w:cs="Calibri"/>
-          <w:lang w:val="en-US"/>
-        </w:rPr>
-        <w:t>addiitionally</w:t>
-      </w:r>
-      <w:proofErr w:type="spellEnd"/>
-      <w:r>
-        <w:rPr>
-          <w:rFonts w:ascii="Calibri" w:hAnsi="Calibri" w:cs="Calibri"/>
-          <w:lang w:val="en-US"/>
-        </w:rPr>
-        <w:t xml:space="preserve"> users can be added will be explained at a later point.</w:t>
-      </w:r>
-    </w:p>
-    <w:p>
-      <w:pPr>
-        <w:widowControl w:val="0"/>
-        <w:autoSpaceDE w:val="0"/>
-        <w:autoSpaceDN w:val="0"/>
-        <w:adjustRightInd w:val="0"/>
-        <w:spacing w:after="0" w:line="240" w:lineRule="auto"/>
-        <w:rPr>
-          <w:rFonts w:ascii="Calibri" w:hAnsi="Calibri" w:cs="Calibri"/>
-          <w:lang w:val="en-US"/>
-        </w:rPr>
-      </w:pPr>
-    </w:p>
-    <w:p>
-      <w:pPr>
-        <w:widowControl w:val="0"/>
-        <w:autoSpaceDE w:val="0"/>
-        <w:autoSpaceDN w:val="0"/>
-        <w:adjustRightInd w:val="0"/>
-        <w:spacing w:after="0" w:line="240" w:lineRule="auto"/>
-        <w:rPr>
-          <w:rFonts w:ascii="Calibri" w:hAnsi="Calibri" w:cs="Calibri"/>
-          <w:lang w:val="de"/>
-        </w:rPr>
-      </w:pPr>
-      <w:r>
-        <w:rPr>
-          <w:rFonts w:ascii="Calibri" w:hAnsi="Calibri" w:cs="Calibri"/>
-          <w:noProof/>
-        </w:rPr>
-        <w:lastRenderedPageBreak/>
-        <w:drawing>
-          <wp:inline distT="0" distB="0" distL="0" distR="0">
-            <wp:extent cx="5486400" cy="4124325"/>
-            <wp:effectExtent l="0" t="0" r="0" b="9525"/>
-            <wp:docPr id="2" name="Bild 2"/>
-            <wp:cNvGraphicFramePr>
-              <a:graphicFrameLocks xmlns:a="http://schemas.openxmlformats.org/drawingml/2006/main" noChangeAspect="1"/>
-            </wp:cNvGraphicFramePr>
-            <a:graphic xmlns:a="http://schemas.openxmlformats.org/drawingml/2006/main">
-              <a:graphicData uri="http://schemas.openxmlformats.org/drawingml/2006/picture">
-                <pic:pic xmlns:pic="http://schemas.openxmlformats.org/drawingml/2006/picture">
-                  <pic:nvPicPr>
-                    <pic:cNvPr id="0" name="Picture 2"/>
-                    <pic:cNvPicPr>
-                      <a:picLocks noChangeAspect="1" noChangeArrowheads="1"/>
-                    </pic:cNvPicPr>
-                  </pic:nvPicPr>
-                  <pic:blipFill>
-                    <a:blip r:embed="rId7">
-                      <a:extLst>
-                        <a:ext uri="{28A0092B-C50C-407E-A947-70E740481C1C}">
-                          <a14:useLocalDpi xmlns:a14="http://schemas.microsoft.com/office/drawing/2010/main" val="0"/>
-                        </a:ext>
-                      </a:extLst>
-                    </a:blip>
-                    <a:srcRect/>
-                    <a:stretch>
-                      <a:fillRect/>
-                    </a:stretch>
-                  </pic:blipFill>
-                  <pic:spPr bwMode="auto">
-                    <a:xfrm>
-                      <a:off x="0" y="0"/>
-                      <a:ext cx="5486400" cy="4124325"/>
-                    </a:xfrm>
-                    <a:prstGeom prst="rect">
-                      <a:avLst/>
-                    </a:prstGeom>
-                    <a:noFill/>
-                    <a:ln>
-                      <a:noFill/>
-                    </a:ln>
-                  </pic:spPr>
-                </pic:pic>
-              </a:graphicData>
-            </a:graphic>
-          </wp:inline>
-        </w:drawing>
-      </w:r>
-    </w:p>
-    <w:p>
-      <w:pPr>
-        <w:widowControl w:val="0"/>
-        <w:autoSpaceDE w:val="0"/>
-        <w:autoSpaceDN w:val="0"/>
-        <w:adjustRightInd w:val="0"/>
-        <w:spacing w:after="0" w:line="240" w:lineRule="auto"/>
         <w:rPr>
           <w:rFonts w:ascii="Calibri" w:hAnsi="Calibri" w:cs="Calibri"/>
           <w:lang w:val="de"/>
@@ -903,7 +903,7 @@
                     </pic:cNvPicPr>
                   </pic:nvPicPr>
                   <pic:blipFill>
-                    <a:blip r:embed="rId8">
+                    <a:blip r:embed="rId7">
                       <a:extLst>
                         <a:ext uri="{28A0092B-C50C-407E-A947-70E740481C1C}">
                           <a14:useLocalDpi xmlns:a14="http://schemas.microsoft.com/office/drawing/2010/main" val="0"/>
@@ -1043,7 +1043,7 @@
                     </pic:cNvPicPr>
                   </pic:nvPicPr>
                   <pic:blipFill>
-                    <a:blip r:embed="rId9">
+                    <a:blip r:embed="rId8">
                       <a:extLst>
                         <a:ext uri="{28A0092B-C50C-407E-A947-70E740481C1C}">
                           <a14:useLocalDpi xmlns:a14="http://schemas.microsoft.com/office/drawing/2010/main" val="0"/>
@@ -1186,22 +1186,6 @@
         </w:rPr>
         <w:t>:  x &lt; -5</w:t>
       </w:r>
-      <w:r>
-        <w:rPr>
-          <w:rFonts w:ascii="Calibri" w:hAnsi="Calibri" w:cs="Calibri"/>
-          <w:lang w:val="de"/>
-        </w:rPr>
-        <w:t xml:space="preserve"> </w:t>
-      </w:r>
-      <w:proofErr w:type="spellStart"/>
-      <w:r>
-        <w:rPr>
-          <w:rFonts w:ascii="Calibri" w:hAnsi="Calibri" w:cs="Calibri"/>
-          <w:lang w:val="de"/>
-        </w:rPr>
-        <w:t>days</w:t>
-      </w:r>
-      <w:proofErr w:type="spellEnd"/>
     </w:p>
     <w:p>
       <w:pPr>
@@ -1258,47 +1242,8 @@
           <w:lang w:val="de"/>
         </w:rPr>
         <w:tab/>
-        <w:t xml:space="preserve">  -5</w:t>
-      </w:r>
-      <w:r>
-        <w:rPr>
-          <w:rFonts w:ascii="Calibri" w:hAnsi="Calibri" w:cs="Calibri"/>
-          <w:lang w:val="de"/>
-        </w:rPr>
-        <w:t xml:space="preserve"> </w:t>
-      </w:r>
-      <w:proofErr w:type="spellStart"/>
-      <w:r>
-        <w:rPr>
-          <w:rFonts w:ascii="Calibri" w:hAnsi="Calibri" w:cs="Calibri"/>
-          <w:lang w:val="de"/>
-        </w:rPr>
-        <w:t>days</w:t>
-      </w:r>
-      <w:proofErr w:type="spellEnd"/>
-      <w:r>
-        <w:rPr>
-          <w:rFonts w:ascii="Calibri" w:hAnsi="Calibri" w:cs="Calibri"/>
-          <w:lang w:val="de"/>
-        </w:rPr>
-        <w:t xml:space="preserve"> &lt;= x &lt; -1</w:t>
-      </w:r>
-      <w:r>
-        <w:rPr>
-          <w:rFonts w:ascii="Calibri" w:hAnsi="Calibri" w:cs="Calibri"/>
-          <w:lang w:val="de"/>
-        </w:rPr>
-        <w:t xml:space="preserve"> </w:t>
-      </w:r>
-      <w:proofErr w:type="spellStart"/>
-      <w:r>
-        <w:rPr>
-          <w:rFonts w:ascii="Calibri" w:hAnsi="Calibri" w:cs="Calibri"/>
-          <w:lang w:val="de"/>
-        </w:rPr>
-        <w:t>day</w:t>
-      </w:r>
-      <w:proofErr w:type="spellEnd"/>
+        <w:t xml:space="preserve">  -5 &lt;= x &lt; -1</w:t>
+      </w:r>
     </w:p>
     <w:p>
       <w:pPr>
@@ -1314,51 +1259,23 @@
         <w:ind w:left="720" w:hanging="360"/>
         <w:rPr>
           <w:rFonts w:ascii="Calibri" w:hAnsi="Calibri" w:cs="Calibri"/>
-          <w:lang w:val="en-US"/>
-        </w:rPr>
-      </w:pPr>
-      <w:r>
-        <w:rPr>
-          <w:rFonts w:ascii="Calibri" w:hAnsi="Calibri" w:cs="Calibri"/>
-          <w:lang w:val="en-US"/>
+          <w:lang w:val="de"/>
+        </w:rPr>
+      </w:pPr>
+      <w:r>
+        <w:rPr>
+          <w:rFonts w:ascii="Calibri" w:hAnsi="Calibri" w:cs="Calibri"/>
+          <w:lang w:val="de"/>
         </w:rPr>
         <w:t>on time:</w:t>
       </w:r>
       <w:r>
         <w:rPr>
           <w:rFonts w:ascii="Calibri" w:hAnsi="Calibri" w:cs="Calibri"/>
-          <w:lang w:val="en-US"/>
+          <w:lang w:val="de"/>
         </w:rPr>
         <w:tab/>
-        <w:t xml:space="preserve">  -1</w:t>
-      </w:r>
-      <w:r>
-        <w:rPr>
-          <w:rFonts w:ascii="Calibri" w:hAnsi="Calibri" w:cs="Calibri"/>
-          <w:lang w:val="en-US"/>
-        </w:rPr>
-        <w:t xml:space="preserve"> day</w:t>
-      </w:r>
-      <w:r>
-        <w:rPr>
-          <w:rFonts w:ascii="Calibri" w:hAnsi="Calibri" w:cs="Calibri"/>
-          <w:lang w:val="en-US"/>
-        </w:rPr>
-        <w:t xml:space="preserve"> &lt;= x = 0</w:t>
-      </w:r>
-      <w:r>
-        <w:rPr>
-          <w:rFonts w:ascii="Calibri" w:hAnsi="Calibri" w:cs="Calibri"/>
-          <w:lang w:val="en-US"/>
-        </w:rPr>
-        <w:t xml:space="preserve"> </w:t>
-      </w:r>
-      <w:r>
-        <w:rPr>
-          <w:rFonts w:ascii="Calibri" w:hAnsi="Calibri" w:cs="Calibri"/>
-          <w:lang w:val="en-US"/>
-        </w:rPr>
-        <w:t>days</w:t>
+        <w:t xml:space="preserve">  -1 &lt;= x = 0</w:t>
       </w:r>
     </w:p>
     <w:p>
@@ -1375,58 +1292,48 @@
         <w:ind w:left="720" w:hanging="360"/>
         <w:rPr>
           <w:rFonts w:ascii="Calibri" w:hAnsi="Calibri" w:cs="Calibri"/>
-          <w:lang w:val="en-US"/>
-        </w:rPr>
-      </w:pPr>
-      <w:r>
-        <w:rPr>
-          <w:rFonts w:ascii="Calibri" w:hAnsi="Calibri" w:cs="Calibri"/>
-          <w:lang w:val="en-US"/>
-        </w:rPr>
-        <w:t>too late:</w:t>
-      </w:r>
-      <w:r>
-        <w:rPr>
-          <w:rFonts w:ascii="Calibri" w:hAnsi="Calibri" w:cs="Calibri"/>
-          <w:lang w:val="en-US"/>
+          <w:lang w:val="de"/>
+        </w:rPr>
+      </w:pPr>
+      <w:proofErr w:type="spellStart"/>
+      <w:r>
+        <w:rPr>
+          <w:rFonts w:ascii="Calibri" w:hAnsi="Calibri" w:cs="Calibri"/>
+          <w:lang w:val="de"/>
+        </w:rPr>
+        <w:t>too</w:t>
+      </w:r>
+      <w:proofErr w:type="spellEnd"/>
+      <w:r>
+        <w:rPr>
+          <w:rFonts w:ascii="Calibri" w:hAnsi="Calibri" w:cs="Calibri"/>
+          <w:lang w:val="de"/>
+        </w:rPr>
+        <w:t xml:space="preserve"> </w:t>
+      </w:r>
+      <w:proofErr w:type="spellStart"/>
+      <w:r>
+        <w:rPr>
+          <w:rFonts w:ascii="Calibri" w:hAnsi="Calibri" w:cs="Calibri"/>
+          <w:lang w:val="de"/>
+        </w:rPr>
+        <w:t>late</w:t>
+      </w:r>
+      <w:proofErr w:type="spellEnd"/>
+      <w:r>
+        <w:rPr>
+          <w:rFonts w:ascii="Calibri" w:hAnsi="Calibri" w:cs="Calibri"/>
+          <w:lang w:val="de"/>
+        </w:rPr>
+        <w:t>:</w:t>
+      </w:r>
+      <w:r>
+        <w:rPr>
+          <w:rFonts w:ascii="Calibri" w:hAnsi="Calibri" w:cs="Calibri"/>
+          <w:lang w:val="de"/>
         </w:rPr>
         <w:tab/>
-        <w:t xml:space="preserve">  0 </w:t>
-      </w:r>
-      <w:r>
-        <w:rPr>
-          <w:rFonts w:ascii="Calibri" w:hAnsi="Calibri" w:cs="Calibri"/>
-          <w:lang w:val="en-US"/>
-        </w:rPr>
-        <w:t>days</w:t>
-      </w:r>
-      <w:r>
-        <w:rPr>
-          <w:rFonts w:ascii="Calibri" w:hAnsi="Calibri" w:cs="Calibri"/>
-          <w:lang w:val="en-US"/>
-        </w:rPr>
-        <w:t xml:space="preserve"> </w:t>
-      </w:r>
-      <w:r>
-        <w:rPr>
-          <w:rFonts w:ascii="Calibri" w:hAnsi="Calibri" w:cs="Calibri"/>
-          <w:lang w:val="en-US"/>
-        </w:rPr>
-        <w:t>&lt; x &lt;= 5</w:t>
-      </w:r>
-      <w:r>
-        <w:rPr>
-          <w:rFonts w:ascii="Calibri" w:hAnsi="Calibri" w:cs="Calibri"/>
-          <w:lang w:val="en-US"/>
-        </w:rPr>
-        <w:t xml:space="preserve"> </w:t>
-      </w:r>
-      <w:r>
-        <w:rPr>
-          <w:rFonts w:ascii="Calibri" w:hAnsi="Calibri" w:cs="Calibri"/>
-          <w:lang w:val="en-US"/>
-        </w:rPr>
-        <w:t>days</w:t>
+        <w:t xml:space="preserve">  0 &lt; x &lt;= 5</w:t>
       </w:r>
     </w:p>
     <w:p>
@@ -1502,41 +1409,41 @@
         <w:tab/>
         <w:t xml:space="preserve">  x &gt; 5</w:t>
       </w:r>
-      <w:r>
-        <w:rPr>
-          <w:rFonts w:ascii="Calibri" w:hAnsi="Calibri" w:cs="Calibri"/>
-          <w:lang w:val="de"/>
-        </w:rPr>
-        <w:t xml:space="preserve"> </w:t>
+    </w:p>
+    <w:p>
+      <w:pPr>
+        <w:widowControl w:val="0"/>
+        <w:autoSpaceDE w:val="0"/>
+        <w:autoSpaceDN w:val="0"/>
+        <w:adjustRightInd w:val="0"/>
+        <w:spacing w:after="0" w:line="240" w:lineRule="auto"/>
+        <w:rPr>
+          <w:rFonts w:ascii="Calibri" w:hAnsi="Calibri" w:cs="Calibri"/>
+          <w:lang w:val="en-US"/>
+        </w:rPr>
+      </w:pPr>
+      <w:r>
+        <w:rPr>
+          <w:rFonts w:ascii="Calibri" w:hAnsi="Calibri" w:cs="Calibri"/>
+          <w:lang w:val="en-US"/>
+        </w:rPr>
+        <w:t xml:space="preserve">Which suppliers will be compared can be </w:t>
       </w:r>
       <w:proofErr w:type="spellStart"/>
       <w:r>
         <w:rPr>
           <w:rFonts w:ascii="Calibri" w:hAnsi="Calibri" w:cs="Calibri"/>
-          <w:lang w:val="de"/>
-        </w:rPr>
-        <w:t>days</w:t>
+          <w:lang w:val="en-US"/>
+        </w:rPr>
+        <w:t>choosen</w:t>
       </w:r>
       <w:proofErr w:type="spellEnd"/>
-    </w:p>
-    <w:p>
-      <w:pPr>
-        <w:widowControl w:val="0"/>
-        <w:autoSpaceDE w:val="0"/>
-        <w:autoSpaceDN w:val="0"/>
-        <w:adjustRightInd w:val="0"/>
-        <w:spacing w:after="0" w:line="240" w:lineRule="auto"/>
-        <w:rPr>
-          <w:rFonts w:ascii="Calibri" w:hAnsi="Calibri" w:cs="Calibri"/>
-          <w:lang w:val="en-US"/>
-        </w:rPr>
-      </w:pPr>
-      <w:r>
-        <w:rPr>
-          <w:rFonts w:ascii="Calibri" w:hAnsi="Calibri" w:cs="Calibri"/>
-          <w:lang w:val="en-US"/>
-        </w:rPr>
-        <w:t xml:space="preserve">Which suppliers will be compared can be </w:t>
+      <w:r>
+        <w:rPr>
+          <w:rFonts w:ascii="Calibri" w:hAnsi="Calibri" w:cs="Calibri"/>
+          <w:lang w:val="en-US"/>
+        </w:rPr>
+        <w:t xml:space="preserve"> in four </w:t>
       </w:r>
       <w:proofErr w:type="spellStart"/>
       <w:r>
@@ -1544,6 +1451,22 @@
           <w:rFonts w:ascii="Calibri" w:hAnsi="Calibri" w:cs="Calibri"/>
           <w:lang w:val="en-US"/>
         </w:rPr>
+        <w:t>Comboboxes</w:t>
+      </w:r>
+      <w:proofErr w:type="spellEnd"/>
+      <w:r>
+        <w:rPr>
+          <w:rFonts w:ascii="Calibri" w:hAnsi="Calibri" w:cs="Calibri"/>
+          <w:lang w:val="en-US"/>
+        </w:rPr>
+        <w:t xml:space="preserve"> in the 'Selection Mode'-area. Additionally the deliveries can be filtered based on a date range. The date range could be </w:t>
+      </w:r>
+      <w:proofErr w:type="spellStart"/>
+      <w:r>
+        <w:rPr>
+          <w:rFonts w:ascii="Calibri" w:hAnsi="Calibri" w:cs="Calibri"/>
+          <w:lang w:val="en-US"/>
+        </w:rPr>
         <w:t>choosen</w:t>
       </w:r>
       <w:proofErr w:type="spellEnd"/>
@@ -1552,55 +1475,7 @@
           <w:rFonts w:ascii="Calibri" w:hAnsi="Calibri" w:cs="Calibri"/>
           <w:lang w:val="en-US"/>
         </w:rPr>
-        <w:t xml:space="preserve"> in four </w:t>
-      </w:r>
-      <w:proofErr w:type="spellStart"/>
-      <w:r>
-        <w:rPr>
-          <w:rFonts w:ascii="Calibri" w:hAnsi="Calibri" w:cs="Calibri"/>
-          <w:lang w:val="en-US"/>
-        </w:rPr>
-        <w:t>Comboboxes</w:t>
-      </w:r>
-      <w:proofErr w:type="spellEnd"/>
-      <w:r>
-        <w:rPr>
-          <w:rFonts w:ascii="Calibri" w:hAnsi="Calibri" w:cs="Calibri"/>
-          <w:lang w:val="en-US"/>
-        </w:rPr>
-        <w:t xml:space="preserve"> in the 'Selection Mode'-area. Additionally the deliveries can be filtered based on a date range. The date range could be </w:t>
-      </w:r>
-      <w:proofErr w:type="spellStart"/>
-      <w:r>
-        <w:rPr>
-          <w:rFonts w:ascii="Calibri" w:hAnsi="Calibri" w:cs="Calibri"/>
-          <w:lang w:val="en-US"/>
-        </w:rPr>
-        <w:t>choosen</w:t>
-      </w:r>
-      <w:proofErr w:type="spellEnd"/>
-      <w:r>
-        <w:rPr>
-          <w:rFonts w:ascii="Calibri" w:hAnsi="Calibri" w:cs="Calibri"/>
-          <w:lang w:val="en-US"/>
-        </w:rPr>
-        <w:t xml:space="preserve"> with two date picker for start and end date. In default both date </w:t>
-      </w:r>
-      <w:proofErr w:type="gramStart"/>
-      <w:r>
-        <w:rPr>
-          <w:rFonts w:ascii="Calibri" w:hAnsi="Calibri" w:cs="Calibri"/>
-          <w:lang w:val="en-US"/>
-        </w:rPr>
-        <w:t>picker</w:t>
-      </w:r>
-      <w:proofErr w:type="gramEnd"/>
-      <w:r>
-        <w:rPr>
-          <w:rFonts w:ascii="Calibri" w:hAnsi="Calibri" w:cs="Calibri"/>
-          <w:lang w:val="en-US"/>
-        </w:rPr>
-        <w:t xml:space="preserve"> are empty what means that no date range is selected and nothing is filtered out.</w:t>
+        <w:t xml:space="preserve"> with two date picker for start and end date. In default both date picker are empty what means that no date range is selected and nothing is filtered out.</w:t>
       </w:r>
     </w:p>
     <w:p>
@@ -1652,7 +1527,7 @@
                     </pic:cNvPicPr>
                   </pic:nvPicPr>
                   <pic:blipFill>
-                    <a:blip r:embed="rId10">
+                    <a:blip r:embed="rId9">
                       <a:extLst>
                         <a:ext uri="{28A0092B-C50C-407E-A947-70E740481C1C}">
                           <a14:useLocalDpi xmlns:a14="http://schemas.microsoft.com/office/drawing/2010/main" val="0"/>
@@ -1742,7 +1617,7 @@
         </w:rPr>
         <w:lastRenderedPageBreak/>
         <w:drawing>
-          <wp:inline distT="0" distB="0" distL="0" distR="0" wp14:anchorId="37C5685F" wp14:editId="2B41D0DE">
+          <wp:inline distT="0" distB="0" distL="0" distR="0">
             <wp:extent cx="5486400" cy="2257425"/>
             <wp:effectExtent l="0" t="0" r="0" b="9525"/>
             <wp:docPr id="6" name="Bild 6"/>
@@ -1759,7 +1634,7 @@
                     </pic:cNvPicPr>
                   </pic:nvPicPr>
                   <pic:blipFill>
-                    <a:blip r:embed="rId11">
+                    <a:blip r:embed="rId10">
                       <a:extLst>
                         <a:ext uri="{28A0092B-C50C-407E-A947-70E740481C1C}">
                           <a14:useLocalDpi xmlns:a14="http://schemas.microsoft.com/office/drawing/2010/main" val="0"/>
@@ -1797,6 +1672,21 @@
         <w:autoSpaceDE w:val="0"/>
         <w:autoSpaceDN w:val="0"/>
         <w:adjustRightInd w:val="0"/>
+        <w:rPr>
+          <w:rFonts w:ascii="Calibri" w:hAnsi="Calibri" w:cs="Calibri"/>
+          <w:b/>
+          <w:bCs/>
+          <w:u w:val="single"/>
+          <w:lang w:val="de"/>
+        </w:rPr>
+      </w:pPr>
+    </w:p>
+    <w:p>
+      <w:pPr>
+        <w:widowControl w:val="0"/>
+        <w:autoSpaceDE w:val="0"/>
+        <w:autoSpaceDN w:val="0"/>
+        <w:adjustRightInd w:val="0"/>
         <w:jc w:val="center"/>
         <w:rPr>
           <w:rFonts w:ascii="Calibri" w:hAnsi="Calibri" w:cs="Calibri"/>
@@ -1884,7 +1774,7 @@
                     </pic:cNvPicPr>
                   </pic:nvPicPr>
                   <pic:blipFill>
-                    <a:blip r:embed="rId12">
+                    <a:blip r:embed="rId11">
                       <a:extLst>
                         <a:ext uri="{28A0092B-C50C-407E-A947-70E740481C1C}">
                           <a14:useLocalDpi xmlns:a14="http://schemas.microsoft.com/office/drawing/2010/main" val="0"/>
@@ -1959,29 +1849,35 @@
           <w:rFonts w:ascii="Calibri" w:hAnsi="Calibri" w:cs="Calibri"/>
           <w:lang w:val="en-US"/>
         </w:rPr>
-        <w:t>In this graph</w:t>
-      </w:r>
-      <w:r>
-        <w:rPr>
-          <w:rFonts w:ascii="Calibri" w:hAnsi="Calibri" w:cs="Calibri"/>
-          <w:lang w:val="en-US"/>
-        </w:rPr>
-        <w:t>, the reliability of a supplier</w:t>
-      </w:r>
-      <w:r>
-        <w:rPr>
-          <w:rFonts w:ascii="Calibri" w:hAnsi="Calibri" w:cs="Calibri"/>
-          <w:lang w:val="en-US"/>
-        </w:rPr>
-        <w:t xml:space="preserve"> is shown based on their supplier score which is calculated from the following grading system:</w:t>
-      </w:r>
-      <w:r>
-        <w:rPr>
-          <w:rFonts w:ascii="Calibri" w:hAnsi="Calibri" w:cs="Calibri"/>
-          <w:lang w:val="en-US"/>
-        </w:rPr>
-        <w:t xml:space="preserve"> (The numbers in the intervals represent the days that the delivery date differs from the promised date)</w:t>
-      </w:r>
+        <w:t>In this graph, the reliability of a suppliers is shown based on their supplier score which is calculated from the following grading system:</w:t>
+      </w:r>
+      <w:r>
+        <w:rPr>
+          <w:rFonts w:ascii="Calibri" w:hAnsi="Calibri" w:cs="Calibri"/>
+          <w:lang w:val="en-US"/>
+        </w:rPr>
+        <w:t xml:space="preserve"> </w:t>
+      </w:r>
+      <w:r>
+        <w:rPr>
+          <w:rFonts w:ascii="Calibri" w:hAnsi="Calibri" w:cs="Calibri"/>
+          <w:lang w:val="en-US"/>
+        </w:rPr>
+        <w:t>(The numbers in the intervals represent the days that the delivery date differs from the promised date)</w:t>
+      </w:r>
+    </w:p>
+    <w:p>
+      <w:pPr>
+        <w:widowControl w:val="0"/>
+        <w:autoSpaceDE w:val="0"/>
+        <w:autoSpaceDN w:val="0"/>
+        <w:adjustRightInd w:val="0"/>
+        <w:spacing w:after="0" w:line="240" w:lineRule="auto"/>
+        <w:rPr>
+          <w:rFonts w:ascii="Calibri" w:hAnsi="Calibri" w:cs="Calibri"/>
+          <w:lang w:val="en-US"/>
+        </w:rPr>
+      </w:pPr>
     </w:p>
     <w:p>
       <w:pPr>
@@ -2306,11 +2202,14 @@
         <w:autoSpaceDN w:val="0"/>
         <w:adjustRightInd w:val="0"/>
         <w:spacing w:after="0" w:line="240" w:lineRule="auto"/>
-        <w:rPr>
-          <w:rFonts w:ascii="Calibri" w:hAnsi="Calibri" w:cs="Calibri"/>
-          <w:lang w:val="de"/>
-        </w:rPr>
-      </w:pPr>
+        <w:ind w:left="720"/>
+        <w:rPr>
+          <w:rFonts w:ascii="Calibri" w:hAnsi="Calibri" w:cs="Calibri"/>
+          <w:lang w:val="de"/>
+        </w:rPr>
+      </w:pPr>
+      <w:bookmarkStart w:id="0" w:name="_GoBack"/>
+      <w:bookmarkEnd w:id="0"/>
     </w:p>
     <w:p>
       <w:pPr>
@@ -2374,14 +2273,7 @@
           <w:rFonts w:ascii="Calibri" w:hAnsi="Calibri" w:cs="Calibri"/>
           <w:lang w:val="en-US"/>
         </w:rPr>
-        <w:t>3]</w:t>
-      </w:r>
-      <w:r>
-        <w:rPr>
-          <w:rFonts w:ascii="Calibri" w:hAnsi="Calibri" w:cs="Calibri"/>
-          <w:lang w:val="en-US"/>
-        </w:rPr>
-        <w:t xml:space="preserve"> means</w:t>
+        <w:t>3] means</w:t>
       </w:r>
       <w:r>
         <w:rPr>
@@ -2422,6 +2314,7 @@
           <w:rFonts w:ascii="Calibri" w:hAnsi="Calibri" w:cs="Calibri"/>
           <w:lang w:val="en-US"/>
         </w:rPr>
+        <w:lastRenderedPageBreak/>
         <w:t>[+28</w:t>
       </w:r>
       <w:proofErr w:type="gramStart"/>
@@ -2482,42 +2375,7 @@
           <w:rFonts w:ascii="Calibri" w:hAnsi="Calibri" w:cs="Calibri"/>
           <w:lang w:val="en-US"/>
         </w:rPr>
-        <w:t>s or more</w:t>
-      </w:r>
-      <w:r>
-        <w:rPr>
-          <w:rFonts w:ascii="Calibri" w:hAnsi="Calibri" w:cs="Calibri"/>
-          <w:lang w:val="en-US"/>
-        </w:rPr>
-        <w:t xml:space="preserve"> to</w:t>
-      </w:r>
-      <w:r>
-        <w:rPr>
-          <w:rFonts w:ascii="Calibri" w:hAnsi="Calibri" w:cs="Calibri"/>
-          <w:lang w:val="en-US"/>
-        </w:rPr>
-        <w:t>o</w:t>
-      </w:r>
-      <w:r>
-        <w:rPr>
-          <w:rFonts w:ascii="Calibri" w:hAnsi="Calibri" w:cs="Calibri"/>
-          <w:lang w:val="en-US"/>
-        </w:rPr>
-        <w:t xml:space="preserve"> late. So he get</w:t>
-      </w:r>
-      <w:r>
-        <w:rPr>
-          <w:rFonts w:ascii="Calibri" w:hAnsi="Calibri" w:cs="Calibri"/>
-          <w:lang w:val="en-US"/>
-        </w:rPr>
-        <w:t xml:space="preserve">s the score of </w:t>
-      </w:r>
-      <w:r>
-        <w:rPr>
-          <w:rFonts w:ascii="Calibri" w:hAnsi="Calibri" w:cs="Calibri"/>
-          <w:lang w:val="en-US"/>
-        </w:rPr>
-        <w:t>0% for this delivery.</w:t>
+        <w:t>s or more too late. So he gets the score of 0% for this delivery.</w:t>
       </w:r>
     </w:p>
     <w:p>
@@ -2529,9 +2387,209 @@
         <w:spacing w:after="0"/>
         <w:rPr>
           <w:rFonts w:ascii="Calibri" w:hAnsi="Calibri" w:cs="Calibri"/>
-          <w:lang w:val="en-US"/>
-        </w:rPr>
-      </w:pPr>
+          <w:lang w:val="de"/>
+        </w:rPr>
+      </w:pPr>
+      <w:r>
+        <w:rPr>
+          <w:rFonts w:ascii="Calibri" w:hAnsi="Calibri" w:cs="Calibri"/>
+          <w:lang w:val="de"/>
+        </w:rPr>
+        <w:t xml:space="preserve">This </w:t>
+      </w:r>
+      <w:proofErr w:type="spellStart"/>
+      <w:r>
+        <w:rPr>
+          <w:rFonts w:ascii="Calibri" w:hAnsi="Calibri" w:cs="Calibri"/>
+          <w:lang w:val="de"/>
+        </w:rPr>
+        <w:t>scores</w:t>
+      </w:r>
+      <w:proofErr w:type="spellEnd"/>
+      <w:r>
+        <w:rPr>
+          <w:rFonts w:ascii="Calibri" w:hAnsi="Calibri" w:cs="Calibri"/>
+          <w:lang w:val="de"/>
+        </w:rPr>
+        <w:t xml:space="preserve"> </w:t>
+      </w:r>
+      <w:proofErr w:type="spellStart"/>
+      <w:r>
+        <w:rPr>
+          <w:rFonts w:ascii="Calibri" w:hAnsi="Calibri" w:cs="Calibri"/>
+          <w:lang w:val="de"/>
+        </w:rPr>
+        <w:t>could</w:t>
+      </w:r>
+      <w:proofErr w:type="spellEnd"/>
+      <w:r>
+        <w:rPr>
+          <w:rFonts w:ascii="Calibri" w:hAnsi="Calibri" w:cs="Calibri"/>
+          <w:lang w:val="de"/>
+        </w:rPr>
+        <w:t xml:space="preserve"> </w:t>
+      </w:r>
+      <w:proofErr w:type="spellStart"/>
+      <w:r>
+        <w:rPr>
+          <w:rFonts w:ascii="Calibri" w:hAnsi="Calibri" w:cs="Calibri"/>
+          <w:lang w:val="de"/>
+        </w:rPr>
+        <w:t>be</w:t>
+      </w:r>
+      <w:proofErr w:type="spellEnd"/>
+      <w:r>
+        <w:rPr>
+          <w:rFonts w:ascii="Calibri" w:hAnsi="Calibri" w:cs="Calibri"/>
+          <w:lang w:val="de"/>
+        </w:rPr>
+        <w:t xml:space="preserve"> </w:t>
+      </w:r>
+      <w:proofErr w:type="spellStart"/>
+      <w:r>
+        <w:rPr>
+          <w:rFonts w:ascii="Calibri" w:hAnsi="Calibri" w:cs="Calibri"/>
+          <w:lang w:val="de"/>
+        </w:rPr>
+        <w:t>changed</w:t>
+      </w:r>
+      <w:proofErr w:type="spellEnd"/>
+      <w:r>
+        <w:rPr>
+          <w:rFonts w:ascii="Calibri" w:hAnsi="Calibri" w:cs="Calibri"/>
+          <w:lang w:val="de"/>
+        </w:rPr>
+        <w:t xml:space="preserve">. </w:t>
+      </w:r>
+      <w:proofErr w:type="spellStart"/>
+      <w:r>
+        <w:rPr>
+          <w:rFonts w:ascii="Calibri" w:hAnsi="Calibri" w:cs="Calibri"/>
+          <w:lang w:val="de"/>
+        </w:rPr>
+        <w:t>How</w:t>
+      </w:r>
+      <w:proofErr w:type="spellEnd"/>
+      <w:r>
+        <w:rPr>
+          <w:rFonts w:ascii="Calibri" w:hAnsi="Calibri" w:cs="Calibri"/>
+          <w:lang w:val="de"/>
+        </w:rPr>
+        <w:t xml:space="preserve"> </w:t>
+      </w:r>
+      <w:proofErr w:type="spellStart"/>
+      <w:r>
+        <w:rPr>
+          <w:rFonts w:ascii="Calibri" w:hAnsi="Calibri" w:cs="Calibri"/>
+          <w:lang w:val="de"/>
+        </w:rPr>
+        <w:t>to</w:t>
+      </w:r>
+      <w:proofErr w:type="spellEnd"/>
+      <w:r>
+        <w:rPr>
+          <w:rFonts w:ascii="Calibri" w:hAnsi="Calibri" w:cs="Calibri"/>
+          <w:lang w:val="de"/>
+        </w:rPr>
+        <w:t xml:space="preserve"> do </w:t>
+      </w:r>
+      <w:proofErr w:type="spellStart"/>
+      <w:r>
+        <w:rPr>
+          <w:rFonts w:ascii="Calibri" w:hAnsi="Calibri" w:cs="Calibri"/>
+          <w:lang w:val="de"/>
+        </w:rPr>
+        <w:t>this</w:t>
+      </w:r>
+      <w:proofErr w:type="spellEnd"/>
+      <w:r>
+        <w:rPr>
+          <w:rFonts w:ascii="Calibri" w:hAnsi="Calibri" w:cs="Calibri"/>
+          <w:lang w:val="de"/>
+        </w:rPr>
+        <w:t xml:space="preserve"> </w:t>
+      </w:r>
+      <w:proofErr w:type="spellStart"/>
+      <w:r>
+        <w:rPr>
+          <w:rFonts w:ascii="Calibri" w:hAnsi="Calibri" w:cs="Calibri"/>
+          <w:lang w:val="de"/>
+        </w:rPr>
+        <w:t>is</w:t>
+      </w:r>
+      <w:proofErr w:type="spellEnd"/>
+      <w:r>
+        <w:rPr>
+          <w:rFonts w:ascii="Calibri" w:hAnsi="Calibri" w:cs="Calibri"/>
+          <w:lang w:val="de"/>
+        </w:rPr>
+        <w:t xml:space="preserve"> </w:t>
+      </w:r>
+      <w:proofErr w:type="spellStart"/>
+      <w:r>
+        <w:rPr>
+          <w:rFonts w:ascii="Calibri" w:hAnsi="Calibri" w:cs="Calibri"/>
+          <w:lang w:val="de"/>
+        </w:rPr>
+        <w:t>explained</w:t>
+      </w:r>
+      <w:proofErr w:type="spellEnd"/>
+      <w:r>
+        <w:rPr>
+          <w:rFonts w:ascii="Calibri" w:hAnsi="Calibri" w:cs="Calibri"/>
+          <w:lang w:val="de"/>
+        </w:rPr>
+        <w:t xml:space="preserve"> on </w:t>
+      </w:r>
+      <w:proofErr w:type="spellStart"/>
+      <w:r>
+        <w:rPr>
+          <w:rFonts w:ascii="Calibri" w:hAnsi="Calibri" w:cs="Calibri"/>
+          <w:lang w:val="de"/>
+        </w:rPr>
+        <w:t>chapter</w:t>
+      </w:r>
+      <w:proofErr w:type="spellEnd"/>
+      <w:r>
+        <w:rPr>
+          <w:rFonts w:ascii="Calibri" w:hAnsi="Calibri" w:cs="Calibri"/>
+          <w:lang w:val="de"/>
+        </w:rPr>
+        <w:t xml:space="preserve"> </w:t>
+      </w:r>
+      <w:r>
+        <w:rPr>
+          <w:rFonts w:ascii="Calibri" w:hAnsi="Calibri" w:cs="Calibri"/>
+          <w:b/>
+          <w:lang w:val="de"/>
+        </w:rPr>
+        <w:t xml:space="preserve">4 ‚Change score </w:t>
+      </w:r>
+      <w:proofErr w:type="spellStart"/>
+      <w:r>
+        <w:rPr>
+          <w:rFonts w:ascii="Calibri" w:hAnsi="Calibri" w:cs="Calibri"/>
+          <w:b/>
+          <w:lang w:val="de"/>
+        </w:rPr>
+        <w:t>thresholds</w:t>
+      </w:r>
+      <w:proofErr w:type="spellEnd"/>
+      <w:r>
+        <w:rPr>
+          <w:rFonts w:ascii="Calibri" w:hAnsi="Calibri" w:cs="Calibri"/>
+          <w:b/>
+          <w:lang w:val="de"/>
+        </w:rPr>
+        <w:t>‘</w:t>
+      </w:r>
+      <w:r>
+        <w:rPr>
+          <w:rFonts w:ascii="Calibri" w:hAnsi="Calibri" w:cs="Calibri"/>
+          <w:lang w:val="de"/>
+        </w:rPr>
+        <w:t>.</w:t>
+      </w:r>
     </w:p>
     <w:p>
       <w:pPr>
@@ -2542,15 +2600,27 @@
         <w:spacing w:after="0"/>
         <w:rPr>
           <w:rFonts w:ascii="Calibri" w:hAnsi="Calibri" w:cs="Calibri"/>
-          <w:lang w:val="en-US"/>
-        </w:rPr>
-      </w:pPr>
-      <w:r>
-        <w:rPr>
-          <w:rFonts w:ascii="Calibri" w:hAnsi="Calibri" w:cs="Calibri"/>
-          <w:lang w:val="en-US"/>
-        </w:rPr>
-        <w:lastRenderedPageBreak/>
+          <w:lang w:val="de"/>
+        </w:rPr>
+      </w:pPr>
+    </w:p>
+    <w:p>
+      <w:pPr>
+        <w:widowControl w:val="0"/>
+        <w:autoSpaceDE w:val="0"/>
+        <w:autoSpaceDN w:val="0"/>
+        <w:adjustRightInd w:val="0"/>
+        <w:spacing w:after="0"/>
+        <w:rPr>
+          <w:rFonts w:ascii="Calibri" w:hAnsi="Calibri" w:cs="Calibri"/>
+          <w:lang w:val="en-US"/>
+        </w:rPr>
+      </w:pPr>
+      <w:r>
+        <w:rPr>
+          <w:rFonts w:ascii="Calibri" w:hAnsi="Calibri" w:cs="Calibri"/>
+          <w:lang w:val="en-US"/>
+        </w:rPr>
         <w:t>The suppliers are divided into three classifications:</w:t>
       </w:r>
     </w:p>
@@ -2695,6 +2765,20 @@
         <w:autoSpaceDE w:val="0"/>
         <w:autoSpaceDN w:val="0"/>
         <w:adjustRightInd w:val="0"/>
+        <w:spacing w:after="0"/>
+        <w:ind w:left="720"/>
+        <w:rPr>
+          <w:rFonts w:ascii="Calibri" w:hAnsi="Calibri" w:cs="Calibri"/>
+          <w:lang w:val="de"/>
+        </w:rPr>
+      </w:pPr>
+    </w:p>
+    <w:p>
+      <w:pPr>
+        <w:widowControl w:val="0"/>
+        <w:autoSpaceDE w:val="0"/>
+        <w:autoSpaceDN w:val="0"/>
+        <w:adjustRightInd w:val="0"/>
         <w:spacing w:after="0" w:line="240" w:lineRule="auto"/>
         <w:rPr>
           <w:rFonts w:ascii="Calibri" w:hAnsi="Calibri" w:cs="Calibri"/>
@@ -2738,23 +2822,7 @@
           <w:rFonts w:ascii="Calibri" w:hAnsi="Calibri" w:cs="Calibri"/>
           <w:lang w:val="en-US"/>
         </w:rPr>
-        <w:t xml:space="preserve"> with two date picker for start and end date. In default both date </w:t>
-      </w:r>
-      <w:proofErr w:type="gramStart"/>
-      <w:r>
-        <w:rPr>
-          <w:rFonts w:ascii="Calibri" w:hAnsi="Calibri" w:cs="Calibri"/>
-          <w:lang w:val="en-US"/>
-        </w:rPr>
-        <w:t>picker</w:t>
-      </w:r>
-      <w:proofErr w:type="gramEnd"/>
-      <w:r>
-        <w:rPr>
-          <w:rFonts w:ascii="Calibri" w:hAnsi="Calibri" w:cs="Calibri"/>
-          <w:lang w:val="en-US"/>
-        </w:rPr>
-        <w:t xml:space="preserve"> are empty what means that no date range is selected and nothing is filtered out.</w:t>
+        <w:t xml:space="preserve"> with two date picker for start and end date. In default both date picker are empty what means that no date range is selected and nothing is filtered out.</w:t>
       </w:r>
     </w:p>
     <w:p>
@@ -2790,8 +2858,8 @@
         </w:rPr>
         <w:drawing>
           <wp:inline distT="0" distB="0" distL="0" distR="0">
-            <wp:extent cx="5486400" cy="4124325"/>
-            <wp:effectExtent l="0" t="0" r="0" b="9525"/>
+            <wp:extent cx="4324350" cy="3250770"/>
+            <wp:effectExtent l="0" t="0" r="0" b="6985"/>
             <wp:docPr id="8" name="Bild 8"/>
             <wp:cNvGraphicFramePr>
               <a:graphicFrameLocks xmlns:a="http://schemas.openxmlformats.org/drawingml/2006/main" noChangeAspect="1"/>
@@ -2801,6 +2869,100 @@
                 <pic:pic xmlns:pic="http://schemas.openxmlformats.org/drawingml/2006/picture">
                   <pic:nvPicPr>
                     <pic:cNvPr id="0" name="Picture 8"/>
+                    <pic:cNvPicPr>
+                      <a:picLocks noChangeAspect="1" noChangeArrowheads="1"/>
+                    </pic:cNvPicPr>
+                  </pic:nvPicPr>
+                  <pic:blipFill>
+                    <a:blip r:embed="rId12">
+                      <a:extLst>
+                        <a:ext uri="{28A0092B-C50C-407E-A947-70E740481C1C}">
+                          <a14:useLocalDpi xmlns:a14="http://schemas.microsoft.com/office/drawing/2010/main" val="0"/>
+                        </a:ext>
+                      </a:extLst>
+                    </a:blip>
+                    <a:srcRect/>
+                    <a:stretch>
+                      <a:fillRect/>
+                    </a:stretch>
+                  </pic:blipFill>
+                  <pic:spPr bwMode="auto">
+                    <a:xfrm>
+                      <a:off x="0" y="0"/>
+                      <a:ext cx="4339727" cy="3262330"/>
+                    </a:xfrm>
+                    <a:prstGeom prst="rect">
+                      <a:avLst/>
+                    </a:prstGeom>
+                    <a:noFill/>
+                    <a:ln>
+                      <a:noFill/>
+                    </a:ln>
+                  </pic:spPr>
+                </pic:pic>
+              </a:graphicData>
+            </a:graphic>
+          </wp:inline>
+        </w:drawing>
+      </w:r>
+    </w:p>
+    <w:p>
+      <w:pPr>
+        <w:widowControl w:val="0"/>
+        <w:autoSpaceDE w:val="0"/>
+        <w:autoSpaceDN w:val="0"/>
+        <w:adjustRightInd w:val="0"/>
+        <w:spacing w:after="0" w:line="240" w:lineRule="auto"/>
+        <w:rPr>
+          <w:rFonts w:ascii="Calibri" w:hAnsi="Calibri" w:cs="Calibri"/>
+          <w:lang w:val="de"/>
+        </w:rPr>
+      </w:pPr>
+    </w:p>
+    <w:p>
+      <w:pPr>
+        <w:widowControl w:val="0"/>
+        <w:autoSpaceDE w:val="0"/>
+        <w:autoSpaceDN w:val="0"/>
+        <w:adjustRightInd w:val="0"/>
+        <w:spacing w:after="0"/>
+        <w:rPr>
+          <w:rFonts w:ascii="Calibri" w:hAnsi="Calibri" w:cs="Calibri"/>
+          <w:lang w:val="de"/>
+        </w:rPr>
+      </w:pPr>
+    </w:p>
+    <w:p>
+      <w:pPr>
+        <w:widowControl w:val="0"/>
+        <w:autoSpaceDE w:val="0"/>
+        <w:autoSpaceDN w:val="0"/>
+        <w:adjustRightInd w:val="0"/>
+        <w:spacing w:line="240" w:lineRule="auto"/>
+        <w:jc w:val="center"/>
+        <w:rPr>
+          <w:rFonts w:ascii="Calibri" w:hAnsi="Calibri" w:cs="Calibri"/>
+          <w:lang w:val="de"/>
+        </w:rPr>
+      </w:pPr>
+      <w:r>
+        <w:rPr>
+          <w:rFonts w:ascii="Calibri" w:hAnsi="Calibri" w:cs="Calibri"/>
+          <w:noProof/>
+        </w:rPr>
+        <w:drawing>
+          <wp:inline distT="0" distB="0" distL="0" distR="0">
+            <wp:extent cx="5056424" cy="2080508"/>
+            <wp:effectExtent l="0" t="0" r="0" b="0"/>
+            <wp:docPr id="9" name="Bild 9"/>
+            <wp:cNvGraphicFramePr>
+              <a:graphicFrameLocks xmlns:a="http://schemas.openxmlformats.org/drawingml/2006/main" noChangeAspect="1"/>
+            </wp:cNvGraphicFramePr>
+            <a:graphic xmlns:a="http://schemas.openxmlformats.org/drawingml/2006/main">
+              <a:graphicData uri="http://schemas.openxmlformats.org/drawingml/2006/picture">
+                <pic:pic xmlns:pic="http://schemas.openxmlformats.org/drawingml/2006/picture">
+                  <pic:nvPicPr>
+                    <pic:cNvPr id="0" name="Picture 9"/>
                     <pic:cNvPicPr>
                       <a:picLocks noChangeAspect="1" noChangeArrowheads="1"/>
                     </pic:cNvPicPr>
@@ -2821,7 +2983,7 @@
                   <pic:spPr bwMode="auto">
                     <a:xfrm>
                       <a:off x="0" y="0"/>
-                      <a:ext cx="5486400" cy="4124325"/>
+                      <a:ext cx="5080082" cy="2090242"/>
                     </a:xfrm>
                     <a:prstGeom prst="rect">
                       <a:avLst/>
@@ -2840,67 +3002,84 @@
     </w:p>
     <w:p>
       <w:pPr>
-        <w:widowControl w:val="0"/>
-        <w:autoSpaceDE w:val="0"/>
-        <w:autoSpaceDN w:val="0"/>
-        <w:adjustRightInd w:val="0"/>
-        <w:spacing w:after="0" w:line="240" w:lineRule="auto"/>
-        <w:rPr>
-          <w:rFonts w:ascii="Calibri" w:hAnsi="Calibri" w:cs="Calibri"/>
-          <w:lang w:val="de"/>
-        </w:rPr>
-      </w:pPr>
-    </w:p>
-    <w:p>
-      <w:pPr>
-        <w:widowControl w:val="0"/>
-        <w:autoSpaceDE w:val="0"/>
-        <w:autoSpaceDN w:val="0"/>
-        <w:adjustRightInd w:val="0"/>
-        <w:spacing w:after="0"/>
-        <w:rPr>
-          <w:rFonts w:ascii="Calibri" w:hAnsi="Calibri" w:cs="Calibri"/>
-          <w:lang w:val="de"/>
-        </w:rPr>
-      </w:pPr>
-    </w:p>
-    <w:p>
-      <w:pPr>
-        <w:widowControl w:val="0"/>
-        <w:autoSpaceDE w:val="0"/>
-        <w:autoSpaceDN w:val="0"/>
-        <w:adjustRightInd w:val="0"/>
-        <w:spacing w:after="0"/>
-        <w:rPr>
-          <w:rFonts w:ascii="Calibri" w:hAnsi="Calibri" w:cs="Calibri"/>
-          <w:lang w:val="de"/>
-        </w:rPr>
-      </w:pPr>
-    </w:p>
-    <w:p>
-      <w:pPr>
-        <w:widowControl w:val="0"/>
-        <w:autoSpaceDE w:val="0"/>
-        <w:autoSpaceDN w:val="0"/>
-        <w:adjustRightInd w:val="0"/>
-        <w:spacing w:line="240" w:lineRule="auto"/>
         <w:jc w:val="center"/>
         <w:rPr>
-          <w:rFonts w:ascii="Calibri" w:hAnsi="Calibri" w:cs="Calibri"/>
-          <w:lang w:val="de"/>
-        </w:rPr>
-      </w:pPr>
-      <w:r>
-        <w:rPr>
-          <w:rFonts w:ascii="Calibri" w:hAnsi="Calibri" w:cs="Calibri"/>
+          <w:sz w:val="28"/>
+          <w:u w:val="single"/>
+          <w:lang w:val="en-US"/>
+        </w:rPr>
+      </w:pPr>
+      <w:r>
+        <w:rPr>
+          <w:sz w:val="28"/>
+          <w:u w:val="single"/>
+          <w:lang w:val="en-US"/>
+        </w:rPr>
+        <w:lastRenderedPageBreak/>
+        <w:t>4.</w:t>
+      </w:r>
+      <w:r>
+        <w:rPr>
+          <w:sz w:val="28"/>
+          <w:u w:val="single"/>
+          <w:lang w:val="en-US"/>
+        </w:rPr>
+        <w:t xml:space="preserve"> Change score thresholds</w:t>
+      </w:r>
+    </w:p>
+    <w:p>
+      <w:pPr>
+        <w:rPr>
+          <w:lang w:val="en-US"/>
+        </w:rPr>
+      </w:pPr>
+      <w:r>
+        <w:rPr>
+          <w:lang w:val="en-US"/>
+        </w:rPr>
+        <w:t xml:space="preserve">The admin user is enabled to change score thresholds. </w:t>
+      </w:r>
+      <w:r>
+        <w:rPr>
+          <w:lang w:val="en-US"/>
+        </w:rPr>
+        <w:t>This functionality is placed in the menu 'Perspectives' under the item '</w:t>
+      </w:r>
+      <w:r>
+        <w:rPr>
+          <w:lang w:val="en-US"/>
+        </w:rPr>
+        <w:t>Preferences</w:t>
+      </w:r>
+      <w:r>
+        <w:rPr>
+          <w:lang w:val="en-US"/>
+        </w:rPr>
+        <w:t>.</w:t>
+      </w:r>
+      <w:r>
+        <w:rPr>
+          <w:lang w:val="en-US"/>
+        </w:rPr>
+        <w:t xml:space="preserve"> Only an admin user can call this page.</w:t>
+      </w:r>
+    </w:p>
+    <w:p>
+      <w:pPr>
+        <w:jc w:val="center"/>
+        <w:rPr>
+          <w:lang w:val="en-US"/>
+        </w:rPr>
+      </w:pPr>
+      <w:r>
+        <w:rPr>
           <w:noProof/>
         </w:rPr>
-        <w:lastRenderedPageBreak/>
         <w:drawing>
           <wp:inline distT="0" distB="0" distL="0" distR="0">
-            <wp:extent cx="5486400" cy="2257425"/>
-            <wp:effectExtent l="0" t="0" r="0" b="9525"/>
-            <wp:docPr id="9" name="Bild 9"/>
+            <wp:extent cx="3086100" cy="1181100"/>
+            <wp:effectExtent l="0" t="0" r="0" b="0"/>
+            <wp:docPr id="22" name="Grafik 22" descr="C:\Users\Kevin\HM\(7) WS 15-16\Software Engineering II\Project\Doc\Docu\screenshot_call_preferences.png"/>
             <wp:cNvGraphicFramePr>
               <a:graphicFrameLocks xmlns:a="http://schemas.openxmlformats.org/drawingml/2006/main" noChangeAspect="1"/>
             </wp:cNvGraphicFramePr>
@@ -2908,7 +3087,7 @@
               <a:graphicData uri="http://schemas.openxmlformats.org/drawingml/2006/picture">
                 <pic:pic xmlns:pic="http://schemas.openxmlformats.org/drawingml/2006/picture">
                   <pic:nvPicPr>
-                    <pic:cNvPr id="0" name="Picture 9"/>
+                    <pic:cNvPr id="0" name="Picture 1" descr="C:\Users\Kevin\HM\(7) WS 15-16\Software Engineering II\Project\Doc\Docu\screenshot_call_preferences.png"/>
                     <pic:cNvPicPr>
                       <a:picLocks noChangeAspect="1" noChangeArrowheads="1"/>
                     </pic:cNvPicPr>
@@ -2929,7 +3108,7 @@
                   <pic:spPr bwMode="auto">
                     <a:xfrm>
                       <a:off x="0" y="0"/>
-                      <a:ext cx="5486400" cy="2257425"/>
+                      <a:ext cx="3086100" cy="1181100"/>
                     </a:xfrm>
                     <a:prstGeom prst="rect">
                       <a:avLst/>
@@ -2948,54 +3127,391 @@
     </w:p>
     <w:p>
       <w:pPr>
-        <w:widowControl w:val="0"/>
-        <w:autoSpaceDE w:val="0"/>
-        <w:autoSpaceDN w:val="0"/>
-        <w:adjustRightInd w:val="0"/>
+        <w:spacing w:after="0" w:line="360" w:lineRule="auto"/>
+        <w:rPr>
+          <w:b/>
+          <w:lang w:val="en-US"/>
+        </w:rPr>
+      </w:pPr>
+      <w:proofErr w:type="spellStart"/>
+      <w:r>
+        <w:rPr>
+          <w:b/>
+          <w:lang w:val="en-US"/>
+        </w:rPr>
+        <w:t>EarlyMin</w:t>
+      </w:r>
+      <w:proofErr w:type="spellEnd"/>
+    </w:p>
+    <w:p>
+      <w:pPr>
+        <w:spacing w:after="0" w:line="360" w:lineRule="auto"/>
+        <w:rPr>
+          <w:lang w:val="en-US"/>
+        </w:rPr>
+      </w:pPr>
+      <w:r>
+        <w:rPr>
+          <w:lang w:val="en-US"/>
+        </w:rPr>
+        <w:t xml:space="preserve">Minimum number of days (included) a delivery was delivered too early to </w:t>
+      </w:r>
+      <w:r>
+        <w:rPr>
+          <w:lang w:val="en-US"/>
+        </w:rPr>
+        <w:t>get this specified score value.</w:t>
+      </w:r>
+    </w:p>
+    <w:p>
+      <w:pPr>
+        <w:spacing w:after="0" w:line="360" w:lineRule="auto"/>
+        <w:rPr>
+          <w:b/>
+          <w:lang w:val="en-US"/>
+        </w:rPr>
+      </w:pPr>
+      <w:proofErr w:type="spellStart"/>
+      <w:r>
+        <w:rPr>
+          <w:b/>
+          <w:lang w:val="en-US"/>
+        </w:rPr>
+        <w:t>EarlyMax</w:t>
+      </w:r>
+      <w:proofErr w:type="spellEnd"/>
+    </w:p>
+    <w:p>
+      <w:pPr>
+        <w:spacing w:after="0" w:line="360" w:lineRule="auto"/>
+        <w:rPr>
+          <w:lang w:val="en-US"/>
+        </w:rPr>
+      </w:pPr>
+      <w:r>
+        <w:rPr>
+          <w:lang w:val="en-US"/>
+        </w:rPr>
+        <w:t xml:space="preserve">Maximum number of days (included) a delivery was delivered too early to </w:t>
+      </w:r>
+      <w:r>
+        <w:rPr>
+          <w:lang w:val="en-US"/>
+        </w:rPr>
+        <w:t>get this specified score value.</w:t>
+      </w:r>
+    </w:p>
+    <w:p>
+      <w:pPr>
+        <w:spacing w:after="0" w:line="360" w:lineRule="auto"/>
+        <w:rPr>
+          <w:b/>
+          <w:lang w:val="en-US"/>
+        </w:rPr>
+      </w:pPr>
+      <w:proofErr w:type="spellStart"/>
+      <w:r>
+        <w:rPr>
+          <w:b/>
+          <w:lang w:val="en-US"/>
+        </w:rPr>
+        <w:t>LateMin</w:t>
+      </w:r>
+      <w:proofErr w:type="spellEnd"/>
+    </w:p>
+    <w:p>
+      <w:pPr>
+        <w:spacing w:after="0" w:line="360" w:lineRule="auto"/>
+        <w:rPr>
+          <w:lang w:val="en-US"/>
+        </w:rPr>
+      </w:pPr>
+      <w:r>
+        <w:rPr>
+          <w:lang w:val="en-US"/>
+        </w:rPr>
+        <w:t xml:space="preserve">Minimum number of days (included) a delivery was delivered too late to </w:t>
+      </w:r>
+      <w:r>
+        <w:rPr>
+          <w:lang w:val="en-US"/>
+        </w:rPr>
+        <w:t>get this specified score value.</w:t>
+      </w:r>
+    </w:p>
+    <w:p>
+      <w:pPr>
+        <w:spacing w:after="0" w:line="360" w:lineRule="auto"/>
+        <w:rPr>
+          <w:b/>
+          <w:lang w:val="en-US"/>
+        </w:rPr>
+      </w:pPr>
+      <w:proofErr w:type="spellStart"/>
+      <w:r>
+        <w:rPr>
+          <w:b/>
+          <w:lang w:val="en-US"/>
+        </w:rPr>
+        <w:t>LateMax</w:t>
+      </w:r>
+      <w:proofErr w:type="spellEnd"/>
+    </w:p>
+    <w:p>
+      <w:pPr>
+        <w:spacing w:after="0" w:line="360" w:lineRule="auto"/>
+        <w:rPr>
+          <w:lang w:val="en-US"/>
+        </w:rPr>
+      </w:pPr>
+      <w:r>
+        <w:rPr>
+          <w:lang w:val="en-US"/>
+        </w:rPr>
+        <w:t xml:space="preserve">Maximum number of days (included) a delivery was delivered too late to </w:t>
+      </w:r>
+      <w:r>
+        <w:rPr>
+          <w:lang w:val="en-US"/>
+        </w:rPr>
+        <w:t>get this specified score value.</w:t>
+      </w:r>
+    </w:p>
+    <w:p>
+      <w:pPr>
+        <w:spacing w:after="0" w:line="360" w:lineRule="auto"/>
+        <w:rPr>
+          <w:b/>
+          <w:lang w:val="en-US"/>
+        </w:rPr>
+      </w:pPr>
+      <w:r>
+        <w:rPr>
+          <w:b/>
+          <w:lang w:val="en-US"/>
+        </w:rPr>
+        <w:t>Score value</w:t>
+      </w:r>
+    </w:p>
+    <w:p>
+      <w:pPr>
+        <w:spacing w:after="0" w:line="360" w:lineRule="auto"/>
+        <w:rPr>
+          <w:lang w:val="en-US"/>
+        </w:rPr>
+      </w:pPr>
+      <w:r>
+        <w:rPr>
+          <w:lang w:val="en-US"/>
+        </w:rPr>
+        <w:t>Value in percent a delivery is scored when it was delivered in one of these two time delay ranges.</w:t>
+      </w:r>
+    </w:p>
+    <w:p>
+      <w:pPr>
+        <w:spacing w:after="0" w:line="360" w:lineRule="auto"/>
+        <w:rPr>
+          <w:lang w:val="en-US"/>
+        </w:rPr>
+      </w:pPr>
+    </w:p>
+    <w:p>
+      <w:pPr>
+        <w:jc w:val="center"/>
+        <w:rPr>
+          <w:lang w:val="en-US"/>
+        </w:rPr>
+      </w:pPr>
+      <w:r>
+        <w:rPr>
+          <w:noProof/>
+        </w:rPr>
+        <w:drawing>
+          <wp:inline distT="0" distB="0" distL="0" distR="0">
+            <wp:extent cx="4793615" cy="3371050"/>
+            <wp:effectExtent l="0" t="0" r="6985" b="1270"/>
+            <wp:docPr id="23" name="Grafik 23" descr="C:\Users\Kevin\HM\(7) WS 15-16\Software Engineering II\Project\Doc\Docu\screenshot_change_score_thresholds.PNG"/>
+            <wp:cNvGraphicFramePr>
+              <a:graphicFrameLocks xmlns:a="http://schemas.openxmlformats.org/drawingml/2006/main" noChangeAspect="1"/>
+            </wp:cNvGraphicFramePr>
+            <a:graphic xmlns:a="http://schemas.openxmlformats.org/drawingml/2006/main">
+              <a:graphicData uri="http://schemas.openxmlformats.org/drawingml/2006/picture">
+                <pic:pic xmlns:pic="http://schemas.openxmlformats.org/drawingml/2006/picture">
+                  <pic:nvPicPr>
+                    <pic:cNvPr id="0" name="Picture 2" descr="C:\Users\Kevin\HM\(7) WS 15-16\Software Engineering II\Project\Doc\Docu\screenshot_change_score_thresholds.PNG"/>
+                    <pic:cNvPicPr>
+                      <a:picLocks noChangeAspect="1" noChangeArrowheads="1"/>
+                    </pic:cNvPicPr>
+                  </pic:nvPicPr>
+                  <pic:blipFill>
+                    <a:blip r:embed="rId15">
+                      <a:extLst>
+                        <a:ext uri="{28A0092B-C50C-407E-A947-70E740481C1C}">
+                          <a14:useLocalDpi xmlns:a14="http://schemas.microsoft.com/office/drawing/2010/main" val="0"/>
+                        </a:ext>
+                      </a:extLst>
+                    </a:blip>
+                    <a:srcRect/>
+                    <a:stretch>
+                      <a:fillRect/>
+                    </a:stretch>
+                  </pic:blipFill>
+                  <pic:spPr bwMode="auto">
+                    <a:xfrm>
+                      <a:off x="0" y="0"/>
+                      <a:ext cx="4822286" cy="3391213"/>
+                    </a:xfrm>
+                    <a:prstGeom prst="rect">
+                      <a:avLst/>
+                    </a:prstGeom>
+                    <a:noFill/>
+                    <a:ln>
+                      <a:noFill/>
+                    </a:ln>
+                  </pic:spPr>
+                </pic:pic>
+              </a:graphicData>
+            </a:graphic>
+          </wp:inline>
+        </w:drawing>
+      </w:r>
+    </w:p>
+    <w:p>
+      <w:pPr>
+        <w:rPr>
+          <w:u w:val="single"/>
+          <w:lang w:val="en-US"/>
+        </w:rPr>
+      </w:pPr>
+      <w:r>
+        <w:rPr>
+          <w:u w:val="single"/>
+          <w:lang w:val="en-US"/>
+        </w:rPr>
+        <w:lastRenderedPageBreak/>
+        <w:t>How to change values:</w:t>
+      </w:r>
+    </w:p>
+    <w:p>
+      <w:pPr>
         <w:spacing w:line="240" w:lineRule="auto"/>
         <w:rPr>
-          <w:rFonts w:ascii="Calibri" w:hAnsi="Calibri" w:cs="Calibri"/>
-          <w:lang w:val="de"/>
-        </w:rPr>
-      </w:pPr>
-    </w:p>
-    <w:p>
-      <w:pPr>
-        <w:widowControl w:val="0"/>
-        <w:autoSpaceDE w:val="0"/>
-        <w:autoSpaceDN w:val="0"/>
-        <w:adjustRightInd w:val="0"/>
-        <w:rPr>
-          <w:rFonts w:ascii="Calibri" w:hAnsi="Calibri" w:cs="Calibri"/>
-          <w:lang w:val="de"/>
-        </w:rPr>
-      </w:pPr>
-    </w:p>
-    <w:p>
-      <w:pPr>
+          <w:lang w:val="en-US"/>
+        </w:rPr>
+      </w:pPr>
+      <w:r>
+        <w:rPr>
+          <w:lang w:val="en-US"/>
+        </w:rPr>
+        <w:t>1. Double-click on a value</w:t>
+      </w:r>
+    </w:p>
+    <w:p>
+      <w:pPr>
+        <w:spacing w:line="240" w:lineRule="auto"/>
+        <w:rPr>
+          <w:lang w:val="en-US"/>
+        </w:rPr>
+      </w:pPr>
+      <w:r>
+        <w:rPr>
+          <w:lang w:val="en-US"/>
+        </w:rPr>
+        <w:t>2. Enter new value</w:t>
+      </w:r>
+    </w:p>
+    <w:p>
+      <w:pPr>
+        <w:spacing w:line="240" w:lineRule="auto"/>
+        <w:rPr>
+          <w:lang w:val="en-US"/>
+        </w:rPr>
+      </w:pPr>
+      <w:r>
+        <w:rPr>
+          <w:lang w:val="en-US"/>
+        </w:rPr>
+        <w:t>3. Click button "Update" and confirm</w:t>
+      </w:r>
+    </w:p>
+    <w:p>
+      <w:pPr>
+        <w:spacing w:line="240" w:lineRule="auto"/>
+        <w:rPr>
+          <w:lang w:val="en-US"/>
+        </w:rPr>
+      </w:pPr>
+    </w:p>
+    <w:p>
+      <w:pPr>
+        <w:spacing w:line="240" w:lineRule="auto"/>
         <w:jc w:val="center"/>
         <w:rPr>
-          <w:sz w:val="28"/>
-          <w:u w:val="single"/>
-          <w:lang w:val="en-US"/>
-        </w:rPr>
-      </w:pPr>
-      <w:r>
-        <w:rPr>
-          <w:sz w:val="28"/>
-          <w:u w:val="single"/>
-          <w:lang w:val="en-US"/>
-        </w:rPr>
-        <w:t>4.</w:t>
-      </w:r>
-      <w:r>
-        <w:rPr>
-          <w:sz w:val="28"/>
-          <w:u w:val="single"/>
-          <w:lang w:val="en-US"/>
-        </w:rPr>
-        <w:t xml:space="preserve"> Change score thresholds</w:t>
-      </w:r>
+          <w:lang w:val="en-US"/>
+        </w:rPr>
+      </w:pPr>
+      <w:r>
+        <w:rPr>
+          <w:noProof/>
+        </w:rPr>
+        <w:drawing>
+          <wp:inline distT="0" distB="0" distL="0" distR="0">
+            <wp:extent cx="4389458" cy="3076575"/>
+            <wp:effectExtent l="0" t="0" r="0" b="0"/>
+            <wp:docPr id="24" name="Grafik 24" descr="C:\Users\Kevin\HM\(7) WS 15-16\Software Engineering II\Project\Doc\Docu\screenshot_change_score_thresholds_confirm.PNG"/>
+            <wp:cNvGraphicFramePr>
+              <a:graphicFrameLocks xmlns:a="http://schemas.openxmlformats.org/drawingml/2006/main" noChangeAspect="1"/>
+            </wp:cNvGraphicFramePr>
+            <a:graphic xmlns:a="http://schemas.openxmlformats.org/drawingml/2006/main">
+              <a:graphicData uri="http://schemas.openxmlformats.org/drawingml/2006/picture">
+                <pic:pic xmlns:pic="http://schemas.openxmlformats.org/drawingml/2006/picture">
+                  <pic:nvPicPr>
+                    <pic:cNvPr id="0" name="Picture 3" descr="C:\Users\Kevin\HM\(7) WS 15-16\Software Engineering II\Project\Doc\Docu\screenshot_change_score_thresholds_confirm.PNG"/>
+                    <pic:cNvPicPr>
+                      <a:picLocks noChangeAspect="1" noChangeArrowheads="1"/>
+                    </pic:cNvPicPr>
+                  </pic:nvPicPr>
+                  <pic:blipFill>
+                    <a:blip r:embed="rId16">
+                      <a:extLst>
+                        <a:ext uri="{28A0092B-C50C-407E-A947-70E740481C1C}">
+                          <a14:useLocalDpi xmlns:a14="http://schemas.microsoft.com/office/drawing/2010/main" val="0"/>
+                        </a:ext>
+                      </a:extLst>
+                    </a:blip>
+                    <a:srcRect/>
+                    <a:stretch>
+                      <a:fillRect/>
+                    </a:stretch>
+                  </pic:blipFill>
+                  <pic:spPr bwMode="auto">
+                    <a:xfrm>
+                      <a:off x="0" y="0"/>
+                      <a:ext cx="4398039" cy="3082589"/>
+                    </a:xfrm>
+                    <a:prstGeom prst="rect">
+                      <a:avLst/>
+                    </a:prstGeom>
+                    <a:noFill/>
+                    <a:ln>
+                      <a:noFill/>
+                    </a:ln>
+                  </pic:spPr>
+                </pic:pic>
+              </a:graphicData>
+            </a:graphic>
+          </wp:inline>
+        </w:drawing>
+      </w:r>
+    </w:p>
+    <w:p>
+      <w:pPr>
+        <w:spacing w:line="240" w:lineRule="auto"/>
+        <w:jc w:val="center"/>
+        <w:rPr>
+          <w:lang w:val="en-US"/>
+        </w:rPr>
+      </w:pPr>
     </w:p>
     <w:p>
       <w:pPr>
@@ -3025,7 +3541,7 @@
                     </pic:cNvPicPr>
                   </pic:nvPicPr>
                   <pic:blipFill>
-                    <a:blip r:embed="rId15">
+                    <a:blip r:embed="rId17">
                       <a:extLst>
                         <a:ext uri="{28A0092B-C50C-407E-A947-70E740481C1C}">
                           <a14:useLocalDpi xmlns:a14="http://schemas.microsoft.com/office/drawing/2010/main" val="0"/>
@@ -3059,196 +3575,6 @@
     </w:p>
     <w:p>
       <w:pPr>
-        <w:pStyle w:val="Listenabsatz"/>
-        <w:numPr>
-          <w:ilvl w:val="0"/>
-          <w:numId w:val="2"/>
-        </w:numPr>
-        <w:rPr>
-          <w:lang w:val="en-US"/>
-        </w:rPr>
-      </w:pPr>
-      <w:r>
-        <w:rPr>
-          <w:lang w:val="en-US"/>
-        </w:rPr>
-        <w:t>Load current threshold values from SQLite Database.</w:t>
-      </w:r>
-    </w:p>
-    <w:p>
-      <w:pPr>
-        <w:pStyle w:val="Listenabsatz"/>
-        <w:numPr>
-          <w:ilvl w:val="0"/>
-          <w:numId w:val="2"/>
-        </w:numPr>
-        <w:rPr>
-          <w:lang w:val="en-US"/>
-        </w:rPr>
-      </w:pPr>
-      <w:r>
-        <w:rPr>
-          <w:lang w:val="en-US"/>
-        </w:rPr>
-        <w:t>Fill threshold UI textboxes with current values loaded from the database.</w:t>
-      </w:r>
-    </w:p>
-    <w:p>
-      <w:pPr>
-        <w:pStyle w:val="Listenabsatz"/>
-        <w:numPr>
-          <w:ilvl w:val="0"/>
-          <w:numId w:val="2"/>
-        </w:numPr>
-        <w:rPr>
-          <w:lang w:val="en-US"/>
-        </w:rPr>
-      </w:pPr>
-      <w:r>
-        <w:rPr>
-          <w:lang w:val="en-US"/>
-        </w:rPr>
-        <w:t>Wait for user input. The user can change the values in the textboxes.</w:t>
-      </w:r>
-    </w:p>
-    <w:p>
-      <w:pPr>
-        <w:pStyle w:val="Listenabsatz"/>
-        <w:numPr>
-          <w:ilvl w:val="0"/>
-          <w:numId w:val="2"/>
-        </w:numPr>
-        <w:rPr>
-          <w:lang w:val="en-US"/>
-        </w:rPr>
-      </w:pPr>
-      <w:r>
-        <w:rPr>
-          <w:lang w:val="en-US"/>
-        </w:rPr>
-        <w:t xml:space="preserve">Check if the edited values from the textboxes are </w:t>
-      </w:r>
-      <w:proofErr w:type="spellStart"/>
-      <w:r>
-        <w:rPr>
-          <w:lang w:val="en-US"/>
-        </w:rPr>
-        <w:t>syntatical</w:t>
-      </w:r>
-      <w:proofErr w:type="spellEnd"/>
-      <w:r>
-        <w:rPr>
-          <w:lang w:val="en-US"/>
-        </w:rPr>
-        <w:t xml:space="preserve"> and logical accepted threshold values.</w:t>
-      </w:r>
-    </w:p>
-    <w:p>
-      <w:pPr>
-        <w:pStyle w:val="Listenabsatz"/>
-        <w:numPr>
-          <w:ilvl w:val="0"/>
-          <w:numId w:val="2"/>
-        </w:numPr>
-        <w:rPr>
-          <w:lang w:val="en-US"/>
-        </w:rPr>
-      </w:pPr>
-      <w:r>
-        <w:rPr>
-          <w:lang w:val="en-US"/>
-        </w:rPr>
-        <w:t>If not, show an error message that the input values are incorrect. The user can reenter new values or quit this changing page.</w:t>
-      </w:r>
-    </w:p>
-    <w:p>
-      <w:pPr>
-        <w:pStyle w:val="Listenabsatz"/>
-        <w:numPr>
-          <w:ilvl w:val="0"/>
-          <w:numId w:val="2"/>
-        </w:numPr>
-      </w:pPr>
-      <w:r>
-        <w:rPr>
-          <w:lang w:val="en-US"/>
-        </w:rPr>
-        <w:t xml:space="preserve">If yes, the old saved threshold values are removed from the SQLite database. </w:t>
-      </w:r>
-      <w:r>
-        <w:t xml:space="preserve">The </w:t>
-      </w:r>
-      <w:proofErr w:type="spellStart"/>
-      <w:r>
-        <w:t>new</w:t>
-      </w:r>
-      <w:proofErr w:type="spellEnd"/>
-      <w:r>
-        <w:t xml:space="preserve"> valid </w:t>
-      </w:r>
-      <w:proofErr w:type="spellStart"/>
-      <w:r>
-        <w:t>data</w:t>
-      </w:r>
-      <w:proofErr w:type="spellEnd"/>
-      <w:r>
-        <w:t xml:space="preserve"> </w:t>
-      </w:r>
-      <w:proofErr w:type="spellStart"/>
-      <w:r>
-        <w:t>are</w:t>
-      </w:r>
-      <w:proofErr w:type="spellEnd"/>
-      <w:r>
-        <w:t xml:space="preserve"> </w:t>
-      </w:r>
-      <w:proofErr w:type="spellStart"/>
-      <w:r>
-        <w:t>stored</w:t>
-      </w:r>
-      <w:proofErr w:type="spellEnd"/>
-      <w:r>
-        <w:t xml:space="preserve"> </w:t>
-      </w:r>
-      <w:proofErr w:type="spellStart"/>
-      <w:r>
-        <w:t>to</w:t>
-      </w:r>
-      <w:proofErr w:type="spellEnd"/>
-      <w:r>
-        <w:t xml:space="preserve"> </w:t>
-      </w:r>
-      <w:proofErr w:type="spellStart"/>
-      <w:r>
-        <w:t>the</w:t>
-      </w:r>
-      <w:proofErr w:type="spellEnd"/>
-      <w:r>
-        <w:t xml:space="preserve"> </w:t>
-      </w:r>
-      <w:proofErr w:type="spellStart"/>
-      <w:r>
-        <w:t>database</w:t>
-      </w:r>
-      <w:proofErr w:type="spellEnd"/>
-      <w:r>
-        <w:t xml:space="preserve">. </w:t>
-      </w:r>
-    </w:p>
-    <w:p>
-      <w:pPr>
-        <w:widowControl w:val="0"/>
-        <w:autoSpaceDE w:val="0"/>
-        <w:autoSpaceDN w:val="0"/>
-        <w:adjustRightInd w:val="0"/>
-        <w:rPr>
-          <w:rFonts w:ascii="Calibri" w:hAnsi="Calibri" w:cs="Calibri"/>
-          <w:lang w:val="de"/>
-        </w:rPr>
-      </w:pPr>
-    </w:p>
-    <w:p>
-      <w:pPr>
         <w:jc w:val="center"/>
         <w:rPr>
           <w:sz w:val="28"/>
@@ -3262,6 +3588,7 @@
           <w:u w:val="single"/>
           <w:lang w:val="en-US"/>
         </w:rPr>
+        <w:lastRenderedPageBreak/>
         <w:t xml:space="preserve">5. </w:t>
       </w:r>
       <w:r>
@@ -3281,8 +3608,953 @@
       </w:pPr>
       <w:r>
         <w:rPr>
+          <w:lang w:val="en-US"/>
+        </w:rPr>
+        <w:t xml:space="preserve">The admin user is enabled to reset score thresholds. </w:t>
+      </w:r>
+      <w:r>
+        <w:rPr>
+          <w:lang w:val="en-US"/>
+        </w:rPr>
+        <w:t>This functionality is placed in the menu 'Perspectives' under the item '</w:t>
+      </w:r>
+      <w:r>
+        <w:rPr>
+          <w:lang w:val="en-US"/>
+        </w:rPr>
+        <w:t>Preferences</w:t>
+      </w:r>
+      <w:r>
+        <w:rPr>
+          <w:lang w:val="en-US"/>
+        </w:rPr>
+        <w:t>.</w:t>
+      </w:r>
+      <w:r>
+        <w:rPr>
+          <w:lang w:val="en-US"/>
+        </w:rPr>
+        <w:t xml:space="preserve"> Only an admin user can call this page.</w:t>
+      </w:r>
+    </w:p>
+    <w:p>
+      <w:pPr>
+        <w:jc w:val="center"/>
+        <w:rPr>
+          <w:lang w:val="en-US"/>
+        </w:rPr>
+      </w:pPr>
+      <w:r>
+        <w:rPr>
           <w:noProof/>
         </w:rPr>
+        <w:drawing>
+          <wp:inline distT="0" distB="0" distL="0" distR="0" wp14:anchorId="14472FA7" wp14:editId="09FBCCB3">
+            <wp:extent cx="3086100" cy="1181100"/>
+            <wp:effectExtent l="0" t="0" r="0" b="0"/>
+            <wp:docPr id="25" name="Grafik 25" descr="C:\Users\Kevin\HM\(7) WS 15-16\Software Engineering II\Project\Doc\Docu\screenshot_call_preferences.png"/>
+            <wp:cNvGraphicFramePr>
+              <a:graphicFrameLocks xmlns:a="http://schemas.openxmlformats.org/drawingml/2006/main" noChangeAspect="1"/>
+            </wp:cNvGraphicFramePr>
+            <a:graphic xmlns:a="http://schemas.openxmlformats.org/drawingml/2006/main">
+              <a:graphicData uri="http://schemas.openxmlformats.org/drawingml/2006/picture">
+                <pic:pic xmlns:pic="http://schemas.openxmlformats.org/drawingml/2006/picture">
+                  <pic:nvPicPr>
+                    <pic:cNvPr id="0" name="Picture 1" descr="C:\Users\Kevin\HM\(7) WS 15-16\Software Engineering II\Project\Doc\Docu\screenshot_call_preferences.png"/>
+                    <pic:cNvPicPr>
+                      <a:picLocks noChangeAspect="1" noChangeArrowheads="1"/>
+                    </pic:cNvPicPr>
+                  </pic:nvPicPr>
+                  <pic:blipFill>
+                    <a:blip r:embed="rId14">
+                      <a:extLst>
+                        <a:ext uri="{28A0092B-C50C-407E-A947-70E740481C1C}">
+                          <a14:useLocalDpi xmlns:a14="http://schemas.microsoft.com/office/drawing/2010/main" val="0"/>
+                        </a:ext>
+                      </a:extLst>
+                    </a:blip>
+                    <a:srcRect/>
+                    <a:stretch>
+                      <a:fillRect/>
+                    </a:stretch>
+                  </pic:blipFill>
+                  <pic:spPr bwMode="auto">
+                    <a:xfrm>
+                      <a:off x="0" y="0"/>
+                      <a:ext cx="3086100" cy="1181100"/>
+                    </a:xfrm>
+                    <a:prstGeom prst="rect">
+                      <a:avLst/>
+                    </a:prstGeom>
+                    <a:noFill/>
+                    <a:ln>
+                      <a:noFill/>
+                    </a:ln>
+                  </pic:spPr>
+                </pic:pic>
+              </a:graphicData>
+            </a:graphic>
+          </wp:inline>
+        </w:drawing>
+      </w:r>
+    </w:p>
+    <w:p>
+      <w:pPr>
+        <w:rPr>
+          <w:lang w:val="en-US"/>
+        </w:rPr>
+      </w:pPr>
+      <w:r>
+        <w:rPr>
+          <w:lang w:val="en-US"/>
+        </w:rPr>
+        <w:t>Default</w:t>
+      </w:r>
+      <w:r>
+        <w:rPr>
+          <w:lang w:val="en-US"/>
+        </w:rPr>
+        <w:t xml:space="preserve"> thresholds</w:t>
+      </w:r>
+      <w:r>
+        <w:rPr>
+          <w:lang w:val="en-US"/>
+        </w:rPr>
+        <w:t>:</w:t>
+      </w:r>
+    </w:p>
+    <w:tbl>
+      <w:tblPr>
+        <w:tblStyle w:val="EinfacheTabelle1"/>
+        <w:tblW w:w="0" w:type="auto"/>
+        <w:tblLook w:val="04A0" w:firstRow="1" w:lastRow="0" w:firstColumn="1" w:lastColumn="0" w:noHBand="0" w:noVBand="1"/>
+      </w:tblPr>
+      <w:tblGrid>
+        <w:gridCol w:w="1909"/>
+        <w:gridCol w:w="1909"/>
+        <w:gridCol w:w="1909"/>
+        <w:gridCol w:w="1909"/>
+        <w:gridCol w:w="1910"/>
+      </w:tblGrid>
+      <w:tr>
+        <w:trPr>
+          <w:cnfStyle w:val="100000000000" w:firstRow="1" w:lastRow="0" w:firstColumn="0" w:lastColumn="0" w:oddVBand="0" w:evenVBand="0" w:oddHBand="0" w:evenHBand="0" w:firstRowFirstColumn="0" w:firstRowLastColumn="0" w:lastRowFirstColumn="0" w:lastRowLastColumn="0"/>
+        </w:trPr>
+        <w:tc>
+          <w:tcPr>
+            <w:cnfStyle w:val="001000000000" w:firstRow="0" w:lastRow="0" w:firstColumn="1" w:lastColumn="0" w:oddVBand="0" w:evenVBand="0" w:oddHBand="0" w:evenHBand="0" w:firstRowFirstColumn="0" w:firstRowLastColumn="0" w:lastRowFirstColumn="0" w:lastRowLastColumn="0"/>
+            <w:tcW w:w="1909" w:type="dxa"/>
+          </w:tcPr>
+          <w:p>
+            <w:pPr>
+              <w:rPr>
+                <w:lang w:val="en-US"/>
+              </w:rPr>
+            </w:pPr>
+            <w:proofErr w:type="spellStart"/>
+            <w:r>
+              <w:rPr>
+                <w:lang w:val="en-US"/>
+              </w:rPr>
+              <w:t>EarlyMin</w:t>
+            </w:r>
+            <w:proofErr w:type="spellEnd"/>
+          </w:p>
+        </w:tc>
+        <w:tc>
+          <w:tcPr>
+            <w:tcW w:w="1909" w:type="dxa"/>
+          </w:tcPr>
+          <w:p>
+            <w:pPr>
+              <w:cnfStyle w:val="100000000000" w:firstRow="1" w:lastRow="0" w:firstColumn="0" w:lastColumn="0" w:oddVBand="0" w:evenVBand="0" w:oddHBand="0" w:evenHBand="0" w:firstRowFirstColumn="0" w:firstRowLastColumn="0" w:lastRowFirstColumn="0" w:lastRowLastColumn="0"/>
+              <w:rPr>
+                <w:lang w:val="en-US"/>
+              </w:rPr>
+            </w:pPr>
+            <w:proofErr w:type="spellStart"/>
+            <w:r>
+              <w:rPr>
+                <w:lang w:val="en-US"/>
+              </w:rPr>
+              <w:t>EarlyMax</w:t>
+            </w:r>
+            <w:proofErr w:type="spellEnd"/>
+          </w:p>
+        </w:tc>
+        <w:tc>
+          <w:tcPr>
+            <w:tcW w:w="1909" w:type="dxa"/>
+          </w:tcPr>
+          <w:p>
+            <w:pPr>
+              <w:cnfStyle w:val="100000000000" w:firstRow="1" w:lastRow="0" w:firstColumn="0" w:lastColumn="0" w:oddVBand="0" w:evenVBand="0" w:oddHBand="0" w:evenHBand="0" w:firstRowFirstColumn="0" w:firstRowLastColumn="0" w:lastRowFirstColumn="0" w:lastRowLastColumn="0"/>
+              <w:rPr>
+                <w:lang w:val="en-US"/>
+              </w:rPr>
+            </w:pPr>
+            <w:proofErr w:type="spellStart"/>
+            <w:r>
+              <w:rPr>
+                <w:lang w:val="en-US"/>
+              </w:rPr>
+              <w:t>LateMin</w:t>
+            </w:r>
+            <w:proofErr w:type="spellEnd"/>
+          </w:p>
+        </w:tc>
+        <w:tc>
+          <w:tcPr>
+            <w:tcW w:w="1909" w:type="dxa"/>
+          </w:tcPr>
+          <w:p>
+            <w:pPr>
+              <w:cnfStyle w:val="100000000000" w:firstRow="1" w:lastRow="0" w:firstColumn="0" w:lastColumn="0" w:oddVBand="0" w:evenVBand="0" w:oddHBand="0" w:evenHBand="0" w:firstRowFirstColumn="0" w:firstRowLastColumn="0" w:lastRowFirstColumn="0" w:lastRowLastColumn="0"/>
+              <w:rPr>
+                <w:lang w:val="en-US"/>
+              </w:rPr>
+            </w:pPr>
+            <w:proofErr w:type="spellStart"/>
+            <w:r>
+              <w:rPr>
+                <w:lang w:val="en-US"/>
+              </w:rPr>
+              <w:t>LateMax</w:t>
+            </w:r>
+            <w:proofErr w:type="spellEnd"/>
+          </w:p>
+        </w:tc>
+        <w:tc>
+          <w:tcPr>
+            <w:tcW w:w="1910" w:type="dxa"/>
+          </w:tcPr>
+          <w:p>
+            <w:pPr>
+              <w:cnfStyle w:val="100000000000" w:firstRow="1" w:lastRow="0" w:firstColumn="0" w:lastColumn="0" w:oddVBand="0" w:evenVBand="0" w:oddHBand="0" w:evenHBand="0" w:firstRowFirstColumn="0" w:firstRowLastColumn="0" w:lastRowFirstColumn="0" w:lastRowLastColumn="0"/>
+              <w:rPr>
+                <w:lang w:val="en-US"/>
+              </w:rPr>
+            </w:pPr>
+            <w:r>
+              <w:rPr>
+                <w:lang w:val="en-US"/>
+              </w:rPr>
+              <w:t>Score Value</w:t>
+            </w:r>
+          </w:p>
+        </w:tc>
+      </w:tr>
+      <w:tr>
+        <w:trPr>
+          <w:cnfStyle w:val="000000100000" w:firstRow="0" w:lastRow="0" w:firstColumn="0" w:lastColumn="0" w:oddVBand="0" w:evenVBand="0" w:oddHBand="1" w:evenHBand="0" w:firstRowFirstColumn="0" w:firstRowLastColumn="0" w:lastRowFirstColumn="0" w:lastRowLastColumn="0"/>
+        </w:trPr>
+        <w:tc>
+          <w:tcPr>
+            <w:cnfStyle w:val="001000000000" w:firstRow="0" w:lastRow="0" w:firstColumn="1" w:lastColumn="0" w:oddVBand="0" w:evenVBand="0" w:oddHBand="0" w:evenHBand="0" w:firstRowFirstColumn="0" w:firstRowLastColumn="0" w:lastRowFirstColumn="0" w:lastRowLastColumn="0"/>
+            <w:tcW w:w="1909" w:type="dxa"/>
+          </w:tcPr>
+          <w:p>
+            <w:pPr>
+              <w:rPr>
+                <w:lang w:val="en-US"/>
+              </w:rPr>
+            </w:pPr>
+            <w:r>
+              <w:rPr>
+                <w:lang w:val="en-US"/>
+              </w:rPr>
+              <w:t>-1</w:t>
+            </w:r>
+          </w:p>
+        </w:tc>
+        <w:tc>
+          <w:tcPr>
+            <w:tcW w:w="1909" w:type="dxa"/>
+          </w:tcPr>
+          <w:p>
+            <w:pPr>
+              <w:cnfStyle w:val="000000100000" w:firstRow="0" w:lastRow="0" w:firstColumn="0" w:lastColumn="0" w:oddVBand="0" w:evenVBand="0" w:oddHBand="1" w:evenHBand="0" w:firstRowFirstColumn="0" w:firstRowLastColumn="0" w:lastRowFirstColumn="0" w:lastRowLastColumn="0"/>
+              <w:rPr>
+                <w:lang w:val="en-US"/>
+              </w:rPr>
+            </w:pPr>
+            <w:r>
+              <w:rPr>
+                <w:lang w:val="en-US"/>
+              </w:rPr>
+              <w:t>-1</w:t>
+            </w:r>
+          </w:p>
+        </w:tc>
+        <w:tc>
+          <w:tcPr>
+            <w:tcW w:w="1909" w:type="dxa"/>
+          </w:tcPr>
+          <w:p>
+            <w:pPr>
+              <w:cnfStyle w:val="000000100000" w:firstRow="0" w:lastRow="0" w:firstColumn="0" w:lastColumn="0" w:oddVBand="0" w:evenVBand="0" w:oddHBand="1" w:evenHBand="0" w:firstRowFirstColumn="0" w:firstRowLastColumn="0" w:lastRowFirstColumn="0" w:lastRowLastColumn="0"/>
+              <w:rPr>
+                <w:lang w:val="en-US"/>
+              </w:rPr>
+            </w:pPr>
+            <w:r>
+              <w:rPr>
+                <w:lang w:val="en-US"/>
+              </w:rPr>
+              <w:t>0</w:t>
+            </w:r>
+          </w:p>
+        </w:tc>
+        <w:tc>
+          <w:tcPr>
+            <w:tcW w:w="1909" w:type="dxa"/>
+          </w:tcPr>
+          <w:p>
+            <w:pPr>
+              <w:cnfStyle w:val="000000100000" w:firstRow="0" w:lastRow="0" w:firstColumn="0" w:lastColumn="0" w:oddVBand="0" w:evenVBand="0" w:oddHBand="1" w:evenHBand="0" w:firstRowFirstColumn="0" w:firstRowLastColumn="0" w:lastRowFirstColumn="0" w:lastRowLastColumn="0"/>
+              <w:rPr>
+                <w:lang w:val="en-US"/>
+              </w:rPr>
+            </w:pPr>
+            <w:r>
+              <w:rPr>
+                <w:lang w:val="en-US"/>
+              </w:rPr>
+              <w:t>0</w:t>
+            </w:r>
+          </w:p>
+        </w:tc>
+        <w:tc>
+          <w:tcPr>
+            <w:tcW w:w="1910" w:type="dxa"/>
+          </w:tcPr>
+          <w:p>
+            <w:pPr>
+              <w:cnfStyle w:val="000000100000" w:firstRow="0" w:lastRow="0" w:firstColumn="0" w:lastColumn="0" w:oddVBand="0" w:evenVBand="0" w:oddHBand="1" w:evenHBand="0" w:firstRowFirstColumn="0" w:firstRowLastColumn="0" w:lastRowFirstColumn="0" w:lastRowLastColumn="0"/>
+              <w:rPr>
+                <w:lang w:val="en-US"/>
+              </w:rPr>
+            </w:pPr>
+            <w:r>
+              <w:rPr>
+                <w:lang w:val="en-US"/>
+              </w:rPr>
+              <w:t>100</w:t>
+            </w:r>
+          </w:p>
+        </w:tc>
+      </w:tr>
+      <w:tr>
+        <w:tc>
+          <w:tcPr>
+            <w:cnfStyle w:val="001000000000" w:firstRow="0" w:lastRow="0" w:firstColumn="1" w:lastColumn="0" w:oddVBand="0" w:evenVBand="0" w:oddHBand="0" w:evenHBand="0" w:firstRowFirstColumn="0" w:firstRowLastColumn="0" w:lastRowFirstColumn="0" w:lastRowLastColumn="0"/>
+            <w:tcW w:w="1909" w:type="dxa"/>
+          </w:tcPr>
+          <w:p>
+            <w:pPr>
+              <w:rPr>
+                <w:lang w:val="en-US"/>
+              </w:rPr>
+            </w:pPr>
+            <w:r>
+              <w:rPr>
+                <w:lang w:val="en-US"/>
+              </w:rPr>
+              <w:t>-2</w:t>
+            </w:r>
+          </w:p>
+        </w:tc>
+        <w:tc>
+          <w:tcPr>
+            <w:tcW w:w="1909" w:type="dxa"/>
+          </w:tcPr>
+          <w:p>
+            <w:pPr>
+              <w:cnfStyle w:val="000000000000" w:firstRow="0" w:lastRow="0" w:firstColumn="0" w:lastColumn="0" w:oddVBand="0" w:evenVBand="0" w:oddHBand="0" w:evenHBand="0" w:firstRowFirstColumn="0" w:firstRowLastColumn="0" w:lastRowFirstColumn="0" w:lastRowLastColumn="0"/>
+              <w:rPr>
+                <w:lang w:val="en-US"/>
+              </w:rPr>
+            </w:pPr>
+            <w:r>
+              <w:rPr>
+                <w:lang w:val="en-US"/>
+              </w:rPr>
+              <w:t>-2</w:t>
+            </w:r>
+          </w:p>
+        </w:tc>
+        <w:tc>
+          <w:tcPr>
+            <w:tcW w:w="1909" w:type="dxa"/>
+          </w:tcPr>
+          <w:p>
+            <w:pPr>
+              <w:cnfStyle w:val="000000000000" w:firstRow="0" w:lastRow="0" w:firstColumn="0" w:lastColumn="0" w:oddVBand="0" w:evenVBand="0" w:oddHBand="0" w:evenHBand="0" w:firstRowFirstColumn="0" w:firstRowLastColumn="0" w:lastRowFirstColumn="0" w:lastRowLastColumn="0"/>
+              <w:rPr>
+                <w:lang w:val="en-US"/>
+              </w:rPr>
+            </w:pPr>
+            <w:r>
+              <w:rPr>
+                <w:lang w:val="en-US"/>
+              </w:rPr>
+              <w:t>1</w:t>
+            </w:r>
+          </w:p>
+        </w:tc>
+        <w:tc>
+          <w:tcPr>
+            <w:tcW w:w="1909" w:type="dxa"/>
+          </w:tcPr>
+          <w:p>
+            <w:pPr>
+              <w:cnfStyle w:val="000000000000" w:firstRow="0" w:lastRow="0" w:firstColumn="0" w:lastColumn="0" w:oddVBand="0" w:evenVBand="0" w:oddHBand="0" w:evenHBand="0" w:firstRowFirstColumn="0" w:firstRowLastColumn="0" w:lastRowFirstColumn="0" w:lastRowLastColumn="0"/>
+              <w:rPr>
+                <w:lang w:val="en-US"/>
+              </w:rPr>
+            </w:pPr>
+            <w:r>
+              <w:rPr>
+                <w:lang w:val="en-US"/>
+              </w:rPr>
+              <w:t>3</w:t>
+            </w:r>
+          </w:p>
+        </w:tc>
+        <w:tc>
+          <w:tcPr>
+            <w:tcW w:w="1910" w:type="dxa"/>
+          </w:tcPr>
+          <w:p>
+            <w:pPr>
+              <w:cnfStyle w:val="000000000000" w:firstRow="0" w:lastRow="0" w:firstColumn="0" w:lastColumn="0" w:oddVBand="0" w:evenVBand="0" w:oddHBand="0" w:evenHBand="0" w:firstRowFirstColumn="0" w:firstRowLastColumn="0" w:lastRowFirstColumn="0" w:lastRowLastColumn="0"/>
+              <w:rPr>
+                <w:lang w:val="en-US"/>
+              </w:rPr>
+            </w:pPr>
+            <w:r>
+              <w:rPr>
+                <w:lang w:val="en-US"/>
+              </w:rPr>
+              <w:t>90</w:t>
+            </w:r>
+          </w:p>
+        </w:tc>
+      </w:tr>
+      <w:tr>
+        <w:trPr>
+          <w:cnfStyle w:val="000000100000" w:firstRow="0" w:lastRow="0" w:firstColumn="0" w:lastColumn="0" w:oddVBand="0" w:evenVBand="0" w:oddHBand="1" w:evenHBand="0" w:firstRowFirstColumn="0" w:firstRowLastColumn="0" w:lastRowFirstColumn="0" w:lastRowLastColumn="0"/>
+        </w:trPr>
+        <w:tc>
+          <w:tcPr>
+            <w:cnfStyle w:val="001000000000" w:firstRow="0" w:lastRow="0" w:firstColumn="1" w:lastColumn="0" w:oddVBand="0" w:evenVBand="0" w:oddHBand="0" w:evenHBand="0" w:firstRowFirstColumn="0" w:firstRowLastColumn="0" w:lastRowFirstColumn="0" w:lastRowLastColumn="0"/>
+            <w:tcW w:w="1909" w:type="dxa"/>
+          </w:tcPr>
+          <w:p>
+            <w:pPr>
+              <w:rPr>
+                <w:lang w:val="en-US"/>
+              </w:rPr>
+            </w:pPr>
+            <w:r>
+              <w:rPr>
+                <w:lang w:val="en-US"/>
+              </w:rPr>
+              <w:t>-3</w:t>
+            </w:r>
+          </w:p>
+        </w:tc>
+        <w:tc>
+          <w:tcPr>
+            <w:tcW w:w="1909" w:type="dxa"/>
+          </w:tcPr>
+          <w:p>
+            <w:pPr>
+              <w:cnfStyle w:val="000000100000" w:firstRow="0" w:lastRow="0" w:firstColumn="0" w:lastColumn="0" w:oddVBand="0" w:evenVBand="0" w:oddHBand="1" w:evenHBand="0" w:firstRowFirstColumn="0" w:firstRowLastColumn="0" w:lastRowFirstColumn="0" w:lastRowLastColumn="0"/>
+              <w:rPr>
+                <w:lang w:val="en-US"/>
+              </w:rPr>
+            </w:pPr>
+            <w:r>
+              <w:rPr>
+                <w:lang w:val="en-US"/>
+              </w:rPr>
+              <w:t>-3</w:t>
+            </w:r>
+          </w:p>
+        </w:tc>
+        <w:tc>
+          <w:tcPr>
+            <w:tcW w:w="1909" w:type="dxa"/>
+          </w:tcPr>
+          <w:p>
+            <w:pPr>
+              <w:cnfStyle w:val="000000100000" w:firstRow="0" w:lastRow="0" w:firstColumn="0" w:lastColumn="0" w:oddVBand="0" w:evenVBand="0" w:oddHBand="1" w:evenHBand="0" w:firstRowFirstColumn="0" w:firstRowLastColumn="0" w:lastRowFirstColumn="0" w:lastRowLastColumn="0"/>
+              <w:rPr>
+                <w:lang w:val="en-US"/>
+              </w:rPr>
+            </w:pPr>
+            <w:r>
+              <w:rPr>
+                <w:lang w:val="en-US"/>
+              </w:rPr>
+              <w:t>4</w:t>
+            </w:r>
+          </w:p>
+        </w:tc>
+        <w:tc>
+          <w:tcPr>
+            <w:tcW w:w="1909" w:type="dxa"/>
+          </w:tcPr>
+          <w:p>
+            <w:pPr>
+              <w:cnfStyle w:val="000000100000" w:firstRow="0" w:lastRow="0" w:firstColumn="0" w:lastColumn="0" w:oddVBand="0" w:evenVBand="0" w:oddHBand="1" w:evenHBand="0" w:firstRowFirstColumn="0" w:firstRowLastColumn="0" w:lastRowFirstColumn="0" w:lastRowLastColumn="0"/>
+              <w:rPr>
+                <w:lang w:val="en-US"/>
+              </w:rPr>
+            </w:pPr>
+            <w:r>
+              <w:rPr>
+                <w:lang w:val="en-US"/>
+              </w:rPr>
+              <w:t>7</w:t>
+            </w:r>
+          </w:p>
+        </w:tc>
+        <w:tc>
+          <w:tcPr>
+            <w:tcW w:w="1910" w:type="dxa"/>
+          </w:tcPr>
+          <w:p>
+            <w:pPr>
+              <w:cnfStyle w:val="000000100000" w:firstRow="0" w:lastRow="0" w:firstColumn="0" w:lastColumn="0" w:oddVBand="0" w:evenVBand="0" w:oddHBand="1" w:evenHBand="0" w:firstRowFirstColumn="0" w:firstRowLastColumn="0" w:lastRowFirstColumn="0" w:lastRowLastColumn="0"/>
+              <w:rPr>
+                <w:lang w:val="en-US"/>
+              </w:rPr>
+            </w:pPr>
+            <w:r>
+              <w:rPr>
+                <w:lang w:val="en-US"/>
+              </w:rPr>
+              <w:t>80</w:t>
+            </w:r>
+          </w:p>
+        </w:tc>
+      </w:tr>
+      <w:tr>
+        <w:tc>
+          <w:tcPr>
+            <w:cnfStyle w:val="001000000000" w:firstRow="0" w:lastRow="0" w:firstColumn="1" w:lastColumn="0" w:oddVBand="0" w:evenVBand="0" w:oddHBand="0" w:evenHBand="0" w:firstRowFirstColumn="0" w:firstRowLastColumn="0" w:lastRowFirstColumn="0" w:lastRowLastColumn="0"/>
+            <w:tcW w:w="1909" w:type="dxa"/>
+          </w:tcPr>
+          <w:p>
+            <w:pPr>
+              <w:rPr>
+                <w:lang w:val="en-US"/>
+              </w:rPr>
+            </w:pPr>
+            <w:r>
+              <w:rPr>
+                <w:lang w:val="en-US"/>
+              </w:rPr>
+              <w:t>-7</w:t>
+            </w:r>
+          </w:p>
+        </w:tc>
+        <w:tc>
+          <w:tcPr>
+            <w:tcW w:w="1909" w:type="dxa"/>
+          </w:tcPr>
+          <w:p>
+            <w:pPr>
+              <w:cnfStyle w:val="000000000000" w:firstRow="0" w:lastRow="0" w:firstColumn="0" w:lastColumn="0" w:oddVBand="0" w:evenVBand="0" w:oddHBand="0" w:evenHBand="0" w:firstRowFirstColumn="0" w:firstRowLastColumn="0" w:lastRowFirstColumn="0" w:lastRowLastColumn="0"/>
+              <w:rPr>
+                <w:lang w:val="en-US"/>
+              </w:rPr>
+            </w:pPr>
+            <w:r>
+              <w:rPr>
+                <w:lang w:val="en-US"/>
+              </w:rPr>
+              <w:t>-4</w:t>
+            </w:r>
+          </w:p>
+        </w:tc>
+        <w:tc>
+          <w:tcPr>
+            <w:tcW w:w="1909" w:type="dxa"/>
+          </w:tcPr>
+          <w:p>
+            <w:pPr>
+              <w:cnfStyle w:val="000000000000" w:firstRow="0" w:lastRow="0" w:firstColumn="0" w:lastColumn="0" w:oddVBand="0" w:evenVBand="0" w:oddHBand="0" w:evenHBand="0" w:firstRowFirstColumn="0" w:firstRowLastColumn="0" w:lastRowFirstColumn="0" w:lastRowLastColumn="0"/>
+              <w:rPr>
+                <w:lang w:val="en-US"/>
+              </w:rPr>
+            </w:pPr>
+            <w:r>
+              <w:rPr>
+                <w:lang w:val="en-US"/>
+              </w:rPr>
+              <w:t>8</w:t>
+            </w:r>
+          </w:p>
+        </w:tc>
+        <w:tc>
+          <w:tcPr>
+            <w:tcW w:w="1909" w:type="dxa"/>
+          </w:tcPr>
+          <w:p>
+            <w:pPr>
+              <w:cnfStyle w:val="000000000000" w:firstRow="0" w:lastRow="0" w:firstColumn="0" w:lastColumn="0" w:oddVBand="0" w:evenVBand="0" w:oddHBand="0" w:evenHBand="0" w:firstRowFirstColumn="0" w:firstRowLastColumn="0" w:lastRowFirstColumn="0" w:lastRowLastColumn="0"/>
+              <w:rPr>
+                <w:lang w:val="en-US"/>
+              </w:rPr>
+            </w:pPr>
+            <w:r>
+              <w:rPr>
+                <w:lang w:val="en-US"/>
+              </w:rPr>
+              <w:t>14</w:t>
+            </w:r>
+          </w:p>
+        </w:tc>
+        <w:tc>
+          <w:tcPr>
+            <w:tcW w:w="1910" w:type="dxa"/>
+          </w:tcPr>
+          <w:p>
+            <w:pPr>
+              <w:cnfStyle w:val="000000000000" w:firstRow="0" w:lastRow="0" w:firstColumn="0" w:lastColumn="0" w:oddVBand="0" w:evenVBand="0" w:oddHBand="0" w:evenHBand="0" w:firstRowFirstColumn="0" w:firstRowLastColumn="0" w:lastRowFirstColumn="0" w:lastRowLastColumn="0"/>
+              <w:rPr>
+                <w:lang w:val="en-US"/>
+              </w:rPr>
+            </w:pPr>
+            <w:r>
+              <w:rPr>
+                <w:lang w:val="en-US"/>
+              </w:rPr>
+              <w:t>60</w:t>
+            </w:r>
+          </w:p>
+        </w:tc>
+      </w:tr>
+      <w:tr>
+        <w:trPr>
+          <w:cnfStyle w:val="000000100000" w:firstRow="0" w:lastRow="0" w:firstColumn="0" w:lastColumn="0" w:oddVBand="0" w:evenVBand="0" w:oddHBand="1" w:evenHBand="0" w:firstRowFirstColumn="0" w:firstRowLastColumn="0" w:lastRowFirstColumn="0" w:lastRowLastColumn="0"/>
+        </w:trPr>
+        <w:tc>
+          <w:tcPr>
+            <w:cnfStyle w:val="001000000000" w:firstRow="0" w:lastRow="0" w:firstColumn="1" w:lastColumn="0" w:oddVBand="0" w:evenVBand="0" w:oddHBand="0" w:evenHBand="0" w:firstRowFirstColumn="0" w:firstRowLastColumn="0" w:lastRowFirstColumn="0" w:lastRowLastColumn="0"/>
+            <w:tcW w:w="1909" w:type="dxa"/>
+          </w:tcPr>
+          <w:p>
+            <w:pPr>
+              <w:rPr>
+                <w:lang w:val="en-US"/>
+              </w:rPr>
+            </w:pPr>
+            <w:r>
+              <w:rPr>
+                <w:lang w:val="en-US"/>
+              </w:rPr>
+              <w:t>-10</w:t>
+            </w:r>
+          </w:p>
+        </w:tc>
+        <w:tc>
+          <w:tcPr>
+            <w:tcW w:w="1909" w:type="dxa"/>
+          </w:tcPr>
+          <w:p>
+            <w:pPr>
+              <w:cnfStyle w:val="000000100000" w:firstRow="0" w:lastRow="0" w:firstColumn="0" w:lastColumn="0" w:oddVBand="0" w:evenVBand="0" w:oddHBand="1" w:evenHBand="0" w:firstRowFirstColumn="0" w:firstRowLastColumn="0" w:lastRowFirstColumn="0" w:lastRowLastColumn="0"/>
+              <w:rPr>
+                <w:lang w:val="en-US"/>
+              </w:rPr>
+            </w:pPr>
+            <w:r>
+              <w:rPr>
+                <w:lang w:val="en-US"/>
+              </w:rPr>
+              <w:t>-8</w:t>
+            </w:r>
+          </w:p>
+        </w:tc>
+        <w:tc>
+          <w:tcPr>
+            <w:tcW w:w="1909" w:type="dxa"/>
+          </w:tcPr>
+          <w:p>
+            <w:pPr>
+              <w:cnfStyle w:val="000000100000" w:firstRow="0" w:lastRow="0" w:firstColumn="0" w:lastColumn="0" w:oddVBand="0" w:evenVBand="0" w:oddHBand="1" w:evenHBand="0" w:firstRowFirstColumn="0" w:firstRowLastColumn="0" w:lastRowFirstColumn="0" w:lastRowLastColumn="0"/>
+              <w:rPr>
+                <w:lang w:val="en-US"/>
+              </w:rPr>
+            </w:pPr>
+            <w:r>
+              <w:rPr>
+                <w:lang w:val="en-US"/>
+              </w:rPr>
+              <w:t>15</w:t>
+            </w:r>
+          </w:p>
+        </w:tc>
+        <w:tc>
+          <w:tcPr>
+            <w:tcW w:w="1909" w:type="dxa"/>
+          </w:tcPr>
+          <w:p>
+            <w:pPr>
+              <w:cnfStyle w:val="000000100000" w:firstRow="0" w:lastRow="0" w:firstColumn="0" w:lastColumn="0" w:oddVBand="0" w:evenVBand="0" w:oddHBand="1" w:evenHBand="0" w:firstRowFirstColumn="0" w:firstRowLastColumn="0" w:lastRowFirstColumn="0" w:lastRowLastColumn="0"/>
+              <w:rPr>
+                <w:lang w:val="en-US"/>
+              </w:rPr>
+            </w:pPr>
+            <w:r>
+              <w:rPr>
+                <w:lang w:val="en-US"/>
+              </w:rPr>
+              <w:t>38</w:t>
+            </w:r>
+          </w:p>
+        </w:tc>
+        <w:tc>
+          <w:tcPr>
+            <w:tcW w:w="1910" w:type="dxa"/>
+          </w:tcPr>
+          <w:p>
+            <w:pPr>
+              <w:cnfStyle w:val="000000100000" w:firstRow="0" w:lastRow="0" w:firstColumn="0" w:lastColumn="0" w:oddVBand="0" w:evenVBand="0" w:oddHBand="1" w:evenHBand="0" w:firstRowFirstColumn="0" w:firstRowLastColumn="0" w:lastRowFirstColumn="0" w:lastRowLastColumn="0"/>
+              <w:rPr>
+                <w:lang w:val="en-US"/>
+              </w:rPr>
+            </w:pPr>
+            <w:r>
+              <w:rPr>
+                <w:lang w:val="en-US"/>
+              </w:rPr>
+              <w:t>40</w:t>
+            </w:r>
+          </w:p>
+        </w:tc>
+      </w:tr>
+      <w:tr>
+        <w:tc>
+          <w:tcPr>
+            <w:cnfStyle w:val="001000000000" w:firstRow="0" w:lastRow="0" w:firstColumn="1" w:lastColumn="0" w:oddVBand="0" w:evenVBand="0" w:oddHBand="0" w:evenHBand="0" w:firstRowFirstColumn="0" w:firstRowLastColumn="0" w:lastRowFirstColumn="0" w:lastRowLastColumn="0"/>
+            <w:tcW w:w="1909" w:type="dxa"/>
+          </w:tcPr>
+          <w:p>
+            <w:pPr>
+              <w:rPr>
+                <w:lang w:val="en-US"/>
+              </w:rPr>
+            </w:pPr>
+            <w:r>
+              <w:rPr>
+                <w:lang w:val="en-US"/>
+              </w:rPr>
+              <w:t>-2147483648</w:t>
+            </w:r>
+          </w:p>
+        </w:tc>
+        <w:tc>
+          <w:tcPr>
+            <w:tcW w:w="1909" w:type="dxa"/>
+          </w:tcPr>
+          <w:p>
+            <w:pPr>
+              <w:cnfStyle w:val="000000000000" w:firstRow="0" w:lastRow="0" w:firstColumn="0" w:lastColumn="0" w:oddVBand="0" w:evenVBand="0" w:oddHBand="0" w:evenHBand="0" w:firstRowFirstColumn="0" w:firstRowLastColumn="0" w:lastRowFirstColumn="0" w:lastRowLastColumn="0"/>
+              <w:rPr>
+                <w:lang w:val="en-US"/>
+              </w:rPr>
+            </w:pPr>
+            <w:r>
+              <w:rPr>
+                <w:lang w:val="en-US"/>
+              </w:rPr>
+              <w:t>-11</w:t>
+            </w:r>
+          </w:p>
+        </w:tc>
+        <w:tc>
+          <w:tcPr>
+            <w:tcW w:w="1909" w:type="dxa"/>
+          </w:tcPr>
+          <w:p>
+            <w:pPr>
+              <w:cnfStyle w:val="000000000000" w:firstRow="0" w:lastRow="0" w:firstColumn="0" w:lastColumn="0" w:oddVBand="0" w:evenVBand="0" w:oddHBand="0" w:evenHBand="0" w:firstRowFirstColumn="0" w:firstRowLastColumn="0" w:lastRowFirstColumn="0" w:lastRowLastColumn="0"/>
+              <w:rPr>
+                <w:lang w:val="en-US"/>
+              </w:rPr>
+            </w:pPr>
+            <w:r>
+              <w:rPr>
+                <w:lang w:val="en-US"/>
+              </w:rPr>
+              <w:t>39</w:t>
+            </w:r>
+          </w:p>
+        </w:tc>
+        <w:tc>
+          <w:tcPr>
+            <w:tcW w:w="1909" w:type="dxa"/>
+          </w:tcPr>
+          <w:p>
+            <w:pPr>
+              <w:cnfStyle w:val="000000000000" w:firstRow="0" w:lastRow="0" w:firstColumn="0" w:lastColumn="0" w:oddVBand="0" w:evenVBand="0" w:oddHBand="0" w:evenHBand="0" w:firstRowFirstColumn="0" w:firstRowLastColumn="0" w:lastRowFirstColumn="0" w:lastRowLastColumn="0"/>
+              <w:rPr>
+                <w:lang w:val="en-US"/>
+              </w:rPr>
+            </w:pPr>
+            <w:r>
+              <w:rPr>
+                <w:lang w:val="en-US"/>
+              </w:rPr>
+              <w:t>2147483647</w:t>
+            </w:r>
+          </w:p>
+        </w:tc>
+        <w:tc>
+          <w:tcPr>
+            <w:tcW w:w="1910" w:type="dxa"/>
+          </w:tcPr>
+          <w:p>
+            <w:pPr>
+              <w:cnfStyle w:val="000000000000" w:firstRow="0" w:lastRow="0" w:firstColumn="0" w:lastColumn="0" w:oddVBand="0" w:evenVBand="0" w:oddHBand="0" w:evenHBand="0" w:firstRowFirstColumn="0" w:firstRowLastColumn="0" w:lastRowFirstColumn="0" w:lastRowLastColumn="0"/>
+              <w:rPr>
+                <w:lang w:val="en-US"/>
+              </w:rPr>
+            </w:pPr>
+            <w:r>
+              <w:rPr>
+                <w:lang w:val="en-US"/>
+              </w:rPr>
+              <w:t>0</w:t>
+            </w:r>
+          </w:p>
+        </w:tc>
+      </w:tr>
+    </w:tbl>
+    <w:p>
+      <w:pPr>
+        <w:rPr>
+          <w:lang w:val="en-US"/>
+        </w:rPr>
+      </w:pPr>
+    </w:p>
+    <w:p>
+      <w:pPr>
+        <w:rPr>
+          <w:lang w:val="en-US"/>
+        </w:rPr>
+      </w:pPr>
+    </w:p>
+    <w:p>
+      <w:pPr>
+        <w:jc w:val="center"/>
+        <w:rPr>
+          <w:lang w:val="en-US"/>
+        </w:rPr>
+      </w:pPr>
+      <w:r>
+        <w:rPr>
+          <w:noProof/>
+        </w:rPr>
+        <w:drawing>
+          <wp:inline distT="0" distB="0" distL="0" distR="0">
+            <wp:extent cx="4505325" cy="3174022"/>
+            <wp:effectExtent l="0" t="0" r="0" b="7620"/>
+            <wp:docPr id="26" name="Grafik 26" descr="C:\Users\Kevin\HM\(7) WS 15-16\Software Engineering II\Project\Doc\Docu\screenshot_reset_score_thresholds_confirm.PNG"/>
+            <wp:cNvGraphicFramePr>
+              <a:graphicFrameLocks xmlns:a="http://schemas.openxmlformats.org/drawingml/2006/main" noChangeAspect="1"/>
+            </wp:cNvGraphicFramePr>
+            <a:graphic xmlns:a="http://schemas.openxmlformats.org/drawingml/2006/main">
+              <a:graphicData uri="http://schemas.openxmlformats.org/drawingml/2006/picture">
+                <pic:pic xmlns:pic="http://schemas.openxmlformats.org/drawingml/2006/picture">
+                  <pic:nvPicPr>
+                    <pic:cNvPr id="0" name="Picture 4" descr="C:\Users\Kevin\HM\(7) WS 15-16\Software Engineering II\Project\Doc\Docu\screenshot_reset_score_thresholds_confirm.PNG"/>
+                    <pic:cNvPicPr>
+                      <a:picLocks noChangeAspect="1" noChangeArrowheads="1"/>
+                    </pic:cNvPicPr>
+                  </pic:nvPicPr>
+                  <pic:blipFill>
+                    <a:blip r:embed="rId18">
+                      <a:extLst>
+                        <a:ext uri="{28A0092B-C50C-407E-A947-70E740481C1C}">
+                          <a14:useLocalDpi xmlns:a14="http://schemas.microsoft.com/office/drawing/2010/main" val="0"/>
+                        </a:ext>
+                      </a:extLst>
+                    </a:blip>
+                    <a:srcRect/>
+                    <a:stretch>
+                      <a:fillRect/>
+                    </a:stretch>
+                  </pic:blipFill>
+                  <pic:spPr bwMode="auto">
+                    <a:xfrm>
+                      <a:off x="0" y="0"/>
+                      <a:ext cx="4508982" cy="3176598"/>
+                    </a:xfrm>
+                    <a:prstGeom prst="rect">
+                      <a:avLst/>
+                    </a:prstGeom>
+                    <a:noFill/>
+                    <a:ln>
+                      <a:noFill/>
+                    </a:ln>
+                  </pic:spPr>
+                </pic:pic>
+              </a:graphicData>
+            </a:graphic>
+          </wp:inline>
+        </w:drawing>
+      </w:r>
+    </w:p>
+    <w:p>
+      <w:pPr>
+        <w:jc w:val="center"/>
+        <w:rPr>
+          <w:lang w:val="en-US"/>
+        </w:rPr>
+      </w:pPr>
+    </w:p>
+    <w:p>
+      <w:pPr>
+        <w:rPr>
+          <w:lang w:val="en-US"/>
+        </w:rPr>
+      </w:pPr>
+      <w:r>
+        <w:rPr>
+          <w:lang w:val="en-US"/>
+        </w:rPr>
+        <w:t xml:space="preserve">Click button "Default </w:t>
+      </w:r>
+      <w:r>
+        <w:rPr>
+          <w:lang w:val="en-US"/>
+        </w:rPr>
+        <w:t>settings</w:t>
+      </w:r>
+      <w:r>
+        <w:rPr>
+          <w:lang w:val="en-US"/>
+        </w:rPr>
+        <w:t>" and confirm</w:t>
+      </w:r>
+    </w:p>
+    <w:p>
+      <w:pPr>
+        <w:rPr>
+          <w:lang w:val="en-US"/>
+        </w:rPr>
+      </w:pPr>
+      <w:r>
+        <w:rPr>
+          <w:noProof/>
+        </w:rPr>
+        <w:lastRenderedPageBreak/>
         <w:drawing>
           <wp:inline distT="0" distB="0" distL="0" distR="0">
             <wp:extent cx="5715000" cy="2124075"/>
@@ -3301,7 +4573,7 @@
                     </pic:cNvPicPr>
                   </pic:nvPicPr>
                   <pic:blipFill>
-                    <a:blip r:embed="rId16">
+                    <a:blip r:embed="rId19">
                       <a:extLst>
                         <a:ext uri="{28A0092B-C50C-407E-A947-70E740481C1C}">
                           <a14:useLocalDpi xmlns:a14="http://schemas.microsoft.com/office/drawing/2010/main" val="0"/>
@@ -3638,7 +4910,7 @@
                     </pic:cNvPicPr>
                   </pic:nvPicPr>
                   <pic:blipFill>
-                    <a:blip r:embed="rId17">
+                    <a:blip r:embed="rId20">
                       <a:extLst>
                         <a:ext uri="{28A0092B-C50C-407E-A947-70E740481C1C}">
                           <a14:useLocalDpi xmlns:a14="http://schemas.microsoft.com/office/drawing/2010/main" val="0"/>
@@ -3832,7 +5104,7 @@
                     </pic:cNvPicPr>
                   </pic:nvPicPr>
                   <pic:blipFill>
-                    <a:blip r:embed="rId18">
+                    <a:blip r:embed="rId21">
                       <a:extLst>
                         <a:ext uri="{28A0092B-C50C-407E-A947-70E740481C1C}">
                           <a14:useLocalDpi xmlns:a14="http://schemas.microsoft.com/office/drawing/2010/main" val="0"/>
@@ -4079,7 +5351,7 @@
                     </pic:cNvPicPr>
                   </pic:nvPicPr>
                   <pic:blipFill>
-                    <a:blip r:embed="rId19">
+                    <a:blip r:embed="rId22">
                       <a:extLst>
                         <a:ext uri="{28A0092B-C50C-407E-A947-70E740481C1C}">
                           <a14:useLocalDpi xmlns:a14="http://schemas.microsoft.com/office/drawing/2010/main" val="0"/>
@@ -4178,7 +5450,7 @@
                     </pic:cNvPicPr>
                   </pic:nvPicPr>
                   <pic:blipFill>
-                    <a:blip r:embed="rId20">
+                    <a:blip r:embed="rId23">
                       <a:extLst>
                         <a:ext uri="{28A0092B-C50C-407E-A947-70E740481C1C}">
                           <a14:useLocalDpi xmlns:a14="http://schemas.microsoft.com/office/drawing/2010/main" val="0"/>
@@ -4256,7 +5528,7 @@
                     </pic:cNvPicPr>
                   </pic:nvPicPr>
                   <pic:blipFill>
-                    <a:blip r:embed="rId21">
+                    <a:blip r:embed="rId24">
                       <a:extLst>
                         <a:ext uri="{28A0092B-C50C-407E-A947-70E740481C1C}">
                           <a14:useLocalDpi xmlns:a14="http://schemas.microsoft.com/office/drawing/2010/main" val="0"/>
@@ -4392,7 +5664,7 @@
                     </pic:cNvPicPr>
                   </pic:nvPicPr>
                   <pic:blipFill>
-                    <a:blip r:embed="rId22">
+                    <a:blip r:embed="rId25">
                       <a:extLst>
                         <a:ext uri="{28A0092B-C50C-407E-A947-70E740481C1C}">
                           <a14:useLocalDpi xmlns:a14="http://schemas.microsoft.com/office/drawing/2010/main" val="0"/>
@@ -4469,7 +5741,7 @@
                     </pic:cNvPicPr>
                   </pic:nvPicPr>
                   <pic:blipFill>
-                    <a:blip r:embed="rId23">
+                    <a:blip r:embed="rId26">
                       <a:extLst>
                         <a:ext uri="{28A0092B-C50C-407E-A947-70E740481C1C}">
                           <a14:useLocalDpi xmlns:a14="http://schemas.microsoft.com/office/drawing/2010/main" val="0"/>
@@ -4579,8 +5851,6 @@
         </w:rPr>
         <w:t>happen to click on this button accidentally.</w:t>
       </w:r>
-      <w:bookmarkStart w:id="0" w:name="_GoBack"/>
-      <w:bookmarkEnd w:id="0"/>
     </w:p>
     <w:p>
       <w:pPr>
@@ -4628,7 +5898,7 @@
                     </pic:cNvPicPr>
                   </pic:nvPicPr>
                   <pic:blipFill>
-                    <a:blip r:embed="rId24">
+                    <a:blip r:embed="rId27">
                       <a:extLst>
                         <a:ext uri="{28A0092B-C50C-407E-A947-70E740481C1C}">
                           <a14:useLocalDpi xmlns:a14="http://schemas.microsoft.com/office/drawing/2010/main" val="0"/>
@@ -4883,7 +6153,7 @@
                     </pic:cNvPicPr>
                   </pic:nvPicPr>
                   <pic:blipFill>
-                    <a:blip r:embed="rId25">
+                    <a:blip r:embed="rId28">
                       <a:extLst>
                         <a:ext uri="{28A0092B-C50C-407E-A947-70E740481C1C}">
                           <a14:useLocalDpi xmlns:a14="http://schemas.microsoft.com/office/drawing/2010/main" val="0"/>
@@ -4961,7 +6231,7 @@
                     </pic:cNvPicPr>
                   </pic:nvPicPr>
                   <pic:blipFill>
-                    <a:blip r:embed="rId26">
+                    <a:blip r:embed="rId29">
                       <a:extLst>
                         <a:ext uri="{28A0092B-C50C-407E-A947-70E740481C1C}">
                           <a14:useLocalDpi xmlns:a14="http://schemas.microsoft.com/office/drawing/2010/main" val="0"/>
@@ -5004,8 +6274,8 @@
 </file>
 
 <file path=word/numbering.xml><?xml version="1.0" encoding="utf-8"?>
-<w:numbering xmlns:wpc="http://schemas.microsoft.com/office/word/2010/wordprocessingCanvas" xmlns:mc="http://schemas.openxmlformats.org/markup-compatibility/2006" xmlns:o="urn:schemas-microsoft-com:office:office" xmlns:r="http://schemas.openxmlformats.org/officeDocument/2006/relationships" xmlns:m="http://schemas.openxmlformats.org/officeDocument/2006/math" xmlns:v="urn:schemas-microsoft-com:vml" xmlns:wp14="http://schemas.microsoft.com/office/word/2010/wordprocessingDrawing" xmlns:wp="http://schemas.openxmlformats.org/drawingml/2006/wordprocessingDrawing" xmlns:w10="urn:schemas-microsoft-com:office:word" xmlns:w="http://schemas.openxmlformats.org/wordprocessingml/2006/main" xmlns:w14="http://schemas.microsoft.com/office/word/2010/wordml" xmlns:wpg="http://schemas.microsoft.com/office/word/2010/wordprocessingGroup" xmlns:wpi="http://schemas.microsoft.com/office/word/2010/wordprocessingInk" xmlns:wne="http://schemas.microsoft.com/office/word/2006/wordml" xmlns:wps="http://schemas.microsoft.com/office/word/2010/wordprocessingShape" mc:Ignorable="w14 wp14">
-  <w:abstractNum w:abstractNumId="0">
+<w:numbering xmlns:wpc="http://schemas.microsoft.com/office/word/2010/wordprocessingCanvas" xmlns:mc="http://schemas.openxmlformats.org/markup-compatibility/2006" xmlns:o="urn:schemas-microsoft-com:office:office" xmlns:r="http://schemas.openxmlformats.org/officeDocument/2006/relationships" xmlns:m="http://schemas.openxmlformats.org/officeDocument/2006/math" xmlns:v="urn:schemas-microsoft-com:vml" xmlns:wp14="http://schemas.microsoft.com/office/word/2010/wordprocessingDrawing" xmlns:wp="http://schemas.openxmlformats.org/drawingml/2006/wordprocessingDrawing" xmlns:w10="urn:schemas-microsoft-com:office:word" xmlns:w="http://schemas.openxmlformats.org/wordprocessingml/2006/main" xmlns:w14="http://schemas.microsoft.com/office/word/2010/wordml" xmlns:w15="http://schemas.microsoft.com/office/word/2012/wordml" xmlns:wpg="http://schemas.microsoft.com/office/word/2010/wordprocessingGroup" xmlns:wpi="http://schemas.microsoft.com/office/word/2010/wordprocessingInk" xmlns:wne="http://schemas.microsoft.com/office/word/2006/wordml" xmlns:wps="http://schemas.microsoft.com/office/word/2010/wordprocessingShape" mc:Ignorable="w14 w15 wp14">
+  <w:abstractNum w:abstractNumId="0" w15:restartNumberingAfterBreak="0">
     <w:nsid w:val="FFFFFFFE"/>
     <w:multiLevelType w:val="singleLevel"/>
     <w:tmpl w:val="F77CE71C"/>
@@ -5015,7 +6285,7 @@
       <w:lvlJc w:val="left"/>
     </w:lvl>
   </w:abstractNum>
-  <w:abstractNum w:abstractNumId="1">
+  <w:abstractNum w:abstractNumId="1" w15:restartNumberingAfterBreak="0">
     <w:nsid w:val="308D4485"/>
     <w:multiLevelType w:val="hybridMultilevel"/>
     <w:tmpl w:val="34A2A37E"/>
@@ -5128,7 +6398,7 @@
       </w:rPr>
     </w:lvl>
   </w:abstractNum>
-  <w:abstractNum w:abstractNumId="2">
+  <w:abstractNum w:abstractNumId="2" w15:restartNumberingAfterBreak="0">
     <w:nsid w:val="39082D5E"/>
     <w:multiLevelType w:val="hybridMultilevel"/>
     <w:tmpl w:val="34A2A37E"/>
@@ -5265,7 +6535,7 @@
 </file>
 
 <file path=word/styles.xml><?xml version="1.0" encoding="utf-8"?>
-<w:styles xmlns:mc="http://schemas.openxmlformats.org/markup-compatibility/2006" xmlns:r="http://schemas.openxmlformats.org/officeDocument/2006/relationships" xmlns:w="http://schemas.openxmlformats.org/wordprocessingml/2006/main" xmlns:w14="http://schemas.microsoft.com/office/word/2010/wordml" mc:Ignorable="w14">
+<w:styles xmlns:mc="http://schemas.openxmlformats.org/markup-compatibility/2006" xmlns:r="http://schemas.openxmlformats.org/officeDocument/2006/relationships" xmlns:w="http://schemas.openxmlformats.org/wordprocessingml/2006/main" xmlns:w14="http://schemas.microsoft.com/office/word/2010/wordml" xmlns:w15="http://schemas.microsoft.com/office/word/2012/wordml" mc:Ignorable="w14 w15">
   <w:docDefaults>
     <w:rPrDefault>
       <w:rPr>
@@ -5281,144 +6551,378 @@
       </w:pPr>
     </w:pPrDefault>
   </w:docDefaults>
-  <w:latentStyles w:defLockedState="0" w:defUIPriority="99" w:defSemiHidden="1" w:defUnhideWhenUsed="1" w:defQFormat="0" w:count="267">
-    <w:lsdException w:name="Normal" w:semiHidden="0" w:uiPriority="0" w:unhideWhenUsed="0" w:qFormat="1"/>
-    <w:lsdException w:name="heading 1" w:semiHidden="0" w:uiPriority="9" w:unhideWhenUsed="0" w:qFormat="1"/>
-    <w:lsdException w:name="heading 2" w:uiPriority="9" w:qFormat="1"/>
-    <w:lsdException w:name="heading 3" w:uiPriority="9" w:qFormat="1"/>
-    <w:lsdException w:name="heading 4" w:uiPriority="9" w:qFormat="1"/>
-    <w:lsdException w:name="heading 5" w:uiPriority="9" w:qFormat="1"/>
-    <w:lsdException w:name="heading 6" w:uiPriority="9" w:qFormat="1"/>
-    <w:lsdException w:name="heading 7" w:uiPriority="9" w:qFormat="1"/>
-    <w:lsdException w:name="heading 8" w:uiPriority="9" w:qFormat="1"/>
-    <w:lsdException w:name="heading 9" w:uiPriority="9" w:qFormat="1"/>
-    <w:lsdException w:name="toc 1" w:uiPriority="39"/>
-    <w:lsdException w:name="toc 2" w:uiPriority="39"/>
-    <w:lsdException w:name="toc 3" w:uiPriority="39"/>
-    <w:lsdException w:name="toc 4" w:uiPriority="39"/>
-    <w:lsdException w:name="toc 5" w:uiPriority="39"/>
-    <w:lsdException w:name="toc 6" w:uiPriority="39"/>
-    <w:lsdException w:name="toc 7" w:uiPriority="39"/>
-    <w:lsdException w:name="toc 8" w:uiPriority="39"/>
-    <w:lsdException w:name="toc 9" w:uiPriority="39"/>
-    <w:lsdException w:name="caption" w:uiPriority="35" w:qFormat="1"/>
-    <w:lsdException w:name="Title" w:semiHidden="0" w:uiPriority="10" w:unhideWhenUsed="0" w:qFormat="1"/>
-    <w:lsdException w:name="Default Paragraph Font" w:uiPriority="1"/>
-    <w:lsdException w:name="Subtitle" w:semiHidden="0" w:uiPriority="11" w:unhideWhenUsed="0" w:qFormat="1"/>
-    <w:lsdException w:name="Strong" w:semiHidden="0" w:uiPriority="22" w:unhideWhenUsed="0" w:qFormat="1"/>
-    <w:lsdException w:name="Emphasis" w:semiHidden="0" w:uiPriority="20" w:unhideWhenUsed="0" w:qFormat="1"/>
-    <w:lsdException w:name="Table Grid" w:semiHidden="0" w:uiPriority="59" w:unhideWhenUsed="0"/>
-    <w:lsdException w:name="Placeholder Text" w:unhideWhenUsed="0"/>
-    <w:lsdException w:name="No Spacing" w:semiHidden="0" w:uiPriority="1" w:unhideWhenUsed="0" w:qFormat="1"/>
-    <w:lsdException w:name="Light Shading" w:semiHidden="0" w:uiPriority="60" w:unhideWhenUsed="0"/>
-    <w:lsdException w:name="Light List" w:semiHidden="0" w:uiPriority="61" w:unhideWhenUsed="0"/>
-    <w:lsdException w:name="Light Grid" w:semiHidden="0" w:uiPriority="62" w:unhideWhenUsed="0"/>
-    <w:lsdException w:name="Medium Shading 1" w:semiHidden="0" w:uiPriority="63" w:unhideWhenUsed="0"/>
-    <w:lsdException w:name="Medium Shading 2" w:semiHidden="0" w:uiPriority="64" w:unhideWhenUsed="0"/>
-    <w:lsdException w:name="Medium List 1" w:semiHidden="0" w:uiPriority="65" w:unhideWhenUsed="0"/>
-    <w:lsdException w:name="Medium List 2" w:semiHidden="0" w:uiPriority="66" w:unhideWhenUsed="0"/>
-    <w:lsdException w:name="Medium Grid 1" w:semiHidden="0" w:uiPriority="67" w:unhideWhenUsed="0"/>
-    <w:lsdException w:name="Medium Grid 2" w:semiHidden="0" w:uiPriority="68" w:unhideWhenUsed="0"/>
-    <w:lsdException w:name="Medium Grid 3" w:semiHidden="0" w:uiPriority="69" w:unhideWhenUsed="0"/>
-    <w:lsdException w:name="Dark List" w:semiHidden="0" w:uiPriority="70" w:unhideWhenUsed="0"/>
-    <w:lsdException w:name="Colorful Shading" w:semiHidden="0" w:uiPriority="71" w:unhideWhenUsed="0"/>
-    <w:lsdException w:name="Colorful List" w:semiHidden="0" w:uiPriority="72" w:unhideWhenUsed="0"/>
-    <w:lsdException w:name="Colorful Grid" w:semiHidden="0" w:uiPriority="73" w:unhideWhenUsed="0"/>
-    <w:lsdException w:name="Light Shading Accent 1" w:semiHidden="0" w:uiPriority="60" w:unhideWhenUsed="0"/>
-    <w:lsdException w:name="Light List Accent 1" w:semiHidden="0" w:uiPriority="61" w:unhideWhenUsed="0"/>
-    <w:lsdException w:name="Light Grid Accent 1" w:semiHidden="0" w:uiPriority="62" w:unhideWhenUsed="0"/>
-    <w:lsdException w:name="Medium Shading 1 Accent 1" w:semiHidden="0" w:uiPriority="63" w:unhideWhenUsed="0"/>
-    <w:lsdException w:name="Medium Shading 2 Accent 1" w:semiHidden="0" w:uiPriority="64" w:unhideWhenUsed="0"/>
-    <w:lsdException w:name="Medium List 1 Accent 1" w:semiHidden="0" w:uiPriority="65" w:unhideWhenUsed="0"/>
-    <w:lsdException w:name="Revision" w:unhideWhenUsed="0"/>
-    <w:lsdException w:name="List Paragraph" w:semiHidden="0" w:uiPriority="34" w:unhideWhenUsed="0" w:qFormat="1"/>
-    <w:lsdException w:name="Quote" w:semiHidden="0" w:uiPriority="29" w:unhideWhenUsed="0" w:qFormat="1"/>
-    <w:lsdException w:name="Intense Quote" w:semiHidden="0" w:uiPriority="30" w:unhideWhenUsed="0" w:qFormat="1"/>
-    <w:lsdException w:name="Medium List 2 Accent 1" w:semiHidden="0" w:uiPriority="66" w:unhideWhenUsed="0"/>
-    <w:lsdException w:name="Medium Grid 1 Accent 1" w:semiHidden="0" w:uiPriority="67" w:unhideWhenUsed="0"/>
-    <w:lsdException w:name="Medium Grid 2 Accent 1" w:semiHidden="0" w:uiPriority="68" w:unhideWhenUsed="0"/>
-    <w:lsdException w:name="Medium Grid 3 Accent 1" w:semiHidden="0" w:uiPriority="69" w:unhideWhenUsed="0"/>
-    <w:lsdException w:name="Dark List Accent 1" w:semiHidden="0" w:uiPriority="70" w:unhideWhenUsed="0"/>
-    <w:lsdException w:name="Colorful Shading Accent 1" w:semiHidden="0" w:uiPriority="71" w:unhideWhenUsed="0"/>
-    <w:lsdException w:name="Colorful List Accent 1" w:semiHidden="0" w:uiPriority="72" w:unhideWhenUsed="0"/>
-    <w:lsdException w:name="Colorful Grid Accent 1" w:semiHidden="0" w:uiPriority="73" w:unhideWhenUsed="0"/>
-    <w:lsdException w:name="Light Shading Accent 2" w:semiHidden="0" w:uiPriority="60" w:unhideWhenUsed="0"/>
-    <w:lsdException w:name="Light List Accent 2" w:semiHidden="0" w:uiPriority="61" w:unhideWhenUsed="0"/>
-    <w:lsdException w:name="Light Grid Accent 2" w:semiHidden="0" w:uiPriority="62" w:unhideWhenUsed="0"/>
-    <w:lsdException w:name="Medium Shading 1 Accent 2" w:semiHidden="0" w:uiPriority="63" w:unhideWhenUsed="0"/>
-    <w:lsdException w:name="Medium Shading 2 Accent 2" w:semiHidden="0" w:uiPriority="64" w:unhideWhenUsed="0"/>
-    <w:lsdException w:name="Medium List 1 Accent 2" w:semiHidden="0" w:uiPriority="65" w:unhideWhenUsed="0"/>
-    <w:lsdException w:name="Medium List 2 Accent 2" w:semiHidden="0" w:uiPriority="66" w:unhideWhenUsed="0"/>
-    <w:lsdException w:name="Medium Grid 1 Accent 2" w:semiHidden="0" w:uiPriority="67" w:unhideWhenUsed="0"/>
-    <w:lsdException w:name="Medium Grid 2 Accent 2" w:semiHidden="0" w:uiPriority="68" w:unhideWhenUsed="0"/>
-    <w:lsdException w:name="Medium Grid 3 Accent 2" w:semiHidden="0" w:uiPriority="69" w:unhideWhenUsed="0"/>
-    <w:lsdException w:name="Dark List Accent 2" w:semiHidden="0" w:uiPriority="70" w:unhideWhenUsed="0"/>
-    <w:lsdException w:name="Colorful Shading Accent 2" w:semiHidden="0" w:uiPriority="71" w:unhideWhenUsed="0"/>
-    <w:lsdException w:name="Colorful List Accent 2" w:semiHidden="0" w:uiPriority="72" w:unhideWhenUsed="0"/>
-    <w:lsdException w:name="Colorful Grid Accent 2" w:semiHidden="0" w:uiPriority="73" w:unhideWhenUsed="0"/>
-    <w:lsdException w:name="Light Shading Accent 3" w:semiHidden="0" w:uiPriority="60" w:unhideWhenUsed="0"/>
-    <w:lsdException w:name="Light List Accent 3" w:semiHidden="0" w:uiPriority="61" w:unhideWhenUsed="0"/>
-    <w:lsdException w:name="Light Grid Accent 3" w:semiHidden="0" w:uiPriority="62" w:unhideWhenUsed="0"/>
-    <w:lsdException w:name="Medium Shading 1 Accent 3" w:semiHidden="0" w:uiPriority="63" w:unhideWhenUsed="0"/>
-    <w:lsdException w:name="Medium Shading 2 Accent 3" w:semiHidden="0" w:uiPriority="64" w:unhideWhenUsed="0"/>
-    <w:lsdException w:name="Medium List 1 Accent 3" w:semiHidden="0" w:uiPriority="65" w:unhideWhenUsed="0"/>
-    <w:lsdException w:name="Medium List 2 Accent 3" w:semiHidden="0" w:uiPriority="66" w:unhideWhenUsed="0"/>
-    <w:lsdException w:name="Medium Grid 1 Accent 3" w:semiHidden="0" w:uiPriority="67" w:unhideWhenUsed="0"/>
-    <w:lsdException w:name="Medium Grid 2 Accent 3" w:semiHidden="0" w:uiPriority="68" w:unhideWhenUsed="0"/>
-    <w:lsdException w:name="Medium Grid 3 Accent 3" w:semiHidden="0" w:uiPriority="69" w:unhideWhenUsed="0"/>
-    <w:lsdException w:name="Dark List Accent 3" w:semiHidden="0" w:uiPriority="70" w:unhideWhenUsed="0"/>
-    <w:lsdException w:name="Colorful Shading Accent 3" w:semiHidden="0" w:uiPriority="71" w:unhideWhenUsed="0"/>
-    <w:lsdException w:name="Colorful List Accent 3" w:semiHidden="0" w:uiPriority="72" w:unhideWhenUsed="0"/>
-    <w:lsdException w:name="Colorful Grid Accent 3" w:semiHidden="0" w:uiPriority="73" w:unhideWhenUsed="0"/>
-    <w:lsdException w:name="Light Shading Accent 4" w:semiHidden="0" w:uiPriority="60" w:unhideWhenUsed="0"/>
-    <w:lsdException w:name="Light List Accent 4" w:semiHidden="0" w:uiPriority="61" w:unhideWhenUsed="0"/>
-    <w:lsdException w:name="Light Grid Accent 4" w:semiHidden="0" w:uiPriority="62" w:unhideWhenUsed="0"/>
-    <w:lsdException w:name="Medium Shading 1 Accent 4" w:semiHidden="0" w:uiPriority="63" w:unhideWhenUsed="0"/>
-    <w:lsdException w:name="Medium Shading 2 Accent 4" w:semiHidden="0" w:uiPriority="64" w:unhideWhenUsed="0"/>
-    <w:lsdException w:name="Medium List 1 Accent 4" w:semiHidden="0" w:uiPriority="65" w:unhideWhenUsed="0"/>
-    <w:lsdException w:name="Medium List 2 Accent 4" w:semiHidden="0" w:uiPriority="66" w:unhideWhenUsed="0"/>
-    <w:lsdException w:name="Medium Grid 1 Accent 4" w:semiHidden="0" w:uiPriority="67" w:unhideWhenUsed="0"/>
-    <w:lsdException w:name="Medium Grid 2 Accent 4" w:semiHidden="0" w:uiPriority="68" w:unhideWhenUsed="0"/>
-    <w:lsdException w:name="Medium Grid 3 Accent 4" w:semiHidden="0" w:uiPriority="69" w:unhideWhenUsed="0"/>
-    <w:lsdException w:name="Dark List Accent 4" w:semiHidden="0" w:uiPriority="70" w:unhideWhenUsed="0"/>
-    <w:lsdException w:name="Colorful Shading Accent 4" w:semiHidden="0" w:uiPriority="71" w:unhideWhenUsed="0"/>
-    <w:lsdException w:name="Colorful List Accent 4" w:semiHidden="0" w:uiPriority="72" w:unhideWhenUsed="0"/>
-    <w:lsdException w:name="Colorful Grid Accent 4" w:semiHidden="0" w:uiPriority="73" w:unhideWhenUsed="0"/>
-    <w:lsdException w:name="Light Shading Accent 5" w:semiHidden="0" w:uiPriority="60" w:unhideWhenUsed="0"/>
-    <w:lsdException w:name="Light List Accent 5" w:semiHidden="0" w:uiPriority="61" w:unhideWhenUsed="0"/>
-    <w:lsdException w:name="Light Grid Accent 5" w:semiHidden="0" w:uiPriority="62" w:unhideWhenUsed="0"/>
-    <w:lsdException w:name="Medium Shading 1 Accent 5" w:semiHidden="0" w:uiPriority="63" w:unhideWhenUsed="0"/>
-    <w:lsdException w:name="Medium Shading 2 Accent 5" w:semiHidden="0" w:uiPriority="64" w:unhideWhenUsed="0"/>
-    <w:lsdException w:name="Medium List 1 Accent 5" w:semiHidden="0" w:uiPriority="65" w:unhideWhenUsed="0"/>
-    <w:lsdException w:name="Medium List 2 Accent 5" w:semiHidden="0" w:uiPriority="66" w:unhideWhenUsed="0"/>
-    <w:lsdException w:name="Medium Grid 1 Accent 5" w:semiHidden="0" w:uiPriority="67" w:unhideWhenUsed="0"/>
-    <w:lsdException w:name="Medium Grid 2 Accent 5" w:semiHidden="0" w:uiPriority="68" w:unhideWhenUsed="0"/>
-    <w:lsdException w:name="Medium Grid 3 Accent 5" w:semiHidden="0" w:uiPriority="69" w:unhideWhenUsed="0"/>
-    <w:lsdException w:name="Dark List Accent 5" w:semiHidden="0" w:uiPriority="70" w:unhideWhenUsed="0"/>
-    <w:lsdException w:name="Colorful Shading Accent 5" w:semiHidden="0" w:uiPriority="71" w:unhideWhenUsed="0"/>
-    <w:lsdException w:name="Colorful List Accent 5" w:semiHidden="0" w:uiPriority="72" w:unhideWhenUsed="0"/>
-    <w:lsdException w:name="Colorful Grid Accent 5" w:semiHidden="0" w:uiPriority="73" w:unhideWhenUsed="0"/>
-    <w:lsdException w:name="Light Shading Accent 6" w:semiHidden="0" w:uiPriority="60" w:unhideWhenUsed="0"/>
-    <w:lsdException w:name="Light List Accent 6" w:semiHidden="0" w:uiPriority="61" w:unhideWhenUsed="0"/>
-    <w:lsdException w:name="Light Grid Accent 6" w:semiHidden="0" w:uiPriority="62" w:unhideWhenUsed="0"/>
-    <w:lsdException w:name="Medium Shading 1 Accent 6" w:semiHidden="0" w:uiPriority="63" w:unhideWhenUsed="0"/>
-    <w:lsdException w:name="Medium Shading 2 Accent 6" w:semiHidden="0" w:uiPriority="64" w:unhideWhenUsed="0"/>
-    <w:lsdException w:name="Medium List 1 Accent 6" w:semiHidden="0" w:uiPriority="65" w:unhideWhenUsed="0"/>
-    <w:lsdException w:name="Medium List 2 Accent 6" w:semiHidden="0" w:uiPriority="66" w:unhideWhenUsed="0"/>
-    <w:lsdException w:name="Medium Grid 1 Accent 6" w:semiHidden="0" w:uiPriority="67" w:unhideWhenUsed="0"/>
-    <w:lsdException w:name="Medium Grid 2 Accent 6" w:semiHidden="0" w:uiPriority="68" w:unhideWhenUsed="0"/>
-    <w:lsdException w:name="Medium Grid 3 Accent 6" w:semiHidden="0" w:uiPriority="69" w:unhideWhenUsed="0"/>
-    <w:lsdException w:name="Dark List Accent 6" w:semiHidden="0" w:uiPriority="70" w:unhideWhenUsed="0"/>
-    <w:lsdException w:name="Colorful Shading Accent 6" w:semiHidden="0" w:uiPriority="71" w:unhideWhenUsed="0"/>
-    <w:lsdException w:name="Colorful List Accent 6" w:semiHidden="0" w:uiPriority="72" w:unhideWhenUsed="0"/>
-    <w:lsdException w:name="Colorful Grid Accent 6" w:semiHidden="0" w:uiPriority="73" w:unhideWhenUsed="0"/>
-    <w:lsdException w:name="Subtle Emphasis" w:semiHidden="0" w:uiPriority="19" w:unhideWhenUsed="0" w:qFormat="1"/>
-    <w:lsdException w:name="Intense Emphasis" w:semiHidden="0" w:uiPriority="21" w:unhideWhenUsed="0" w:qFormat="1"/>
-    <w:lsdException w:name="Subtle Reference" w:semiHidden="0" w:uiPriority="31" w:unhideWhenUsed="0" w:qFormat="1"/>
-    <w:lsdException w:name="Intense Reference" w:semiHidden="0" w:uiPriority="32" w:unhideWhenUsed="0" w:qFormat="1"/>
-    <w:lsdException w:name="Book Title" w:semiHidden="0" w:uiPriority="33" w:unhideWhenUsed="0" w:qFormat="1"/>
-    <w:lsdException w:name="Bibliography" w:uiPriority="37"/>
-    <w:lsdException w:name="TOC Heading" w:uiPriority="39" w:qFormat="1"/>
+  <w:latentStyles w:defLockedState="0" w:defUIPriority="99" w:defSemiHidden="0" w:defUnhideWhenUsed="0" w:defQFormat="0" w:count="371">
+    <w:lsdException w:name="Normal" w:uiPriority="0" w:qFormat="1"/>
+    <w:lsdException w:name="heading 1" w:uiPriority="9" w:qFormat="1"/>
+    <w:lsdException w:name="heading 2" w:semiHidden="1" w:uiPriority="9" w:unhideWhenUsed="1" w:qFormat="1"/>
+    <w:lsdException w:name="heading 3" w:semiHidden="1" w:uiPriority="9" w:unhideWhenUsed="1" w:qFormat="1"/>
+    <w:lsdException w:name="heading 4" w:semiHidden="1" w:uiPriority="9" w:unhideWhenUsed="1" w:qFormat="1"/>
+    <w:lsdException w:name="heading 5" w:semiHidden="1" w:uiPriority="9" w:unhideWhenUsed="1" w:qFormat="1"/>
+    <w:lsdException w:name="heading 6" w:semiHidden="1" w:uiPriority="9" w:unhideWhenUsed="1" w:qFormat="1"/>
+    <w:lsdException w:name="heading 7" w:semiHidden="1" w:uiPriority="9" w:unhideWhenUsed="1" w:qFormat="1"/>
+    <w:lsdException w:name="heading 8" w:semiHidden="1" w:uiPriority="9" w:unhideWhenUsed="1" w:qFormat="1"/>
+    <w:lsdException w:name="heading 9" w:semiHidden="1" w:uiPriority="9" w:unhideWhenUsed="1" w:qFormat="1"/>
+    <w:lsdException w:name="index 1" w:semiHidden="1" w:unhideWhenUsed="1"/>
+    <w:lsdException w:name="index 2" w:semiHidden="1" w:unhideWhenUsed="1"/>
+    <w:lsdException w:name="index 3" w:semiHidden="1" w:unhideWhenUsed="1"/>
+    <w:lsdException w:name="index 4" w:semiHidden="1" w:unhideWhenUsed="1"/>
+    <w:lsdException w:name="index 5" w:semiHidden="1" w:unhideWhenUsed="1"/>
+    <w:lsdException w:name="index 6" w:semiHidden="1" w:unhideWhenUsed="1"/>
+    <w:lsdException w:name="index 7" w:semiHidden="1" w:unhideWhenUsed="1"/>
+    <w:lsdException w:name="index 8" w:semiHidden="1" w:unhideWhenUsed="1"/>
+    <w:lsdException w:name="index 9" w:semiHidden="1" w:unhideWhenUsed="1"/>
+    <w:lsdException w:name="toc 1" w:semiHidden="1" w:uiPriority="39" w:unhideWhenUsed="1"/>
+    <w:lsdException w:name="toc 2" w:semiHidden="1" w:uiPriority="39" w:unhideWhenUsed="1"/>
+    <w:lsdException w:name="toc 3" w:semiHidden="1" w:uiPriority="39" w:unhideWhenUsed="1"/>
+    <w:lsdException w:name="toc 4" w:semiHidden="1" w:uiPriority="39" w:unhideWhenUsed="1"/>
+    <w:lsdException w:name="toc 5" w:semiHidden="1" w:uiPriority="39" w:unhideWhenUsed="1"/>
+    <w:lsdException w:name="toc 6" w:semiHidden="1" w:uiPriority="39" w:unhideWhenUsed="1"/>
+    <w:lsdException w:name="toc 7" w:semiHidden="1" w:uiPriority="39" w:unhideWhenUsed="1"/>
+    <w:lsdException w:name="toc 8" w:semiHidden="1" w:uiPriority="39" w:unhideWhenUsed="1"/>
+    <w:lsdException w:name="toc 9" w:semiHidden="1" w:uiPriority="39" w:unhideWhenUsed="1"/>
+    <w:lsdException w:name="Normal Indent" w:semiHidden="1" w:unhideWhenUsed="1"/>
+    <w:lsdException w:name="footnote text" w:semiHidden="1" w:unhideWhenUsed="1"/>
+    <w:lsdException w:name="annotation text" w:semiHidden="1" w:unhideWhenUsed="1"/>
+    <w:lsdException w:name="header" w:semiHidden="1" w:unhideWhenUsed="1"/>
+    <w:lsdException w:name="footer" w:semiHidden="1" w:unhideWhenUsed="1"/>
+    <w:lsdException w:name="index heading" w:semiHidden="1" w:unhideWhenUsed="1"/>
+    <w:lsdException w:name="caption" w:semiHidden="1" w:uiPriority="35" w:unhideWhenUsed="1" w:qFormat="1"/>
+    <w:lsdException w:name="table of figures" w:semiHidden="1" w:unhideWhenUsed="1"/>
+    <w:lsdException w:name="envelope address" w:semiHidden="1" w:unhideWhenUsed="1"/>
+    <w:lsdException w:name="envelope return" w:semiHidden="1" w:unhideWhenUsed="1"/>
+    <w:lsdException w:name="footnote reference" w:semiHidden="1" w:unhideWhenUsed="1"/>
+    <w:lsdException w:name="annotation reference" w:semiHidden="1" w:unhideWhenUsed="1"/>
+    <w:lsdException w:name="line number" w:semiHidden="1" w:unhideWhenUsed="1"/>
+    <w:lsdException w:name="page number" w:semiHidden="1" w:unhideWhenUsed="1"/>
+    <w:lsdException w:name="endnote reference" w:semiHidden="1" w:unhideWhenUsed="1"/>
+    <w:lsdException w:name="endnote text" w:semiHidden="1" w:unhideWhenUsed="1"/>
+    <w:lsdException w:name="table of authorities" w:semiHidden="1" w:unhideWhenUsed="1"/>
+    <w:lsdException w:name="macro" w:semiHidden="1" w:unhideWhenUsed="1"/>
+    <w:lsdException w:name="toa heading" w:semiHidden="1" w:unhideWhenUsed="1"/>
+    <w:lsdException w:name="List" w:semiHidden="1" w:unhideWhenUsed="1"/>
+    <w:lsdException w:name="List Bullet" w:semiHidden="1" w:unhideWhenUsed="1"/>
+    <w:lsdException w:name="List Number" w:semiHidden="1" w:unhideWhenUsed="1"/>
+    <w:lsdException w:name="List 2" w:semiHidden="1" w:unhideWhenUsed="1"/>
+    <w:lsdException w:name="List 3" w:semiHidden="1" w:unhideWhenUsed="1"/>
+    <w:lsdException w:name="List 4" w:semiHidden="1" w:unhideWhenUsed="1"/>
+    <w:lsdException w:name="List 5" w:semiHidden="1" w:unhideWhenUsed="1"/>
+    <w:lsdException w:name="List Bullet 2" w:semiHidden="1" w:unhideWhenUsed="1"/>
+    <w:lsdException w:name="List Bullet 3" w:semiHidden="1" w:unhideWhenUsed="1"/>
+    <w:lsdException w:name="List Bullet 4" w:semiHidden="1" w:unhideWhenUsed="1"/>
+    <w:lsdException w:name="List Bullet 5" w:semiHidden="1" w:unhideWhenUsed="1"/>
+    <w:lsdException w:name="List Number 2" w:semiHidden="1" w:unhideWhenUsed="1"/>
+    <w:lsdException w:name="List Number 3" w:semiHidden="1" w:unhideWhenUsed="1"/>
+    <w:lsdException w:name="List Number 4" w:semiHidden="1" w:unhideWhenUsed="1"/>
+    <w:lsdException w:name="List Number 5" w:semiHidden="1" w:unhideWhenUsed="1"/>
+    <w:lsdException w:name="Title" w:uiPriority="10" w:qFormat="1"/>
+    <w:lsdException w:name="Closing" w:semiHidden="1" w:unhideWhenUsed="1"/>
+    <w:lsdException w:name="Signature" w:semiHidden="1" w:unhideWhenUsed="1"/>
+    <w:lsdException w:name="Default Paragraph Font" w:semiHidden="1" w:uiPriority="1" w:unhideWhenUsed="1"/>
+    <w:lsdException w:name="Body Text" w:semiHidden="1" w:unhideWhenUsed="1"/>
+    <w:lsdException w:name="Body Text Indent" w:semiHidden="1" w:unhideWhenUsed="1"/>
+    <w:lsdException w:name="List Continue" w:semiHidden="1" w:unhideWhenUsed="1"/>
+    <w:lsdException w:name="List Continue 2" w:semiHidden="1" w:unhideWhenUsed="1"/>
+    <w:lsdException w:name="List Continue 3" w:semiHidden="1" w:unhideWhenUsed="1"/>
+    <w:lsdException w:name="List Continue 4" w:semiHidden="1" w:unhideWhenUsed="1"/>
+    <w:lsdException w:name="List Continue 5" w:semiHidden="1" w:unhideWhenUsed="1"/>
+    <w:lsdException w:name="Message Header" w:semiHidden="1" w:unhideWhenUsed="1"/>
+    <w:lsdException w:name="Subtitle" w:uiPriority="11" w:qFormat="1"/>
+    <w:lsdException w:name="Salutation" w:semiHidden="1" w:unhideWhenUsed="1"/>
+    <w:lsdException w:name="Date" w:semiHidden="1" w:unhideWhenUsed="1"/>
+    <w:lsdException w:name="Body Text First Indent" w:semiHidden="1" w:unhideWhenUsed="1"/>
+    <w:lsdException w:name="Body Text First Indent 2" w:semiHidden="1" w:unhideWhenUsed="1"/>
+    <w:lsdException w:name="Note Heading" w:semiHidden="1" w:unhideWhenUsed="1"/>
+    <w:lsdException w:name="Body Text 2" w:semiHidden="1" w:unhideWhenUsed="1"/>
+    <w:lsdException w:name="Body Text 3" w:semiHidden="1" w:unhideWhenUsed="1"/>
+    <w:lsdException w:name="Body Text Indent 2" w:semiHidden="1" w:unhideWhenUsed="1"/>
+    <w:lsdException w:name="Body Text Indent 3" w:semiHidden="1" w:unhideWhenUsed="1"/>
+    <w:lsdException w:name="Block Text" w:semiHidden="1" w:unhideWhenUsed="1"/>
+    <w:lsdException w:name="Hyperlink" w:semiHidden="1" w:unhideWhenUsed="1"/>
+    <w:lsdException w:name="FollowedHyperlink" w:semiHidden="1" w:unhideWhenUsed="1"/>
+    <w:lsdException w:name="Strong" w:uiPriority="22" w:qFormat="1"/>
+    <w:lsdException w:name="Emphasis" w:uiPriority="20" w:qFormat="1"/>
+    <w:lsdException w:name="Document Map" w:semiHidden="1" w:unhideWhenUsed="1"/>
+    <w:lsdException w:name="Plain Text" w:semiHidden="1" w:unhideWhenUsed="1"/>
+    <w:lsdException w:name="E-mail Signature" w:semiHidden="1" w:unhideWhenUsed="1"/>
+    <w:lsdException w:name="HTML Top of Form" w:semiHidden="1" w:unhideWhenUsed="1"/>
+    <w:lsdException w:name="HTML Bottom of Form" w:semiHidden="1" w:unhideWhenUsed="1"/>
+    <w:lsdException w:name="Normal (Web)" w:semiHidden="1" w:unhideWhenUsed="1"/>
+    <w:lsdException w:name="HTML Acronym" w:semiHidden="1" w:unhideWhenUsed="1"/>
+    <w:lsdException w:name="HTML Address" w:semiHidden="1" w:unhideWhenUsed="1"/>
+    <w:lsdException w:name="HTML Cite" w:semiHidden="1" w:unhideWhenUsed="1"/>
+    <w:lsdException w:name="HTML Code" w:semiHidden="1" w:unhideWhenUsed="1"/>
+    <w:lsdException w:name="HTML Definition" w:semiHidden="1" w:unhideWhenUsed="1"/>
+    <w:lsdException w:name="HTML Keyboard" w:semiHidden="1" w:unhideWhenUsed="1"/>
+    <w:lsdException w:name="HTML Preformatted" w:semiHidden="1" w:unhideWhenUsed="1"/>
+    <w:lsdException w:name="HTML Sample" w:semiHidden="1" w:unhideWhenUsed="1"/>
+    <w:lsdException w:name="HTML Typewriter" w:semiHidden="1" w:unhideWhenUsed="1"/>
+    <w:lsdException w:name="HTML Variable" w:semiHidden="1" w:unhideWhenUsed="1"/>
+    <w:lsdException w:name="Normal Table" w:semiHidden="1" w:unhideWhenUsed="1"/>
+    <w:lsdException w:name="annotation subject" w:semiHidden="1" w:unhideWhenUsed="1"/>
+    <w:lsdException w:name="No List" w:semiHidden="1" w:unhideWhenUsed="1"/>
+    <w:lsdException w:name="Outline List 1" w:semiHidden="1" w:unhideWhenUsed="1"/>
+    <w:lsdException w:name="Outline List 2" w:semiHidden="1" w:unhideWhenUsed="1"/>
+    <w:lsdException w:name="Outline List 3" w:semiHidden="1" w:unhideWhenUsed="1"/>
+    <w:lsdException w:name="Table Simple 1" w:semiHidden="1" w:unhideWhenUsed="1"/>
+    <w:lsdException w:name="Table Simple 2" w:semiHidden="1" w:unhideWhenUsed="1"/>
+    <w:lsdException w:name="Table Simple 3" w:semiHidden="1" w:unhideWhenUsed="1"/>
+    <w:lsdException w:name="Table Classic 1" w:semiHidden="1" w:unhideWhenUsed="1"/>
+    <w:lsdException w:name="Table Classic 2" w:semiHidden="1" w:unhideWhenUsed="1"/>
+    <w:lsdException w:name="Table Classic 3" w:semiHidden="1" w:unhideWhenUsed="1"/>
+    <w:lsdException w:name="Table Classic 4" w:semiHidden="1" w:unhideWhenUsed="1"/>
+    <w:lsdException w:name="Table Colorful 1" w:semiHidden="1" w:unhideWhenUsed="1"/>
+    <w:lsdException w:name="Table Colorful 2" w:semiHidden="1" w:unhideWhenUsed="1"/>
+    <w:lsdException w:name="Table Colorful 3" w:semiHidden="1" w:unhideWhenUsed="1"/>
+    <w:lsdException w:name="Table Columns 1" w:semiHidden="1" w:unhideWhenUsed="1"/>
+    <w:lsdException w:name="Table Columns 2" w:semiHidden="1" w:unhideWhenUsed="1"/>
+    <w:lsdException w:name="Table Columns 3" w:semiHidden="1" w:unhideWhenUsed="1"/>
+    <w:lsdException w:name="Table Columns 4" w:semiHidden="1" w:unhideWhenUsed="1"/>
+    <w:lsdException w:name="Table Columns 5" w:semiHidden="1" w:unhideWhenUsed="1"/>
+    <w:lsdException w:name="Table Grid 1" w:semiHidden="1" w:unhideWhenUsed="1"/>
+    <w:lsdException w:name="Table Grid 2" w:semiHidden="1" w:unhideWhenUsed="1"/>
+    <w:lsdException w:name="Table Grid 3" w:semiHidden="1" w:unhideWhenUsed="1"/>
+    <w:lsdException w:name="Table Grid 4" w:semiHidden="1" w:unhideWhenUsed="1"/>
+    <w:lsdException w:name="Table Grid 5" w:semiHidden="1" w:unhideWhenUsed="1"/>
+    <w:lsdException w:name="Table Grid 6" w:semiHidden="1" w:unhideWhenUsed="1"/>
+    <w:lsdException w:name="Table Grid 7" w:semiHidden="1" w:unhideWhenUsed="1"/>
+    <w:lsdException w:name="Table Grid 8" w:semiHidden="1" w:unhideWhenUsed="1"/>
+    <w:lsdException w:name="Table List 1" w:semiHidden="1" w:unhideWhenUsed="1"/>
+    <w:lsdException w:name="Table List 2" w:semiHidden="1" w:unhideWhenUsed="1"/>
+    <w:lsdException w:name="Table List 3" w:semiHidden="1" w:unhideWhenUsed="1"/>
+    <w:lsdException w:name="Table List 4" w:semiHidden="1" w:unhideWhenUsed="1"/>
+    <w:lsdException w:name="Table List 5" w:semiHidden="1" w:unhideWhenUsed="1"/>
+    <w:lsdException w:name="Table List 6" w:semiHidden="1" w:unhideWhenUsed="1"/>
+    <w:lsdException w:name="Table List 7" w:semiHidden="1" w:unhideWhenUsed="1"/>
+    <w:lsdException w:name="Table List 8" w:semiHidden="1" w:unhideWhenUsed="1"/>
+    <w:lsdException w:name="Table 3D effects 1" w:semiHidden="1" w:unhideWhenUsed="1"/>
+    <w:lsdException w:name="Table 3D effects 2" w:semiHidden="1" w:unhideWhenUsed="1"/>
+    <w:lsdException w:name="Table 3D effects 3" w:semiHidden="1" w:unhideWhenUsed="1"/>
+    <w:lsdException w:name="Table Contemporary" w:semiHidden="1" w:unhideWhenUsed="1"/>
+    <w:lsdException w:name="Table Elegant" w:semiHidden="1" w:unhideWhenUsed="1"/>
+    <w:lsdException w:name="Table Professional" w:semiHidden="1" w:unhideWhenUsed="1"/>
+    <w:lsdException w:name="Table Subtle 1" w:semiHidden="1" w:unhideWhenUsed="1"/>
+    <w:lsdException w:name="Table Subtle 2" w:semiHidden="1" w:unhideWhenUsed="1"/>
+    <w:lsdException w:name="Table Web 1" w:semiHidden="1" w:unhideWhenUsed="1"/>
+    <w:lsdException w:name="Table Web 2" w:semiHidden="1" w:unhideWhenUsed="1"/>
+    <w:lsdException w:name="Table Web 3" w:semiHidden="1" w:unhideWhenUsed="1"/>
+    <w:lsdException w:name="Balloon Text" w:semiHidden="1" w:unhideWhenUsed="1"/>
+    <w:lsdException w:name="Table Grid" w:uiPriority="59"/>
+    <w:lsdException w:name="Table Theme" w:semiHidden="1" w:unhideWhenUsed="1"/>
+    <w:lsdException w:name="Placeholder Text" w:semiHidden="1"/>
+    <w:lsdException w:name="No Spacing" w:uiPriority="1" w:qFormat="1"/>
+    <w:lsdException w:name="Light Shading" w:uiPriority="60"/>
+    <w:lsdException w:name="Light List" w:uiPriority="61"/>
+    <w:lsdException w:name="Light Grid" w:uiPriority="62"/>
+    <w:lsdException w:name="Medium Shading 1" w:uiPriority="63"/>
+    <w:lsdException w:name="Medium Shading 2" w:uiPriority="64"/>
+    <w:lsdException w:name="Medium List 1" w:uiPriority="65"/>
+    <w:lsdException w:name="Medium List 2" w:uiPriority="66"/>
+    <w:lsdException w:name="Medium Grid 1" w:uiPriority="67"/>
+    <w:lsdException w:name="Medium Grid 2" w:uiPriority="68"/>
+    <w:lsdException w:name="Medium Grid 3" w:uiPriority="69"/>
+    <w:lsdException w:name="Dark List" w:uiPriority="70"/>
+    <w:lsdException w:name="Colorful Shading" w:uiPriority="71"/>
+    <w:lsdException w:name="Colorful List" w:uiPriority="72"/>
+    <w:lsdException w:name="Colorful Grid" w:uiPriority="73"/>
+    <w:lsdException w:name="Light Shading Accent 1" w:uiPriority="60"/>
+    <w:lsdException w:name="Light List Accent 1" w:uiPriority="61"/>
+    <w:lsdException w:name="Light Grid Accent 1" w:uiPriority="62"/>
+    <w:lsdException w:name="Medium Shading 1 Accent 1" w:uiPriority="63"/>
+    <w:lsdException w:name="Medium Shading 2 Accent 1" w:uiPriority="64"/>
+    <w:lsdException w:name="Medium List 1 Accent 1" w:uiPriority="65"/>
+    <w:lsdException w:name="Revision" w:semiHidden="1"/>
+    <w:lsdException w:name="List Paragraph" w:uiPriority="34" w:qFormat="1"/>
+    <w:lsdException w:name="Quote" w:uiPriority="29" w:qFormat="1"/>
+    <w:lsdException w:name="Intense Quote" w:uiPriority="30" w:qFormat="1"/>
+    <w:lsdException w:name="Medium List 2 Accent 1" w:uiPriority="66"/>
+    <w:lsdException w:name="Medium Grid 1 Accent 1" w:uiPriority="67"/>
+    <w:lsdException w:name="Medium Grid 2 Accent 1" w:uiPriority="68"/>
+    <w:lsdException w:name="Medium Grid 3 Accent 1" w:uiPriority="69"/>
+    <w:lsdException w:name="Dark List Accent 1" w:uiPriority="70"/>
+    <w:lsdException w:name="Colorful Shading Accent 1" w:uiPriority="71"/>
+    <w:lsdException w:name="Colorful List Accent 1" w:uiPriority="72"/>
+    <w:lsdException w:name="Colorful Grid Accent 1" w:uiPriority="73"/>
+    <w:lsdException w:name="Light Shading Accent 2" w:uiPriority="60"/>
+    <w:lsdException w:name="Light List Accent 2" w:uiPriority="61"/>
+    <w:lsdException w:name="Light Grid Accent 2" w:uiPriority="62"/>
+    <w:lsdException w:name="Medium Shading 1 Accent 2" w:uiPriority="63"/>
+    <w:lsdException w:name="Medium Shading 2 Accent 2" w:uiPriority="64"/>
+    <w:lsdException w:name="Medium List 1 Accent 2" w:uiPriority="65"/>
+    <w:lsdException w:name="Medium List 2 Accent 2" w:uiPriority="66"/>
+    <w:lsdException w:name="Medium Grid 1 Accent 2" w:uiPriority="67"/>
+    <w:lsdException w:name="Medium Grid 2 Accent 2" w:uiPriority="68"/>
+    <w:lsdException w:name="Medium Grid 3 Accent 2" w:uiPriority="69"/>
+    <w:lsdException w:name="Dark List Accent 2" w:uiPriority="70"/>
+    <w:lsdException w:name="Colorful Shading Accent 2" w:uiPriority="71"/>
+    <w:lsdException w:name="Colorful List Accent 2" w:uiPriority="72"/>
+    <w:lsdException w:name="Colorful Grid Accent 2" w:uiPriority="73"/>
+    <w:lsdException w:name="Light Shading Accent 3" w:uiPriority="60"/>
+    <w:lsdException w:name="Light List Accent 3" w:uiPriority="61"/>
+    <w:lsdException w:name="Light Grid Accent 3" w:uiPriority="62"/>
+    <w:lsdException w:name="Medium Shading 1 Accent 3" w:uiPriority="63"/>
+    <w:lsdException w:name="Medium Shading 2 Accent 3" w:uiPriority="64"/>
+    <w:lsdException w:name="Medium List 1 Accent 3" w:uiPriority="65"/>
+    <w:lsdException w:name="Medium List 2 Accent 3" w:uiPriority="66"/>
+    <w:lsdException w:name="Medium Grid 1 Accent 3" w:uiPriority="67"/>
+    <w:lsdException w:name="Medium Grid 2 Accent 3" w:uiPriority="68"/>
+    <w:lsdException w:name="Medium Grid 3 Accent 3" w:uiPriority="69"/>
+    <w:lsdException w:name="Dark List Accent 3" w:uiPriority="70"/>
+    <w:lsdException w:name="Colorful Shading Accent 3" w:uiPriority="71"/>
+    <w:lsdException w:name="Colorful List Accent 3" w:uiPriority="72"/>
+    <w:lsdException w:name="Colorful Grid Accent 3" w:uiPriority="73"/>
+    <w:lsdException w:name="Light Shading Accent 4" w:uiPriority="60"/>
+    <w:lsdException w:name="Light List Accent 4" w:uiPriority="61"/>
+    <w:lsdException w:name="Light Grid Accent 4" w:uiPriority="62"/>
+    <w:lsdException w:name="Medium Shading 1 Accent 4" w:uiPriority="63"/>
+    <w:lsdException w:name="Medium Shading 2 Accent 4" w:uiPriority="64"/>
+    <w:lsdException w:name="Medium List 1 Accent 4" w:uiPriority="65"/>
+    <w:lsdException w:name="Medium List 2 Accent 4" w:uiPriority="66"/>
+    <w:lsdException w:name="Medium Grid 1 Accent 4" w:uiPriority="67"/>
+    <w:lsdException w:name="Medium Grid 2 Accent 4" w:uiPriority="68"/>
+    <w:lsdException w:name="Medium Grid 3 Accent 4" w:uiPriority="69"/>
+    <w:lsdException w:name="Dark List Accent 4" w:uiPriority="70"/>
+    <w:lsdException w:name="Colorful Shading Accent 4" w:uiPriority="71"/>
+    <w:lsdException w:name="Colorful List Accent 4" w:uiPriority="72"/>
+    <w:lsdException w:name="Colorful Grid Accent 4" w:uiPriority="73"/>
+    <w:lsdException w:name="Light Shading Accent 5" w:uiPriority="60"/>
+    <w:lsdException w:name="Light List Accent 5" w:uiPriority="61"/>
+    <w:lsdException w:name="Light Grid Accent 5" w:uiPriority="62"/>
+    <w:lsdException w:name="Medium Shading 1 Accent 5" w:uiPriority="63"/>
+    <w:lsdException w:name="Medium Shading 2 Accent 5" w:uiPriority="64"/>
+    <w:lsdException w:name="Medium List 1 Accent 5" w:uiPriority="65"/>
+    <w:lsdException w:name="Medium List 2 Accent 5" w:uiPriority="66"/>
+    <w:lsdException w:name="Medium Grid 1 Accent 5" w:uiPriority="67"/>
+    <w:lsdException w:name="Medium Grid 2 Accent 5" w:uiPriority="68"/>
+    <w:lsdException w:name="Medium Grid 3 Accent 5" w:uiPriority="69"/>
+    <w:lsdException w:name="Dark List Accent 5" w:uiPriority="70"/>
+    <w:lsdException w:name="Colorful Shading Accent 5" w:uiPriority="71"/>
+    <w:lsdException w:name="Colorful List Accent 5" w:uiPriority="72"/>
+    <w:lsdException w:name="Colorful Grid Accent 5" w:uiPriority="73"/>
+    <w:lsdException w:name="Light Shading Accent 6" w:uiPriority="60"/>
+    <w:lsdException w:name="Light List Accent 6" w:uiPriority="61"/>
+    <w:lsdException w:name="Light Grid Accent 6" w:uiPriority="62"/>
+    <w:lsdException w:name="Medium Shading 1 Accent 6" w:uiPriority="63"/>
+    <w:lsdException w:name="Medium Shading 2 Accent 6" w:uiPriority="64"/>
+    <w:lsdException w:name="Medium List 1 Accent 6" w:uiPriority="65"/>
+    <w:lsdException w:name="Medium List 2 Accent 6" w:uiPriority="66"/>
+    <w:lsdException w:name="Medium Grid 1 Accent 6" w:uiPriority="67"/>
+    <w:lsdException w:name="Medium Grid 2 Accent 6" w:uiPriority="68"/>
+    <w:lsdException w:name="Medium Grid 3 Accent 6" w:uiPriority="69"/>
+    <w:lsdException w:name="Dark List Accent 6" w:uiPriority="70"/>
+    <w:lsdException w:name="Colorful Shading Accent 6" w:uiPriority="71"/>
+    <w:lsdException w:name="Colorful List Accent 6" w:uiPriority="72"/>
+    <w:lsdException w:name="Colorful Grid Accent 6" w:uiPriority="73"/>
+    <w:lsdException w:name="Subtle Emphasis" w:uiPriority="19" w:qFormat="1"/>
+    <w:lsdException w:name="Intense Emphasis" w:uiPriority="21" w:qFormat="1"/>
+    <w:lsdException w:name="Subtle Reference" w:uiPriority="31" w:qFormat="1"/>
+    <w:lsdException w:name="Intense Reference" w:uiPriority="32" w:qFormat="1"/>
+    <w:lsdException w:name="Book Title" w:uiPriority="33" w:qFormat="1"/>
+    <w:lsdException w:name="Bibliography" w:semiHidden="1" w:uiPriority="37" w:unhideWhenUsed="1"/>
+    <w:lsdException w:name="TOC Heading" w:semiHidden="1" w:uiPriority="39" w:unhideWhenUsed="1" w:qFormat="1"/>
+    <w:lsdException w:name="Plain Table 1" w:uiPriority="41"/>
+    <w:lsdException w:name="Plain Table 2" w:uiPriority="42"/>
+    <w:lsdException w:name="Plain Table 3" w:uiPriority="43"/>
+    <w:lsdException w:name="Plain Table 4" w:uiPriority="44"/>
+    <w:lsdException w:name="Plain Table 5" w:uiPriority="45"/>
+    <w:lsdException w:name="Grid Table Light" w:uiPriority="40"/>
+    <w:lsdException w:name="Grid Table 1 Light" w:uiPriority="46"/>
+    <w:lsdException w:name="Grid Table 2" w:uiPriority="47"/>
+    <w:lsdException w:name="Grid Table 3" w:uiPriority="48"/>
+    <w:lsdException w:name="Grid Table 4" w:uiPriority="49"/>
+    <w:lsdException w:name="Grid Table 5 Dark" w:uiPriority="50"/>
+    <w:lsdException w:name="Grid Table 6 Colorful" w:uiPriority="51"/>
+    <w:lsdException w:name="Grid Table 7 Colorful" w:uiPriority="52"/>
+    <w:lsdException w:name="Grid Table 1 Light Accent 1" w:uiPriority="46"/>
+    <w:lsdException w:name="Grid Table 2 Accent 1" w:uiPriority="47"/>
+    <w:lsdException w:name="Grid Table 3 Accent 1" w:uiPriority="48"/>
+    <w:lsdException w:name="Grid Table 4 Accent 1" w:uiPriority="49"/>
+    <w:lsdException w:name="Grid Table 5 Dark Accent 1" w:uiPriority="50"/>
+    <w:lsdException w:name="Grid Table 6 Colorful Accent 1" w:uiPriority="51"/>
+    <w:lsdException w:name="Grid Table 7 Colorful Accent 1" w:uiPriority="52"/>
+    <w:lsdException w:name="Grid Table 1 Light Accent 2" w:uiPriority="46"/>
+    <w:lsdException w:name="Grid Table 2 Accent 2" w:uiPriority="47"/>
+    <w:lsdException w:name="Grid Table 3 Accent 2" w:uiPriority="48"/>
+    <w:lsdException w:name="Grid Table 4 Accent 2" w:uiPriority="49"/>
+    <w:lsdException w:name="Grid Table 5 Dark Accent 2" w:uiPriority="50"/>
+    <w:lsdException w:name="Grid Table 6 Colorful Accent 2" w:uiPriority="51"/>
+    <w:lsdException w:name="Grid Table 7 Colorful Accent 2" w:uiPriority="52"/>
+    <w:lsdException w:name="Grid Table 1 Light Accent 3" w:uiPriority="46"/>
+    <w:lsdException w:name="Grid Table 2 Accent 3" w:uiPriority="47"/>
+    <w:lsdException w:name="Grid Table 3 Accent 3" w:uiPriority="48"/>
+    <w:lsdException w:name="Grid Table 4 Accent 3" w:uiPriority="49"/>
+    <w:lsdException w:name="Grid Table 5 Dark Accent 3" w:uiPriority="50"/>
+    <w:lsdException w:name="Grid Table 6 Colorful Accent 3" w:uiPriority="51"/>
+    <w:lsdException w:name="Grid Table 7 Colorful Accent 3" w:uiPriority="52"/>
+    <w:lsdException w:name="Grid Table 1 Light Accent 4" w:uiPriority="46"/>
+    <w:lsdException w:name="Grid Table 2 Accent 4" w:uiPriority="47"/>
+    <w:lsdException w:name="Grid Table 3 Accent 4" w:uiPriority="48"/>
+    <w:lsdException w:name="Grid Table 4 Accent 4" w:uiPriority="49"/>
+    <w:lsdException w:name="Grid Table 5 Dark Accent 4" w:uiPriority="50"/>
+    <w:lsdException w:name="Grid Table 6 Colorful Accent 4" w:uiPriority="51"/>
+    <w:lsdException w:name="Grid Table 7 Colorful Accent 4" w:uiPriority="52"/>
+    <w:lsdException w:name="Grid Table 1 Light Accent 5" w:uiPriority="46"/>
+    <w:lsdException w:name="Grid Table 2 Accent 5" w:uiPriority="47"/>
+    <w:lsdException w:name="Grid Table 3 Accent 5" w:uiPriority="48"/>
+    <w:lsdException w:name="Grid Table 4 Accent 5" w:uiPriority="49"/>
+    <w:lsdException w:name="Grid Table 5 Dark Accent 5" w:uiPriority="50"/>
+    <w:lsdException w:name="Grid Table 6 Colorful Accent 5" w:uiPriority="51"/>
+    <w:lsdException w:name="Grid Table 7 Colorful Accent 5" w:uiPriority="52"/>
+    <w:lsdException w:name="Grid Table 1 Light Accent 6" w:uiPriority="46"/>
+    <w:lsdException w:name="Grid Table 2 Accent 6" w:uiPriority="47"/>
+    <w:lsdException w:name="Grid Table 3 Accent 6" w:uiPriority="48"/>
+    <w:lsdException w:name="Grid Table 4 Accent 6" w:uiPriority="49"/>
+    <w:lsdException w:name="Grid Table 5 Dark Accent 6" w:uiPriority="50"/>
+    <w:lsdException w:name="Grid Table 6 Colorful Accent 6" w:uiPriority="51"/>
+    <w:lsdException w:name="Grid Table 7 Colorful Accent 6" w:uiPriority="52"/>
+    <w:lsdException w:name="List Table 1 Light" w:uiPriority="46"/>
+    <w:lsdException w:name="List Table 2" w:uiPriority="47"/>
+    <w:lsdException w:name="List Table 3" w:uiPriority="48"/>
+    <w:lsdException w:name="List Table 4" w:uiPriority="49"/>
+    <w:lsdException w:name="List Table 5 Dark" w:uiPriority="50"/>
+    <w:lsdException w:name="List Table 6 Colorful" w:uiPriority="51"/>
+    <w:lsdException w:name="List Table 7 Colorful" w:uiPriority="52"/>
+    <w:lsdException w:name="List Table 1 Light Accent 1" w:uiPriority="46"/>
+    <w:lsdException w:name="List Table 2 Accent 1" w:uiPriority="47"/>
+    <w:lsdException w:name="List Table 3 Accent 1" w:uiPriority="48"/>
+    <w:lsdException w:name="List Table 4 Accent 1" w:uiPriority="49"/>
+    <w:lsdException w:name="List Table 5 Dark Accent 1" w:uiPriority="50"/>
+    <w:lsdException w:name="List Table 6 Colorful Accent 1" w:uiPriority="51"/>
+    <w:lsdException w:name="List Table 7 Colorful Accent 1" w:uiPriority="52"/>
+    <w:lsdException w:name="List Table 1 Light Accent 2" w:uiPriority="46"/>
+    <w:lsdException w:name="List Table 2 Accent 2" w:uiPriority="47"/>
+    <w:lsdException w:name="List Table 3 Accent 2" w:uiPriority="48"/>
+    <w:lsdException w:name="List Table 4 Accent 2" w:uiPriority="49"/>
+    <w:lsdException w:name="List Table 5 Dark Accent 2" w:uiPriority="50"/>
+    <w:lsdException w:name="List Table 6 Colorful Accent 2" w:uiPriority="51"/>
+    <w:lsdException w:name="List Table 7 Colorful Accent 2" w:uiPriority="52"/>
+    <w:lsdException w:name="List Table 1 Light Accent 3" w:uiPriority="46"/>
+    <w:lsdException w:name="List Table 2 Accent 3" w:uiPriority="47"/>
+    <w:lsdException w:name="List Table 3 Accent 3" w:uiPriority="48"/>
+    <w:lsdException w:name="List Table 4 Accent 3" w:uiPriority="49"/>
+    <w:lsdException w:name="List Table 5 Dark Accent 3" w:uiPriority="50"/>
+    <w:lsdException w:name="List Table 6 Colorful Accent 3" w:uiPriority="51"/>
+    <w:lsdException w:name="List Table 7 Colorful Accent 3" w:uiPriority="52"/>
+    <w:lsdException w:name="List Table 1 Light Accent 4" w:uiPriority="46"/>
+    <w:lsdException w:name="List Table 2 Accent 4" w:uiPriority="47"/>
+    <w:lsdException w:name="List Table 3 Accent 4" w:uiPriority="48"/>
+    <w:lsdException w:name="List Table 4 Accent 4" w:uiPriority="49"/>
+    <w:lsdException w:name="List Table 5 Dark Accent 4" w:uiPriority="50"/>
+    <w:lsdException w:name="List Table 6 Colorful Accent 4" w:uiPriority="51"/>
+    <w:lsdException w:name="List Table 7 Colorful Accent 4" w:uiPriority="52"/>
+    <w:lsdException w:name="List Table 1 Light Accent 5" w:uiPriority="46"/>
+    <w:lsdException w:name="List Table 2 Accent 5" w:uiPriority="47"/>
+    <w:lsdException w:name="List Table 3 Accent 5" w:uiPriority="48"/>
+    <w:lsdException w:name="List Table 4 Accent 5" w:uiPriority="49"/>
+    <w:lsdException w:name="List Table 5 Dark Accent 5" w:uiPriority="50"/>
+    <w:lsdException w:name="List Table 6 Colorful Accent 5" w:uiPriority="51"/>
+    <w:lsdException w:name="List Table 7 Colorful Accent 5" w:uiPriority="52"/>
+    <w:lsdException w:name="List Table 1 Light Accent 6" w:uiPriority="46"/>
+    <w:lsdException w:name="List Table 2 Accent 6" w:uiPriority="47"/>
+    <w:lsdException w:name="List Table 3 Accent 6" w:uiPriority="48"/>
+    <w:lsdException w:name="List Table 4 Accent 6" w:uiPriority="49"/>
+    <w:lsdException w:name="List Table 5 Dark Accent 6" w:uiPriority="50"/>
+    <w:lsdException w:name="List Table 6 Colorful Accent 6" w:uiPriority="51"/>
+    <w:lsdException w:name="List Table 7 Colorful Accent 6" w:uiPriority="52"/>
   </w:latentStyles>
   <w:style w:type="paragraph" w:default="1" w:styleId="Standard">
     <w:name w:val="Normal"/>
@@ -5497,241 +7001,87 @@
       <w:szCs w:val="16"/>
     </w:rPr>
   </w:style>
-</w:styles>
-</file>
-
-<file path=word/stylesWithEffects.xml><?xml version="1.0" encoding="utf-8"?>
-<w:styles xmlns:wpc="http://schemas.microsoft.com/office/word/2010/wordprocessingCanvas" xmlns:mc="http://schemas.openxmlformats.org/markup-compatibility/2006" xmlns:o="urn:schemas-microsoft-com:office:office" xmlns:r="http://schemas.openxmlformats.org/officeDocument/2006/relationships" xmlns:m="http://schemas.openxmlformats.org/officeDocument/2006/math" xmlns:v="urn:schemas-microsoft-com:vml" xmlns:wp14="http://schemas.microsoft.com/office/word/2010/wordprocessingDrawing" xmlns:wp="http://schemas.openxmlformats.org/drawingml/2006/wordprocessingDrawing" xmlns:w10="urn:schemas-microsoft-com:office:word" xmlns:w="http://schemas.openxmlformats.org/wordprocessingml/2006/main" xmlns:w14="http://schemas.microsoft.com/office/word/2010/wordml" xmlns:wpg="http://schemas.microsoft.com/office/word/2010/wordprocessingGroup" xmlns:wpi="http://schemas.microsoft.com/office/word/2010/wordprocessingInk" xmlns:wne="http://schemas.microsoft.com/office/word/2006/wordml" xmlns:wps="http://schemas.microsoft.com/office/word/2010/wordprocessingShape" mc:Ignorable="w14 wp14">
-  <w:docDefaults>
-    <w:rPrDefault>
-      <w:rPr>
-        <w:rFonts w:asciiTheme="minorHAnsi" w:eastAsiaTheme="minorEastAsia" w:hAnsiTheme="minorHAnsi" w:cs="Times New Roman"/>
-        <w:sz w:val="22"/>
-        <w:szCs w:val="22"/>
-        <w:lang w:val="de-DE" w:eastAsia="de-DE" w:bidi="ar-SA"/>
-      </w:rPr>
-    </w:rPrDefault>
-    <w:pPrDefault>
-      <w:pPr>
-        <w:spacing w:after="200" w:line="276" w:lineRule="auto"/>
-      </w:pPr>
-    </w:pPrDefault>
-  </w:docDefaults>
-  <w:latentStyles w:defLockedState="0" w:defUIPriority="99" w:defSemiHidden="1" w:defUnhideWhenUsed="1" w:defQFormat="0" w:count="267">
-    <w:lsdException w:name="Normal" w:semiHidden="0" w:uiPriority="0" w:unhideWhenUsed="0" w:qFormat="1"/>
-    <w:lsdException w:name="heading 1" w:semiHidden="0" w:uiPriority="9" w:unhideWhenUsed="0" w:qFormat="1"/>
-    <w:lsdException w:name="heading 2" w:uiPriority="9" w:qFormat="1"/>
-    <w:lsdException w:name="heading 3" w:uiPriority="9" w:qFormat="1"/>
-    <w:lsdException w:name="heading 4" w:uiPriority="9" w:qFormat="1"/>
-    <w:lsdException w:name="heading 5" w:uiPriority="9" w:qFormat="1"/>
-    <w:lsdException w:name="heading 6" w:uiPriority="9" w:qFormat="1"/>
-    <w:lsdException w:name="heading 7" w:uiPriority="9" w:qFormat="1"/>
-    <w:lsdException w:name="heading 8" w:uiPriority="9" w:qFormat="1"/>
-    <w:lsdException w:name="heading 9" w:uiPriority="9" w:qFormat="1"/>
-    <w:lsdException w:name="toc 1" w:uiPriority="39"/>
-    <w:lsdException w:name="toc 2" w:uiPriority="39"/>
-    <w:lsdException w:name="toc 3" w:uiPriority="39"/>
-    <w:lsdException w:name="toc 4" w:uiPriority="39"/>
-    <w:lsdException w:name="toc 5" w:uiPriority="39"/>
-    <w:lsdException w:name="toc 6" w:uiPriority="39"/>
-    <w:lsdException w:name="toc 7" w:uiPriority="39"/>
-    <w:lsdException w:name="toc 8" w:uiPriority="39"/>
-    <w:lsdException w:name="toc 9" w:uiPriority="39"/>
-    <w:lsdException w:name="caption" w:uiPriority="35" w:qFormat="1"/>
-    <w:lsdException w:name="Title" w:semiHidden="0" w:uiPriority="10" w:unhideWhenUsed="0" w:qFormat="1"/>
-    <w:lsdException w:name="Default Paragraph Font" w:uiPriority="1"/>
-    <w:lsdException w:name="Subtitle" w:semiHidden="0" w:uiPriority="11" w:unhideWhenUsed="0" w:qFormat="1"/>
-    <w:lsdException w:name="Strong" w:semiHidden="0" w:uiPriority="22" w:unhideWhenUsed="0" w:qFormat="1"/>
-    <w:lsdException w:name="Emphasis" w:semiHidden="0" w:uiPriority="20" w:unhideWhenUsed="0" w:qFormat="1"/>
-    <w:lsdException w:name="Table Grid" w:semiHidden="0" w:uiPriority="59" w:unhideWhenUsed="0"/>
-    <w:lsdException w:name="Placeholder Text" w:unhideWhenUsed="0"/>
-    <w:lsdException w:name="No Spacing" w:semiHidden="0" w:uiPriority="1" w:unhideWhenUsed="0" w:qFormat="1"/>
-    <w:lsdException w:name="Light Shading" w:semiHidden="0" w:uiPriority="60" w:unhideWhenUsed="0"/>
-    <w:lsdException w:name="Light List" w:semiHidden="0" w:uiPriority="61" w:unhideWhenUsed="0"/>
-    <w:lsdException w:name="Light Grid" w:semiHidden="0" w:uiPriority="62" w:unhideWhenUsed="0"/>
-    <w:lsdException w:name="Medium Shading 1" w:semiHidden="0" w:uiPriority="63" w:unhideWhenUsed="0"/>
-    <w:lsdException w:name="Medium Shading 2" w:semiHidden="0" w:uiPriority="64" w:unhideWhenUsed="0"/>
-    <w:lsdException w:name="Medium List 1" w:semiHidden="0" w:uiPriority="65" w:unhideWhenUsed="0"/>
-    <w:lsdException w:name="Medium List 2" w:semiHidden="0" w:uiPriority="66" w:unhideWhenUsed="0"/>
-    <w:lsdException w:name="Medium Grid 1" w:semiHidden="0" w:uiPriority="67" w:unhideWhenUsed="0"/>
-    <w:lsdException w:name="Medium Grid 2" w:semiHidden="0" w:uiPriority="68" w:unhideWhenUsed="0"/>
-    <w:lsdException w:name="Medium Grid 3" w:semiHidden="0" w:uiPriority="69" w:unhideWhenUsed="0"/>
-    <w:lsdException w:name="Dark List" w:semiHidden="0" w:uiPriority="70" w:unhideWhenUsed="0"/>
-    <w:lsdException w:name="Colorful Shading" w:semiHidden="0" w:uiPriority="71" w:unhideWhenUsed="0"/>
-    <w:lsdException w:name="Colorful List" w:semiHidden="0" w:uiPriority="72" w:unhideWhenUsed="0"/>
-    <w:lsdException w:name="Colorful Grid" w:semiHidden="0" w:uiPriority="73" w:unhideWhenUsed="0"/>
-    <w:lsdException w:name="Light Shading Accent 1" w:semiHidden="0" w:uiPriority="60" w:unhideWhenUsed="0"/>
-    <w:lsdException w:name="Light List Accent 1" w:semiHidden="0" w:uiPriority="61" w:unhideWhenUsed="0"/>
-    <w:lsdException w:name="Light Grid Accent 1" w:semiHidden="0" w:uiPriority="62" w:unhideWhenUsed="0"/>
-    <w:lsdException w:name="Medium Shading 1 Accent 1" w:semiHidden="0" w:uiPriority="63" w:unhideWhenUsed="0"/>
-    <w:lsdException w:name="Medium Shading 2 Accent 1" w:semiHidden="0" w:uiPriority="64" w:unhideWhenUsed="0"/>
-    <w:lsdException w:name="Medium List 1 Accent 1" w:semiHidden="0" w:uiPriority="65" w:unhideWhenUsed="0"/>
-    <w:lsdException w:name="Revision" w:unhideWhenUsed="0"/>
-    <w:lsdException w:name="List Paragraph" w:semiHidden="0" w:uiPriority="34" w:unhideWhenUsed="0" w:qFormat="1"/>
-    <w:lsdException w:name="Quote" w:semiHidden="0" w:uiPriority="29" w:unhideWhenUsed="0" w:qFormat="1"/>
-    <w:lsdException w:name="Intense Quote" w:semiHidden="0" w:uiPriority="30" w:unhideWhenUsed="0" w:qFormat="1"/>
-    <w:lsdException w:name="Medium List 2 Accent 1" w:semiHidden="0" w:uiPriority="66" w:unhideWhenUsed="0"/>
-    <w:lsdException w:name="Medium Grid 1 Accent 1" w:semiHidden="0" w:uiPriority="67" w:unhideWhenUsed="0"/>
-    <w:lsdException w:name="Medium Grid 2 Accent 1" w:semiHidden="0" w:uiPriority="68" w:unhideWhenUsed="0"/>
-    <w:lsdException w:name="Medium Grid 3 Accent 1" w:semiHidden="0" w:uiPriority="69" w:unhideWhenUsed="0"/>
-    <w:lsdException w:name="Dark List Accent 1" w:semiHidden="0" w:uiPriority="70" w:unhideWhenUsed="0"/>
-    <w:lsdException w:name="Colorful Shading Accent 1" w:semiHidden="0" w:uiPriority="71" w:unhideWhenUsed="0"/>
-    <w:lsdException w:name="Colorful List Accent 1" w:semiHidden="0" w:uiPriority="72" w:unhideWhenUsed="0"/>
-    <w:lsdException w:name="Colorful Grid Accent 1" w:semiHidden="0" w:uiPriority="73" w:unhideWhenUsed="0"/>
-    <w:lsdException w:name="Light Shading Accent 2" w:semiHidden="0" w:uiPriority="60" w:unhideWhenUsed="0"/>
-    <w:lsdException w:name="Light List Accent 2" w:semiHidden="0" w:uiPriority="61" w:unhideWhenUsed="0"/>
-    <w:lsdException w:name="Light Grid Accent 2" w:semiHidden="0" w:uiPriority="62" w:unhideWhenUsed="0"/>
-    <w:lsdException w:name="Medium Shading 1 Accent 2" w:semiHidden="0" w:uiPriority="63" w:unhideWhenUsed="0"/>
-    <w:lsdException w:name="Medium Shading 2 Accent 2" w:semiHidden="0" w:uiPriority="64" w:unhideWhenUsed="0"/>
-    <w:lsdException w:name="Medium List 1 Accent 2" w:semiHidden="0" w:uiPriority="65" w:unhideWhenUsed="0"/>
-    <w:lsdException w:name="Medium List 2 Accent 2" w:semiHidden="0" w:uiPriority="66" w:unhideWhenUsed="0"/>
-    <w:lsdException w:name="Medium Grid 1 Accent 2" w:semiHidden="0" w:uiPriority="67" w:unhideWhenUsed="0"/>
-    <w:lsdException w:name="Medium Grid 2 Accent 2" w:semiHidden="0" w:uiPriority="68" w:unhideWhenUsed="0"/>
-    <w:lsdException w:name="Medium Grid 3 Accent 2" w:semiHidden="0" w:uiPriority="69" w:unhideWhenUsed="0"/>
-    <w:lsdException w:name="Dark List Accent 2" w:semiHidden="0" w:uiPriority="70" w:unhideWhenUsed="0"/>
-    <w:lsdException w:name="Colorful Shading Accent 2" w:semiHidden="0" w:uiPriority="71" w:unhideWhenUsed="0"/>
-    <w:lsdException w:name="Colorful List Accent 2" w:semiHidden="0" w:uiPriority="72" w:unhideWhenUsed="0"/>
-    <w:lsdException w:name="Colorful Grid Accent 2" w:semiHidden="0" w:uiPriority="73" w:unhideWhenUsed="0"/>
-    <w:lsdException w:name="Light Shading Accent 3" w:semiHidden="0" w:uiPriority="60" w:unhideWhenUsed="0"/>
-    <w:lsdException w:name="Light List Accent 3" w:semiHidden="0" w:uiPriority="61" w:unhideWhenUsed="0"/>
-    <w:lsdException w:name="Light Grid Accent 3" w:semiHidden="0" w:uiPriority="62" w:unhideWhenUsed="0"/>
-    <w:lsdException w:name="Medium Shading 1 Accent 3" w:semiHidden="0" w:uiPriority="63" w:unhideWhenUsed="0"/>
-    <w:lsdException w:name="Medium Shading 2 Accent 3" w:semiHidden="0" w:uiPriority="64" w:unhideWhenUsed="0"/>
-    <w:lsdException w:name="Medium List 1 Accent 3" w:semiHidden="0" w:uiPriority="65" w:unhideWhenUsed="0"/>
-    <w:lsdException w:name="Medium List 2 Accent 3" w:semiHidden="0" w:uiPriority="66" w:unhideWhenUsed="0"/>
-    <w:lsdException w:name="Medium Grid 1 Accent 3" w:semiHidden="0" w:uiPriority="67" w:unhideWhenUsed="0"/>
-    <w:lsdException w:name="Medium Grid 2 Accent 3" w:semiHidden="0" w:uiPriority="68" w:unhideWhenUsed="0"/>
-    <w:lsdException w:name="Medium Grid 3 Accent 3" w:semiHidden="0" w:uiPriority="69" w:unhideWhenUsed="0"/>
-    <w:lsdException w:name="Dark List Accent 3" w:semiHidden="0" w:uiPriority="70" w:unhideWhenUsed="0"/>
-    <w:lsdException w:name="Colorful Shading Accent 3" w:semiHidden="0" w:uiPriority="71" w:unhideWhenUsed="0"/>
-    <w:lsdException w:name="Colorful List Accent 3" w:semiHidden="0" w:uiPriority="72" w:unhideWhenUsed="0"/>
-    <w:lsdException w:name="Colorful Grid Accent 3" w:semiHidden="0" w:uiPriority="73" w:unhideWhenUsed="0"/>
-    <w:lsdException w:name="Light Shading Accent 4" w:semiHidden="0" w:uiPriority="60" w:unhideWhenUsed="0"/>
-    <w:lsdException w:name="Light List Accent 4" w:semiHidden="0" w:uiPriority="61" w:unhideWhenUsed="0"/>
-    <w:lsdException w:name="Light Grid Accent 4" w:semiHidden="0" w:uiPriority="62" w:unhideWhenUsed="0"/>
-    <w:lsdException w:name="Medium Shading 1 Accent 4" w:semiHidden="0" w:uiPriority="63" w:unhideWhenUsed="0"/>
-    <w:lsdException w:name="Medium Shading 2 Accent 4" w:semiHidden="0" w:uiPriority="64" w:unhideWhenUsed="0"/>
-    <w:lsdException w:name="Medium List 1 Accent 4" w:semiHidden="0" w:uiPriority="65" w:unhideWhenUsed="0"/>
-    <w:lsdException w:name="Medium List 2 Accent 4" w:semiHidden="0" w:uiPriority="66" w:unhideWhenUsed="0"/>
-    <w:lsdException w:name="Medium Grid 1 Accent 4" w:semiHidden="0" w:uiPriority="67" w:unhideWhenUsed="0"/>
-    <w:lsdException w:name="Medium Grid 2 Accent 4" w:semiHidden="0" w:uiPriority="68" w:unhideWhenUsed="0"/>
-    <w:lsdException w:name="Medium Grid 3 Accent 4" w:semiHidden="0" w:uiPriority="69" w:unhideWhenUsed="0"/>
-    <w:lsdException w:name="Dark List Accent 4" w:semiHidden="0" w:uiPriority="70" w:unhideWhenUsed="0"/>
-    <w:lsdException w:name="Colorful Shading Accent 4" w:semiHidden="0" w:uiPriority="71" w:unhideWhenUsed="0"/>
-    <w:lsdException w:name="Colorful List Accent 4" w:semiHidden="0" w:uiPriority="72" w:unhideWhenUsed="0"/>
-    <w:lsdException w:name="Colorful Grid Accent 4" w:semiHidden="0" w:uiPriority="73" w:unhideWhenUsed="0"/>
-    <w:lsdException w:name="Light Shading Accent 5" w:semiHidden="0" w:uiPriority="60" w:unhideWhenUsed="0"/>
-    <w:lsdException w:name="Light List Accent 5" w:semiHidden="0" w:uiPriority="61" w:unhideWhenUsed="0"/>
-    <w:lsdException w:name="Light Grid Accent 5" w:semiHidden="0" w:uiPriority="62" w:unhideWhenUsed="0"/>
-    <w:lsdException w:name="Medium Shading 1 Accent 5" w:semiHidden="0" w:uiPriority="63" w:unhideWhenUsed="0"/>
-    <w:lsdException w:name="Medium Shading 2 Accent 5" w:semiHidden="0" w:uiPriority="64" w:unhideWhenUsed="0"/>
-    <w:lsdException w:name="Medium List 1 Accent 5" w:semiHidden="0" w:uiPriority="65" w:unhideWhenUsed="0"/>
-    <w:lsdException w:name="Medium List 2 Accent 5" w:semiHidden="0" w:uiPriority="66" w:unhideWhenUsed="0"/>
-    <w:lsdException w:name="Medium Grid 1 Accent 5" w:semiHidden="0" w:uiPriority="67" w:unhideWhenUsed="0"/>
-    <w:lsdException w:name="Medium Grid 2 Accent 5" w:semiHidden="0" w:uiPriority="68" w:unhideWhenUsed="0"/>
-    <w:lsdException w:name="Medium Grid 3 Accent 5" w:semiHidden="0" w:uiPriority="69" w:unhideWhenUsed="0"/>
-    <w:lsdException w:name="Dark List Accent 5" w:semiHidden="0" w:uiPriority="70" w:unhideWhenUsed="0"/>
-    <w:lsdException w:name="Colorful Shading Accent 5" w:semiHidden="0" w:uiPriority="71" w:unhideWhenUsed="0"/>
-    <w:lsdException w:name="Colorful List Accent 5" w:semiHidden="0" w:uiPriority="72" w:unhideWhenUsed="0"/>
-    <w:lsdException w:name="Colorful Grid Accent 5" w:semiHidden="0" w:uiPriority="73" w:unhideWhenUsed="0"/>
-    <w:lsdException w:name="Light Shading Accent 6" w:semiHidden="0" w:uiPriority="60" w:unhideWhenUsed="0"/>
-    <w:lsdException w:name="Light List Accent 6" w:semiHidden="0" w:uiPriority="61" w:unhideWhenUsed="0"/>
-    <w:lsdException w:name="Light Grid Accent 6" w:semiHidden="0" w:uiPriority="62" w:unhideWhenUsed="0"/>
-    <w:lsdException w:name="Medium Shading 1 Accent 6" w:semiHidden="0" w:uiPriority="63" w:unhideWhenUsed="0"/>
-    <w:lsdException w:name="Medium Shading 2 Accent 6" w:semiHidden="0" w:uiPriority="64" w:unhideWhenUsed="0"/>
-    <w:lsdException w:name="Medium List 1 Accent 6" w:semiHidden="0" w:uiPriority="65" w:unhideWhenUsed="0"/>
-    <w:lsdException w:name="Medium List 2 Accent 6" w:semiHidden="0" w:uiPriority="66" w:unhideWhenUsed="0"/>
-    <w:lsdException w:name="Medium Grid 1 Accent 6" w:semiHidden="0" w:uiPriority="67" w:unhideWhenUsed="0"/>
-    <w:lsdException w:name="Medium Grid 2 Accent 6" w:semiHidden="0" w:uiPriority="68" w:unhideWhenUsed="0"/>
-    <w:lsdException w:name="Medium Grid 3 Accent 6" w:semiHidden="0" w:uiPriority="69" w:unhideWhenUsed="0"/>
-    <w:lsdException w:name="Dark List Accent 6" w:semiHidden="0" w:uiPriority="70" w:unhideWhenUsed="0"/>
-    <w:lsdException w:name="Colorful Shading Accent 6" w:semiHidden="0" w:uiPriority="71" w:unhideWhenUsed="0"/>
-    <w:lsdException w:name="Colorful List Accent 6" w:semiHidden="0" w:uiPriority="72" w:unhideWhenUsed="0"/>
-    <w:lsdException w:name="Colorful Grid Accent 6" w:semiHidden="0" w:uiPriority="73" w:unhideWhenUsed="0"/>
-    <w:lsdException w:name="Subtle Emphasis" w:semiHidden="0" w:uiPriority="19" w:unhideWhenUsed="0" w:qFormat="1"/>
-    <w:lsdException w:name="Intense Emphasis" w:semiHidden="0" w:uiPriority="21" w:unhideWhenUsed="0" w:qFormat="1"/>
-    <w:lsdException w:name="Subtle Reference" w:semiHidden="0" w:uiPriority="31" w:unhideWhenUsed="0" w:qFormat="1"/>
-    <w:lsdException w:name="Intense Reference" w:semiHidden="0" w:uiPriority="32" w:unhideWhenUsed="0" w:qFormat="1"/>
-    <w:lsdException w:name="Book Title" w:semiHidden="0" w:uiPriority="33" w:unhideWhenUsed="0" w:qFormat="1"/>
-    <w:lsdException w:name="Bibliography" w:uiPriority="37"/>
-    <w:lsdException w:name="TOC Heading" w:uiPriority="39" w:qFormat="1"/>
-  </w:latentStyles>
-  <w:style w:type="paragraph" w:default="1" w:styleId="Standard">
-    <w:name w:val="Normal"/>
-    <w:qFormat/>
-  </w:style>
-  <w:style w:type="character" w:default="1" w:styleId="Absatz-Standardschriftart">
-    <w:name w:val="Default Paragraph Font"/>
-    <w:uiPriority w:val="1"/>
-    <w:semiHidden/>
-    <w:unhideWhenUsed/>
-  </w:style>
-  <w:style w:type="table" w:default="1" w:styleId="NormaleTabelle">
-    <w:name w:val="Normal Table"/>
-    <w:uiPriority w:val="99"/>
-    <w:semiHidden/>
-    <w:unhideWhenUsed/>
-    <w:tblPr>
-      <w:tblInd w:w="0" w:type="dxa"/>
-      <w:tblCellMar>
-        <w:top w:w="0" w:type="dxa"/>
-        <w:left w:w="108" w:type="dxa"/>
-        <w:bottom w:w="0" w:type="dxa"/>
-        <w:right w:w="108" w:type="dxa"/>
-      </w:tblCellMar>
-    </w:tblPr>
-  </w:style>
-  <w:style w:type="numbering" w:default="1" w:styleId="KeineListe">
-    <w:name w:val="No List"/>
-    <w:uiPriority w:val="99"/>
-    <w:semiHidden/>
-    <w:unhideWhenUsed/>
-  </w:style>
-  <w:style w:type="paragraph" w:styleId="Listenabsatz">
-    <w:name w:val="List Paragraph"/>
-    <w:basedOn w:val="Standard"/>
-    <w:uiPriority w:val="34"/>
-    <w:qFormat/>
-    <w:rsid w:val="00C305DF"/>
-    <w:pPr>
-      <w:spacing w:after="160" w:line="259" w:lineRule="auto"/>
-      <w:ind w:left="720"/>
-      <w:contextualSpacing/>
-    </w:pPr>
-    <w:rPr>
-      <w:rFonts w:eastAsia="Times New Roman"/>
-      <w:lang w:eastAsia="en-US"/>
-    </w:rPr>
-  </w:style>
-  <w:style w:type="paragraph" w:styleId="Sprechblasentext">
-    <w:name w:val="Balloon Text"/>
-    <w:basedOn w:val="Standard"/>
-    <w:link w:val="SprechblasentextZchn"/>
-    <w:uiPriority w:val="99"/>
-    <w:semiHidden/>
-    <w:unhideWhenUsed/>
-    <w:rsid w:val="00EE07BC"/>
+  <w:style w:type="table" w:styleId="Tabellenraster">
+    <w:name w:val="Table Grid"/>
+    <w:basedOn w:val="NormaleTabelle"/>
+    <w:uiPriority w:val="59"/>
+    <w:rsid w:val="00D608C7"/>
     <w:pPr>
       <w:spacing w:after="0" w:line="240" w:lineRule="auto"/>
     </w:pPr>
-    <w:rPr>
-      <w:rFonts w:ascii="Tahoma" w:hAnsi="Tahoma" w:cs="Tahoma"/>
-      <w:sz w:val="16"/>
-      <w:szCs w:val="16"/>
-    </w:rPr>
+    <w:tblPr>
+      <w:tblBorders>
+        <w:top w:val="single" w:sz="4" w:space="0" w:color="auto"/>
+        <w:left w:val="single" w:sz="4" w:space="0" w:color="auto"/>
+        <w:bottom w:val="single" w:sz="4" w:space="0" w:color="auto"/>
+        <w:right w:val="single" w:sz="4" w:space="0" w:color="auto"/>
+        <w:insideH w:val="single" w:sz="4" w:space="0" w:color="auto"/>
+        <w:insideV w:val="single" w:sz="4" w:space="0" w:color="auto"/>
+      </w:tblBorders>
+    </w:tblPr>
   </w:style>
-  <w:style w:type="character" w:customStyle="1" w:styleId="SprechblasentextZchn">
-    <w:name w:val="Sprechblasentext Zchn"/>
-    <w:basedOn w:val="Absatz-Standardschriftart"/>
-    <w:link w:val="Sprechblasentext"/>
-    <w:uiPriority w:val="99"/>
-    <w:semiHidden/>
-    <w:rsid w:val="00EE07BC"/>
-    <w:rPr>
-      <w:rFonts w:ascii="Tahoma" w:hAnsi="Tahoma" w:cs="Tahoma"/>
-      <w:sz w:val="16"/>
-      <w:szCs w:val="16"/>
-    </w:rPr>
+  <w:style w:type="table" w:styleId="EinfacheTabelle1">
+    <w:name w:val="Plain Table 1"/>
+    <w:basedOn w:val="NormaleTabelle"/>
+    <w:uiPriority w:val="41"/>
+    <w:rsid w:val="008E3EB0"/>
+    <w:pPr>
+      <w:spacing w:after="0" w:line="240" w:lineRule="auto"/>
+    </w:pPr>
+    <w:tblPr>
+      <w:tblStyleRowBandSize w:val="1"/>
+      <w:tblStyleColBandSize w:val="1"/>
+      <w:tblBorders>
+        <w:top w:val="single" w:sz="4" w:space="0" w:color="BFBFBF" w:themeColor="background1" w:themeShade="BF"/>
+        <w:left w:val="single" w:sz="4" w:space="0" w:color="BFBFBF" w:themeColor="background1" w:themeShade="BF"/>
+        <w:bottom w:val="single" w:sz="4" w:space="0" w:color="BFBFBF" w:themeColor="background1" w:themeShade="BF"/>
+        <w:right w:val="single" w:sz="4" w:space="0" w:color="BFBFBF" w:themeColor="background1" w:themeShade="BF"/>
+        <w:insideH w:val="single" w:sz="4" w:space="0" w:color="BFBFBF" w:themeColor="background1" w:themeShade="BF"/>
+        <w:insideV w:val="single" w:sz="4" w:space="0" w:color="BFBFBF" w:themeColor="background1" w:themeShade="BF"/>
+      </w:tblBorders>
+    </w:tblPr>
+    <w:tblStylePr w:type="firstRow">
+      <w:rPr>
+        <w:b/>
+        <w:bCs/>
+      </w:rPr>
+    </w:tblStylePr>
+    <w:tblStylePr w:type="lastRow">
+      <w:rPr>
+        <w:b/>
+        <w:bCs/>
+      </w:rPr>
+      <w:tblPr/>
+      <w:tcPr>
+        <w:tcBorders>
+          <w:top w:val="double" w:sz="4" w:space="0" w:color="BFBFBF" w:themeColor="background1" w:themeShade="BF"/>
+        </w:tcBorders>
+      </w:tcPr>
+    </w:tblStylePr>
+    <w:tblStylePr w:type="firstCol">
+      <w:rPr>
+        <w:b/>
+        <w:bCs/>
+      </w:rPr>
+    </w:tblStylePr>
+    <w:tblStylePr w:type="lastCol">
+      <w:rPr>
+        <w:b/>
+        <w:bCs/>
+      </w:rPr>
+    </w:tblStylePr>
+    <w:tblStylePr w:type="band1Vert">
+      <w:tblPr/>
+      <w:tcPr>
+        <w:shd w:val="clear" w:color="auto" w:fill="F2F2F2" w:themeFill="background1" w:themeFillShade="F2"/>
+      </w:tcPr>
+    </w:tblStylePr>
+    <w:tblStylePr w:type="band1Horz">
+      <w:tblPr/>
+      <w:tcPr>
+        <w:shd w:val="clear" w:color="auto" w:fill="F2F2F2" w:themeFill="background1" w:themeFillShade="F2"/>
+      </w:tcPr>
+    </w:tblStylePr>
   </w:style>
 </w:styles>
 </file>

</xml_diff>

<commit_message>
PDF Export documentation added
</commit_message>
<xml_diff>
--- a/doc/Non_technical_guide.docx
+++ b/doc/Non_technical_guide.docx
@@ -1,6 +1,6 @@
 
 <file path=word/document.xml><?xml version="1.0" encoding="utf-8"?>
-<w:document xmlns:wpc="http://schemas.microsoft.com/office/word/2010/wordprocessingCanvas" xmlns:mc="http://schemas.openxmlformats.org/markup-compatibility/2006" xmlns:o="urn:schemas-microsoft-com:office:office" xmlns:r="http://schemas.openxmlformats.org/officeDocument/2006/relationships" xmlns:m="http://schemas.openxmlformats.org/officeDocument/2006/math" xmlns:v="urn:schemas-microsoft-com:vml" xmlns:wp14="http://schemas.microsoft.com/office/word/2010/wordprocessingDrawing" xmlns:wp="http://schemas.openxmlformats.org/drawingml/2006/wordprocessingDrawing" xmlns:w10="urn:schemas-microsoft-com:office:word" xmlns:w="http://schemas.openxmlformats.org/wordprocessingml/2006/main" xmlns:w14="http://schemas.microsoft.com/office/word/2010/wordml" xmlns:w15="http://schemas.microsoft.com/office/word/2012/wordml" xmlns:wpg="http://schemas.microsoft.com/office/word/2010/wordprocessingGroup" xmlns:wpi="http://schemas.microsoft.com/office/word/2010/wordprocessingInk" xmlns:wne="http://schemas.microsoft.com/office/word/2006/wordml" xmlns:wps="http://schemas.microsoft.com/office/word/2010/wordprocessingShape" mc:Ignorable="w14 w15 wp14">
+<w:document xmlns:wpc="http://schemas.microsoft.com/office/word/2010/wordprocessingCanvas" xmlns:mc="http://schemas.openxmlformats.org/markup-compatibility/2006" xmlns:o="urn:schemas-microsoft-com:office:office" xmlns:r="http://schemas.openxmlformats.org/officeDocument/2006/relationships" xmlns:m="http://schemas.openxmlformats.org/officeDocument/2006/math" xmlns:v="urn:schemas-microsoft-com:vml" xmlns:wp14="http://schemas.microsoft.com/office/word/2010/wordprocessingDrawing" xmlns:wp="http://schemas.openxmlformats.org/drawingml/2006/wordprocessingDrawing" xmlns:w10="urn:schemas-microsoft-com:office:word" xmlns:w="http://schemas.openxmlformats.org/wordprocessingml/2006/main" xmlns:w14="http://schemas.microsoft.com/office/word/2010/wordml" xmlns:wpg="http://schemas.microsoft.com/office/word/2010/wordprocessingGroup" xmlns:wpi="http://schemas.microsoft.com/office/word/2010/wordprocessingInk" xmlns:wne="http://schemas.microsoft.com/office/word/2006/wordml" xmlns:wps="http://schemas.microsoft.com/office/word/2010/wordprocessingShape" mc:Ignorable="w14 wp14">
   <w:body>
     <w:p>
       <w:pPr>
@@ -660,150 +660,6 @@
                 <pic:pic xmlns:pic="http://schemas.openxmlformats.org/drawingml/2006/picture">
                   <pic:nvPicPr>
                     <pic:cNvPr id="0" name="Picture 1"/>
-                    <pic:cNvPicPr>
-                      <a:picLocks noChangeAspect="1" noChangeArrowheads="1"/>
-                    </pic:cNvPicPr>
-                  </pic:nvPicPr>
-                  <pic:blipFill>
-                    <a:blip r:embed="rId5">
-                      <a:extLst>
-                        <a:ext uri="{28A0092B-C50C-407E-A947-70E740481C1C}">
-                          <a14:useLocalDpi xmlns:a14="http://schemas.microsoft.com/office/drawing/2010/main" val="0"/>
-                        </a:ext>
-                      </a:extLst>
-                    </a:blip>
-                    <a:srcRect/>
-                    <a:stretch>
-                      <a:fillRect/>
-                    </a:stretch>
-                  </pic:blipFill>
-                  <pic:spPr bwMode="auto">
-                    <a:xfrm>
-                      <a:off x="0" y="0"/>
-                      <a:ext cx="5486400" cy="4124325"/>
-                    </a:xfrm>
-                    <a:prstGeom prst="rect">
-                      <a:avLst/>
-                    </a:prstGeom>
-                    <a:noFill/>
-                    <a:ln>
-                      <a:noFill/>
-                    </a:ln>
-                  </pic:spPr>
-                </pic:pic>
-              </a:graphicData>
-            </a:graphic>
-          </wp:inline>
-        </w:drawing>
-      </w:r>
-    </w:p>
-    <w:p>
-      <w:pPr>
-        <w:widowControl w:val="0"/>
-        <w:autoSpaceDE w:val="0"/>
-        <w:autoSpaceDN w:val="0"/>
-        <w:adjustRightInd w:val="0"/>
-        <w:spacing w:after="0" w:line="240" w:lineRule="auto"/>
-        <w:jc w:val="center"/>
-        <w:rPr>
-          <w:rFonts w:ascii="Calibri" w:hAnsi="Calibri" w:cs="Calibri"/>
-          <w:lang w:val="de"/>
-        </w:rPr>
-      </w:pPr>
-    </w:p>
-    <w:p>
-      <w:pPr>
-        <w:widowControl w:val="0"/>
-        <w:autoSpaceDE w:val="0"/>
-        <w:autoSpaceDN w:val="0"/>
-        <w:adjustRightInd w:val="0"/>
-        <w:spacing w:after="0" w:line="240" w:lineRule="auto"/>
-        <w:rPr>
-          <w:rFonts w:ascii="Calibri" w:hAnsi="Calibri" w:cs="Calibri"/>
-          <w:lang w:val="de"/>
-        </w:rPr>
-      </w:pPr>
-    </w:p>
-    <w:p>
-      <w:pPr>
-        <w:widowControl w:val="0"/>
-        <w:autoSpaceDE w:val="0"/>
-        <w:autoSpaceDN w:val="0"/>
-        <w:adjustRightInd w:val="0"/>
-        <w:spacing w:after="0" w:line="240" w:lineRule="auto"/>
-        <w:rPr>
-          <w:rFonts w:ascii="Calibri" w:hAnsi="Calibri" w:cs="Calibri"/>
-          <w:lang w:val="en-US"/>
-        </w:rPr>
-      </w:pPr>
-      <w:r>
-        <w:rPr>
-          <w:rFonts w:ascii="Calibri" w:hAnsi="Calibri" w:cs="Calibri"/>
-          <w:lang w:val="en-US"/>
-        </w:rPr>
-        <w:t xml:space="preserve">If you start the program not for the first time, the login screen will be shown. You are able to login as a registered user. How </w:t>
-      </w:r>
-      <w:proofErr w:type="spellStart"/>
-      <w:r>
-        <w:rPr>
-          <w:rFonts w:ascii="Calibri" w:hAnsi="Calibri" w:cs="Calibri"/>
-          <w:lang w:val="en-US"/>
-        </w:rPr>
-        <w:t>addiitionally</w:t>
-      </w:r>
-      <w:proofErr w:type="spellEnd"/>
-      <w:r>
-        <w:rPr>
-          <w:rFonts w:ascii="Calibri" w:hAnsi="Calibri" w:cs="Calibri"/>
-          <w:lang w:val="en-US"/>
-        </w:rPr>
-        <w:t xml:space="preserve"> users can be added will be explained at a later point.</w:t>
-      </w:r>
-    </w:p>
-    <w:p>
-      <w:pPr>
-        <w:widowControl w:val="0"/>
-        <w:autoSpaceDE w:val="0"/>
-        <w:autoSpaceDN w:val="0"/>
-        <w:adjustRightInd w:val="0"/>
-        <w:spacing w:after="0" w:line="240" w:lineRule="auto"/>
-        <w:rPr>
-          <w:rFonts w:ascii="Calibri" w:hAnsi="Calibri" w:cs="Calibri"/>
-          <w:lang w:val="en-US"/>
-        </w:rPr>
-      </w:pPr>
-    </w:p>
-    <w:p>
-      <w:pPr>
-        <w:widowControl w:val="0"/>
-        <w:autoSpaceDE w:val="0"/>
-        <w:autoSpaceDN w:val="0"/>
-        <w:adjustRightInd w:val="0"/>
-        <w:spacing w:after="0" w:line="240" w:lineRule="auto"/>
-        <w:rPr>
-          <w:rFonts w:ascii="Calibri" w:hAnsi="Calibri" w:cs="Calibri"/>
-          <w:lang w:val="de"/>
-        </w:rPr>
-      </w:pPr>
-      <w:r>
-        <w:rPr>
-          <w:rFonts w:ascii="Calibri" w:hAnsi="Calibri" w:cs="Calibri"/>
-          <w:noProof/>
-        </w:rPr>
-        <w:lastRenderedPageBreak/>
-        <w:drawing>
-          <wp:inline distT="0" distB="0" distL="0" distR="0">
-            <wp:extent cx="5486400" cy="4124325"/>
-            <wp:effectExtent l="0" t="0" r="0" b="9525"/>
-            <wp:docPr id="2" name="Bild 2"/>
-            <wp:cNvGraphicFramePr>
-              <a:graphicFrameLocks xmlns:a="http://schemas.openxmlformats.org/drawingml/2006/main" noChangeAspect="1"/>
-            </wp:cNvGraphicFramePr>
-            <a:graphic xmlns:a="http://schemas.openxmlformats.org/drawingml/2006/main">
-              <a:graphicData uri="http://schemas.openxmlformats.org/drawingml/2006/picture">
-                <pic:pic xmlns:pic="http://schemas.openxmlformats.org/drawingml/2006/picture">
-                  <pic:nvPicPr>
-                    <pic:cNvPr id="0" name="Picture 2"/>
                     <pic:cNvPicPr>
                       <a:picLocks noChangeAspect="1" noChangeArrowheads="1"/>
                     </pic:cNvPicPr>
@@ -848,6 +704,150 @@
         <w:autoSpaceDN w:val="0"/>
         <w:adjustRightInd w:val="0"/>
         <w:spacing w:after="0" w:line="240" w:lineRule="auto"/>
+        <w:jc w:val="center"/>
+        <w:rPr>
+          <w:rFonts w:ascii="Calibri" w:hAnsi="Calibri" w:cs="Calibri"/>
+          <w:lang w:val="de"/>
+        </w:rPr>
+      </w:pPr>
+    </w:p>
+    <w:p>
+      <w:pPr>
+        <w:widowControl w:val="0"/>
+        <w:autoSpaceDE w:val="0"/>
+        <w:autoSpaceDN w:val="0"/>
+        <w:adjustRightInd w:val="0"/>
+        <w:spacing w:after="0" w:line="240" w:lineRule="auto"/>
+        <w:rPr>
+          <w:rFonts w:ascii="Calibri" w:hAnsi="Calibri" w:cs="Calibri"/>
+          <w:lang w:val="de"/>
+        </w:rPr>
+      </w:pPr>
+    </w:p>
+    <w:p>
+      <w:pPr>
+        <w:widowControl w:val="0"/>
+        <w:autoSpaceDE w:val="0"/>
+        <w:autoSpaceDN w:val="0"/>
+        <w:adjustRightInd w:val="0"/>
+        <w:spacing w:after="0" w:line="240" w:lineRule="auto"/>
+        <w:rPr>
+          <w:rFonts w:ascii="Calibri" w:hAnsi="Calibri" w:cs="Calibri"/>
+          <w:lang w:val="en-US"/>
+        </w:rPr>
+      </w:pPr>
+      <w:r>
+        <w:rPr>
+          <w:rFonts w:ascii="Calibri" w:hAnsi="Calibri" w:cs="Calibri"/>
+          <w:lang w:val="en-US"/>
+        </w:rPr>
+        <w:t xml:space="preserve">If you start the program not for the first time, the login screen will be shown. You are able to login as a registered user. How </w:t>
+      </w:r>
+      <w:proofErr w:type="spellStart"/>
+      <w:r>
+        <w:rPr>
+          <w:rFonts w:ascii="Calibri" w:hAnsi="Calibri" w:cs="Calibri"/>
+          <w:lang w:val="en-US"/>
+        </w:rPr>
+        <w:t>addiitionally</w:t>
+      </w:r>
+      <w:proofErr w:type="spellEnd"/>
+      <w:r>
+        <w:rPr>
+          <w:rFonts w:ascii="Calibri" w:hAnsi="Calibri" w:cs="Calibri"/>
+          <w:lang w:val="en-US"/>
+        </w:rPr>
+        <w:t xml:space="preserve"> users can be added will be explained at a later point.</w:t>
+      </w:r>
+    </w:p>
+    <w:p>
+      <w:pPr>
+        <w:widowControl w:val="0"/>
+        <w:autoSpaceDE w:val="0"/>
+        <w:autoSpaceDN w:val="0"/>
+        <w:adjustRightInd w:val="0"/>
+        <w:spacing w:after="0" w:line="240" w:lineRule="auto"/>
+        <w:rPr>
+          <w:rFonts w:ascii="Calibri" w:hAnsi="Calibri" w:cs="Calibri"/>
+          <w:lang w:val="en-US"/>
+        </w:rPr>
+      </w:pPr>
+    </w:p>
+    <w:p>
+      <w:pPr>
+        <w:widowControl w:val="0"/>
+        <w:autoSpaceDE w:val="0"/>
+        <w:autoSpaceDN w:val="0"/>
+        <w:adjustRightInd w:val="0"/>
+        <w:spacing w:after="0" w:line="240" w:lineRule="auto"/>
+        <w:rPr>
+          <w:rFonts w:ascii="Calibri" w:hAnsi="Calibri" w:cs="Calibri"/>
+          <w:lang w:val="de"/>
+        </w:rPr>
+      </w:pPr>
+      <w:r>
+        <w:rPr>
+          <w:rFonts w:ascii="Calibri" w:hAnsi="Calibri" w:cs="Calibri"/>
+          <w:noProof/>
+        </w:rPr>
+        <w:lastRenderedPageBreak/>
+        <w:drawing>
+          <wp:inline distT="0" distB="0" distL="0" distR="0">
+            <wp:extent cx="5486400" cy="4124325"/>
+            <wp:effectExtent l="0" t="0" r="0" b="9525"/>
+            <wp:docPr id="2" name="Bild 2"/>
+            <wp:cNvGraphicFramePr>
+              <a:graphicFrameLocks xmlns:a="http://schemas.openxmlformats.org/drawingml/2006/main" noChangeAspect="1"/>
+            </wp:cNvGraphicFramePr>
+            <a:graphic xmlns:a="http://schemas.openxmlformats.org/drawingml/2006/main">
+              <a:graphicData uri="http://schemas.openxmlformats.org/drawingml/2006/picture">
+                <pic:pic xmlns:pic="http://schemas.openxmlformats.org/drawingml/2006/picture">
+                  <pic:nvPicPr>
+                    <pic:cNvPr id="0" name="Picture 2"/>
+                    <pic:cNvPicPr>
+                      <a:picLocks noChangeAspect="1" noChangeArrowheads="1"/>
+                    </pic:cNvPicPr>
+                  </pic:nvPicPr>
+                  <pic:blipFill>
+                    <a:blip r:embed="rId7">
+                      <a:extLst>
+                        <a:ext uri="{28A0092B-C50C-407E-A947-70E740481C1C}">
+                          <a14:useLocalDpi xmlns:a14="http://schemas.microsoft.com/office/drawing/2010/main" val="0"/>
+                        </a:ext>
+                      </a:extLst>
+                    </a:blip>
+                    <a:srcRect/>
+                    <a:stretch>
+                      <a:fillRect/>
+                    </a:stretch>
+                  </pic:blipFill>
+                  <pic:spPr bwMode="auto">
+                    <a:xfrm>
+                      <a:off x="0" y="0"/>
+                      <a:ext cx="5486400" cy="4124325"/>
+                    </a:xfrm>
+                    <a:prstGeom prst="rect">
+                      <a:avLst/>
+                    </a:prstGeom>
+                    <a:noFill/>
+                    <a:ln>
+                      <a:noFill/>
+                    </a:ln>
+                  </pic:spPr>
+                </pic:pic>
+              </a:graphicData>
+            </a:graphic>
+          </wp:inline>
+        </w:drawing>
+      </w:r>
+    </w:p>
+    <w:p>
+      <w:pPr>
+        <w:widowControl w:val="0"/>
+        <w:autoSpaceDE w:val="0"/>
+        <w:autoSpaceDN w:val="0"/>
+        <w:adjustRightInd w:val="0"/>
+        <w:spacing w:after="0" w:line="240" w:lineRule="auto"/>
         <w:rPr>
           <w:rFonts w:ascii="Calibri" w:hAnsi="Calibri" w:cs="Calibri"/>
           <w:lang w:val="de"/>
@@ -903,7 +903,7 @@
                     </pic:cNvPicPr>
                   </pic:nvPicPr>
                   <pic:blipFill>
-                    <a:blip r:embed="rId7">
+                    <a:blip r:embed="rId8">
                       <a:extLst>
                         <a:ext uri="{28A0092B-C50C-407E-A947-70E740481C1C}">
                           <a14:useLocalDpi xmlns:a14="http://schemas.microsoft.com/office/drawing/2010/main" val="0"/>
@@ -1043,7 +1043,7 @@
                     </pic:cNvPicPr>
                   </pic:nvPicPr>
                   <pic:blipFill>
-                    <a:blip r:embed="rId8">
+                    <a:blip r:embed="rId9">
                       <a:extLst>
                         <a:ext uri="{28A0092B-C50C-407E-A947-70E740481C1C}">
                           <a14:useLocalDpi xmlns:a14="http://schemas.microsoft.com/office/drawing/2010/main" val="0"/>
@@ -1527,7 +1527,7 @@
                     </pic:cNvPicPr>
                   </pic:nvPicPr>
                   <pic:blipFill>
-                    <a:blip r:embed="rId9">
+                    <a:blip r:embed="rId10">
                       <a:extLst>
                         <a:ext uri="{28A0092B-C50C-407E-A947-70E740481C1C}">
                           <a14:useLocalDpi xmlns:a14="http://schemas.microsoft.com/office/drawing/2010/main" val="0"/>
@@ -1634,7 +1634,7 @@
                     </pic:cNvPicPr>
                   </pic:nvPicPr>
                   <pic:blipFill>
-                    <a:blip r:embed="rId10">
+                    <a:blip r:embed="rId11">
                       <a:extLst>
                         <a:ext uri="{28A0092B-C50C-407E-A947-70E740481C1C}">
                           <a14:useLocalDpi xmlns:a14="http://schemas.microsoft.com/office/drawing/2010/main" val="0"/>
@@ -1774,7 +1774,7 @@
                     </pic:cNvPicPr>
                   </pic:nvPicPr>
                   <pic:blipFill>
-                    <a:blip r:embed="rId11">
+                    <a:blip r:embed="rId12">
                       <a:extLst>
                         <a:ext uri="{28A0092B-C50C-407E-A947-70E740481C1C}">
                           <a14:useLocalDpi xmlns:a14="http://schemas.microsoft.com/office/drawing/2010/main" val="0"/>
@@ -2208,8 +2208,6 @@
           <w:lang w:val="de"/>
         </w:rPr>
       </w:pPr>
-      <w:bookmarkStart w:id="0" w:name="_GoBack"/>
-      <w:bookmarkEnd w:id="0"/>
     </w:p>
     <w:p>
       <w:pPr>
@@ -2387,206 +2385,37 @@
         <w:spacing w:after="0"/>
         <w:rPr>
           <w:rFonts w:ascii="Calibri" w:hAnsi="Calibri" w:cs="Calibri"/>
-          <w:lang w:val="de"/>
-        </w:rPr>
-      </w:pPr>
-      <w:r>
-        <w:rPr>
-          <w:rFonts w:ascii="Calibri" w:hAnsi="Calibri" w:cs="Calibri"/>
-          <w:lang w:val="de"/>
-        </w:rPr>
-        <w:t xml:space="preserve">This </w:t>
-      </w:r>
-      <w:proofErr w:type="spellStart"/>
-      <w:r>
-        <w:rPr>
-          <w:rFonts w:ascii="Calibri" w:hAnsi="Calibri" w:cs="Calibri"/>
-          <w:lang w:val="de"/>
-        </w:rPr>
-        <w:t>scores</w:t>
-      </w:r>
-      <w:proofErr w:type="spellEnd"/>
-      <w:r>
-        <w:rPr>
-          <w:rFonts w:ascii="Calibri" w:hAnsi="Calibri" w:cs="Calibri"/>
-          <w:lang w:val="de"/>
-        </w:rPr>
-        <w:t xml:space="preserve"> </w:t>
-      </w:r>
-      <w:proofErr w:type="spellStart"/>
-      <w:r>
-        <w:rPr>
-          <w:rFonts w:ascii="Calibri" w:hAnsi="Calibri" w:cs="Calibri"/>
-          <w:lang w:val="de"/>
-        </w:rPr>
-        <w:t>could</w:t>
-      </w:r>
-      <w:proofErr w:type="spellEnd"/>
-      <w:r>
-        <w:rPr>
-          <w:rFonts w:ascii="Calibri" w:hAnsi="Calibri" w:cs="Calibri"/>
-          <w:lang w:val="de"/>
-        </w:rPr>
-        <w:t xml:space="preserve"> </w:t>
-      </w:r>
-      <w:proofErr w:type="spellStart"/>
-      <w:r>
-        <w:rPr>
-          <w:rFonts w:ascii="Calibri" w:hAnsi="Calibri" w:cs="Calibri"/>
-          <w:lang w:val="de"/>
-        </w:rPr>
-        <w:t>be</w:t>
-      </w:r>
-      <w:proofErr w:type="spellEnd"/>
-      <w:r>
-        <w:rPr>
-          <w:rFonts w:ascii="Calibri" w:hAnsi="Calibri" w:cs="Calibri"/>
-          <w:lang w:val="de"/>
-        </w:rPr>
-        <w:t xml:space="preserve"> </w:t>
-      </w:r>
-      <w:proofErr w:type="spellStart"/>
-      <w:r>
-        <w:rPr>
-          <w:rFonts w:ascii="Calibri" w:hAnsi="Calibri" w:cs="Calibri"/>
-          <w:lang w:val="de"/>
-        </w:rPr>
-        <w:t>changed</w:t>
-      </w:r>
-      <w:proofErr w:type="spellEnd"/>
-      <w:r>
-        <w:rPr>
-          <w:rFonts w:ascii="Calibri" w:hAnsi="Calibri" w:cs="Calibri"/>
-          <w:lang w:val="de"/>
-        </w:rPr>
-        <w:t xml:space="preserve">. </w:t>
-      </w:r>
-      <w:proofErr w:type="spellStart"/>
-      <w:r>
-        <w:rPr>
-          <w:rFonts w:ascii="Calibri" w:hAnsi="Calibri" w:cs="Calibri"/>
-          <w:lang w:val="de"/>
-        </w:rPr>
-        <w:t>How</w:t>
-      </w:r>
-      <w:proofErr w:type="spellEnd"/>
-      <w:r>
-        <w:rPr>
-          <w:rFonts w:ascii="Calibri" w:hAnsi="Calibri" w:cs="Calibri"/>
-          <w:lang w:val="de"/>
-        </w:rPr>
-        <w:t xml:space="preserve"> </w:t>
-      </w:r>
-      <w:proofErr w:type="spellStart"/>
-      <w:r>
-        <w:rPr>
-          <w:rFonts w:ascii="Calibri" w:hAnsi="Calibri" w:cs="Calibri"/>
-          <w:lang w:val="de"/>
-        </w:rPr>
-        <w:t>to</w:t>
-      </w:r>
-      <w:proofErr w:type="spellEnd"/>
-      <w:r>
-        <w:rPr>
-          <w:rFonts w:ascii="Calibri" w:hAnsi="Calibri" w:cs="Calibri"/>
-          <w:lang w:val="de"/>
-        </w:rPr>
-        <w:t xml:space="preserve"> do </w:t>
-      </w:r>
-      <w:proofErr w:type="spellStart"/>
-      <w:r>
-        <w:rPr>
-          <w:rFonts w:ascii="Calibri" w:hAnsi="Calibri" w:cs="Calibri"/>
-          <w:lang w:val="de"/>
-        </w:rPr>
-        <w:t>this</w:t>
-      </w:r>
-      <w:proofErr w:type="spellEnd"/>
-      <w:r>
-        <w:rPr>
-          <w:rFonts w:ascii="Calibri" w:hAnsi="Calibri" w:cs="Calibri"/>
-          <w:lang w:val="de"/>
-        </w:rPr>
-        <w:t xml:space="preserve"> </w:t>
-      </w:r>
-      <w:proofErr w:type="spellStart"/>
-      <w:r>
-        <w:rPr>
-          <w:rFonts w:ascii="Calibri" w:hAnsi="Calibri" w:cs="Calibri"/>
-          <w:lang w:val="de"/>
-        </w:rPr>
-        <w:t>is</w:t>
-      </w:r>
-      <w:proofErr w:type="spellEnd"/>
-      <w:r>
-        <w:rPr>
-          <w:rFonts w:ascii="Calibri" w:hAnsi="Calibri" w:cs="Calibri"/>
-          <w:lang w:val="de"/>
-        </w:rPr>
-        <w:t xml:space="preserve"> </w:t>
-      </w:r>
-      <w:proofErr w:type="spellStart"/>
-      <w:r>
-        <w:rPr>
-          <w:rFonts w:ascii="Calibri" w:hAnsi="Calibri" w:cs="Calibri"/>
-          <w:lang w:val="de"/>
-        </w:rPr>
-        <w:t>explained</w:t>
-      </w:r>
-      <w:proofErr w:type="spellEnd"/>
-      <w:r>
-        <w:rPr>
-          <w:rFonts w:ascii="Calibri" w:hAnsi="Calibri" w:cs="Calibri"/>
-          <w:lang w:val="de"/>
-        </w:rPr>
-        <w:t xml:space="preserve"> on </w:t>
-      </w:r>
-      <w:proofErr w:type="spellStart"/>
-      <w:r>
-        <w:rPr>
-          <w:rFonts w:ascii="Calibri" w:hAnsi="Calibri" w:cs="Calibri"/>
-          <w:lang w:val="de"/>
-        </w:rPr>
-        <w:t>chapter</w:t>
-      </w:r>
-      <w:proofErr w:type="spellEnd"/>
-      <w:r>
-        <w:rPr>
-          <w:rFonts w:ascii="Calibri" w:hAnsi="Calibri" w:cs="Calibri"/>
-          <w:lang w:val="de"/>
-        </w:rPr>
-        <w:t xml:space="preserve"> </w:t>
+          <w:lang w:val="en-US"/>
+        </w:rPr>
+      </w:pPr>
+      <w:proofErr w:type="gramStart"/>
+      <w:r>
+        <w:rPr>
+          <w:rFonts w:ascii="Calibri" w:hAnsi="Calibri" w:cs="Calibri"/>
+          <w:lang w:val="en-US"/>
+        </w:rPr>
+        <w:t>This scores</w:t>
+      </w:r>
+      <w:proofErr w:type="gramEnd"/>
+      <w:r>
+        <w:rPr>
+          <w:rFonts w:ascii="Calibri" w:hAnsi="Calibri" w:cs="Calibri"/>
+          <w:lang w:val="en-US"/>
+        </w:rPr>
+        <w:t xml:space="preserve"> could be changed. How to do this is explained on chapter </w:t>
       </w:r>
       <w:r>
         <w:rPr>
           <w:rFonts w:ascii="Calibri" w:hAnsi="Calibri" w:cs="Calibri"/>
           <w:b/>
-          <w:lang w:val="de"/>
-        </w:rPr>
-        <w:t xml:space="preserve">4 ‚Change score </w:t>
-      </w:r>
-      <w:proofErr w:type="spellStart"/>
-      <w:r>
-        <w:rPr>
-          <w:rFonts w:ascii="Calibri" w:hAnsi="Calibri" w:cs="Calibri"/>
-          <w:b/>
-          <w:lang w:val="de"/>
-        </w:rPr>
-        <w:t>thresholds</w:t>
-      </w:r>
-      <w:proofErr w:type="spellEnd"/>
-      <w:r>
-        <w:rPr>
-          <w:rFonts w:ascii="Calibri" w:hAnsi="Calibri" w:cs="Calibri"/>
-          <w:b/>
-          <w:lang w:val="de"/>
-        </w:rPr>
-        <w:t>‘</w:t>
-      </w:r>
-      <w:r>
-        <w:rPr>
-          <w:rFonts w:ascii="Calibri" w:hAnsi="Calibri" w:cs="Calibri"/>
-          <w:lang w:val="de"/>
+          <w:lang w:val="en-US"/>
+        </w:rPr>
+        <w:t>4 ‚Change score thresholds‘</w:t>
+      </w:r>
+      <w:r>
+        <w:rPr>
+          <w:rFonts w:ascii="Calibri" w:hAnsi="Calibri" w:cs="Calibri"/>
+          <w:lang w:val="en-US"/>
         </w:rPr>
         <w:t>.</w:t>
       </w:r>
@@ -2600,7 +2429,7 @@
         <w:spacing w:after="0"/>
         <w:rPr>
           <w:rFonts w:ascii="Calibri" w:hAnsi="Calibri" w:cs="Calibri"/>
-          <w:lang w:val="de"/>
+          <w:lang w:val="en-US"/>
         </w:rPr>
       </w:pPr>
     </w:p>
@@ -2874,7 +2703,7 @@
                     </pic:cNvPicPr>
                   </pic:nvPicPr>
                   <pic:blipFill>
-                    <a:blip r:embed="rId12">
+                    <a:blip r:embed="rId13">
                       <a:extLst>
                         <a:ext uri="{28A0092B-C50C-407E-A947-70E740481C1C}">
                           <a14:useLocalDpi xmlns:a14="http://schemas.microsoft.com/office/drawing/2010/main" val="0"/>
@@ -2968,7 +2797,7 @@
                     </pic:cNvPicPr>
                   </pic:nvPicPr>
                   <pic:blipFill>
-                    <a:blip r:embed="rId13">
+                    <a:blip r:embed="rId14">
                       <a:extLst>
                         <a:ext uri="{28A0092B-C50C-407E-A947-70E740481C1C}">
                           <a14:useLocalDpi xmlns:a14="http://schemas.microsoft.com/office/drawing/2010/main" val="0"/>
@@ -3093,7 +2922,7 @@
                     </pic:cNvPicPr>
                   </pic:nvPicPr>
                   <pic:blipFill>
-                    <a:blip r:embed="rId14">
+                    <a:blip r:embed="rId15">
                       <a:extLst>
                         <a:ext uri="{28A0092B-C50C-407E-A947-70E740481C1C}">
                           <a14:useLocalDpi xmlns:a14="http://schemas.microsoft.com/office/drawing/2010/main" val="0"/>
@@ -3344,7 +3173,7 @@
                     </pic:cNvPicPr>
                   </pic:nvPicPr>
                   <pic:blipFill>
-                    <a:blip r:embed="rId15">
+                    <a:blip r:embed="rId16">
                       <a:extLst>
                         <a:ext uri="{28A0092B-C50C-407E-A947-70E740481C1C}">
                           <a14:useLocalDpi xmlns:a14="http://schemas.microsoft.com/office/drawing/2010/main" val="0"/>
@@ -3472,7 +3301,7 @@
                     </pic:cNvPicPr>
                   </pic:nvPicPr>
                   <pic:blipFill>
-                    <a:blip r:embed="rId16">
+                    <a:blip r:embed="rId17">
                       <a:extLst>
                         <a:ext uri="{28A0092B-C50C-407E-A947-70E740481C1C}">
                           <a14:useLocalDpi xmlns:a14="http://schemas.microsoft.com/office/drawing/2010/main" val="0"/>
@@ -3541,7 +3370,7 @@
                     </pic:cNvPicPr>
                   </pic:nvPicPr>
                   <pic:blipFill>
-                    <a:blip r:embed="rId17">
+                    <a:blip r:embed="rId18">
                       <a:extLst>
                         <a:ext uri="{28A0092B-C50C-407E-A947-70E740481C1C}">
                           <a14:useLocalDpi xmlns:a14="http://schemas.microsoft.com/office/drawing/2010/main" val="0"/>
@@ -3666,7 +3495,7 @@
                     </pic:cNvPicPr>
                   </pic:nvPicPr>
                   <pic:blipFill>
-                    <a:blip r:embed="rId14">
+                    <a:blip r:embed="rId15">
                       <a:extLst>
                         <a:ext uri="{28A0092B-C50C-407E-A947-70E740481C1C}">
                           <a14:useLocalDpi xmlns:a14="http://schemas.microsoft.com/office/drawing/2010/main" val="0"/>
@@ -3725,7 +3554,7 @@
     </w:p>
     <w:tbl>
       <w:tblPr>
-        <w:tblStyle w:val="EinfacheTabelle1"/>
+        <w:tblStyle w:val="PlainTable1"/>
         <w:tblW w:w="0" w:type="auto"/>
         <w:tblLook w:val="04A0" w:firstRow="1" w:lastRow="0" w:firstColumn="1" w:lastColumn="0" w:noHBand="0" w:noVBand="1"/>
       </w:tblPr>
@@ -4479,7 +4308,7 @@
                     </pic:cNvPicPr>
                   </pic:nvPicPr>
                   <pic:blipFill>
-                    <a:blip r:embed="rId18">
+                    <a:blip r:embed="rId19">
                       <a:extLst>
                         <a:ext uri="{28A0092B-C50C-407E-A947-70E740481C1C}">
                           <a14:useLocalDpi xmlns:a14="http://schemas.microsoft.com/office/drawing/2010/main" val="0"/>
@@ -4573,7 +4402,7 @@
                     </pic:cNvPicPr>
                   </pic:nvPicPr>
                   <pic:blipFill>
-                    <a:blip r:embed="rId19">
+                    <a:blip r:embed="rId20">
                       <a:extLst>
                         <a:ext uri="{28A0092B-C50C-407E-A947-70E740481C1C}">
                           <a14:useLocalDpi xmlns:a14="http://schemas.microsoft.com/office/drawing/2010/main" val="0"/>
@@ -4661,12 +4490,7 @@
     </w:p>
     <w:p>
       <w:pPr>
-        <w:widowControl w:val="0"/>
-        <w:autoSpaceDE w:val="0"/>
-        <w:autoSpaceDN w:val="0"/>
-        <w:adjustRightInd w:val="0"/>
-        <w:rPr>
-          <w:rFonts w:ascii="Calibri" w:hAnsi="Calibri" w:cs="Calibri"/>
+        <w:rPr>
           <w:lang w:val="en-US"/>
         </w:rPr>
       </w:pPr>
@@ -4701,6 +4525,232 @@
           <w:u w:val="single"/>
           <w:lang w:val="en-US"/>
         </w:rPr>
+        <w:t>PDF Export</w:t>
+      </w:r>
+    </w:p>
+    <w:p>
+      <w:pPr>
+        <w:widowControl w:val="0"/>
+        <w:autoSpaceDE w:val="0"/>
+        <w:autoSpaceDN w:val="0"/>
+        <w:adjustRightInd w:val="0"/>
+        <w:rPr>
+          <w:rFonts w:ascii="Calibri" w:hAnsi="Calibri" w:cs="Calibri"/>
+          <w:lang w:val="en-US"/>
+        </w:rPr>
+      </w:pPr>
+      <w:r>
+        <w:rPr>
+          <w:rFonts w:ascii="Calibri" w:hAnsi="Calibri" w:cs="Calibri"/>
+          <w:lang w:val="en-US"/>
+        </w:rPr>
+        <w:t>Every user is able to export the shown diagrams as PDF file. While exporting the diagram the user can choose the destination and the name of the PDF file. The export function is only available in the perspectives “Compare Suppliers” &amp; “Suppliers Average”.</w:t>
+      </w:r>
+    </w:p>
+    <w:p>
+      <w:pPr>
+        <w:widowControl w:val="0"/>
+        <w:autoSpaceDE w:val="0"/>
+        <w:autoSpaceDN w:val="0"/>
+        <w:adjustRightInd w:val="0"/>
+        <w:rPr>
+          <w:rFonts w:ascii="Calibri" w:hAnsi="Calibri" w:cs="Calibri"/>
+          <w:lang w:val="en-US"/>
+        </w:rPr>
+      </w:pPr>
+    </w:p>
+    <w:p>
+      <w:pPr>
+        <w:widowControl w:val="0"/>
+        <w:autoSpaceDE w:val="0"/>
+        <w:autoSpaceDN w:val="0"/>
+        <w:adjustRightInd w:val="0"/>
+        <w:jc w:val="center"/>
+        <w:rPr>
+          <w:rFonts w:ascii="Calibri" w:hAnsi="Calibri" w:cs="Calibri"/>
+          <w:lang w:val="en-US"/>
+        </w:rPr>
+      </w:pPr>
+      <w:r>
+        <w:rPr>
+          <w:rFonts w:ascii="Calibri" w:hAnsi="Calibri" w:cs="Calibri"/>
+          <w:noProof/>
+        </w:rPr>
+        <w:drawing>
+          <wp:inline distT="0" distB="0" distL="0" distR="0">
+            <wp:extent cx="1990725" cy="1209675"/>
+            <wp:effectExtent l="0" t="0" r="9525" b="9525"/>
+            <wp:docPr id="28" name="Grafik 28"/>
+            <wp:cNvGraphicFramePr>
+              <a:graphicFrameLocks xmlns:a="http://schemas.openxmlformats.org/drawingml/2006/main" noChangeAspect="1"/>
+            </wp:cNvGraphicFramePr>
+            <a:graphic xmlns:a="http://schemas.openxmlformats.org/drawingml/2006/main">
+              <a:graphicData uri="http://schemas.openxmlformats.org/drawingml/2006/picture">
+                <pic:pic xmlns:pic="http://schemas.openxmlformats.org/drawingml/2006/picture">
+                  <pic:nvPicPr>
+                    <pic:cNvPr id="0" name="Picture 2"/>
+                    <pic:cNvPicPr>
+                      <a:picLocks noChangeAspect="1" noChangeArrowheads="1"/>
+                    </pic:cNvPicPr>
+                  </pic:nvPicPr>
+                  <pic:blipFill>
+                    <a:blip r:embed="rId21">
+                      <a:extLst>
+                        <a:ext uri="{28A0092B-C50C-407E-A947-70E740481C1C}">
+                          <a14:useLocalDpi xmlns:a14="http://schemas.microsoft.com/office/drawing/2010/main" val="0"/>
+                        </a:ext>
+                      </a:extLst>
+                    </a:blip>
+                    <a:srcRect/>
+                    <a:stretch>
+                      <a:fillRect/>
+                    </a:stretch>
+                  </pic:blipFill>
+                  <pic:spPr bwMode="auto">
+                    <a:xfrm>
+                      <a:off x="0" y="0"/>
+                      <a:ext cx="1990725" cy="1209675"/>
+                    </a:xfrm>
+                    <a:prstGeom prst="rect">
+                      <a:avLst/>
+                    </a:prstGeom>
+                    <a:noFill/>
+                    <a:ln>
+                      <a:noFill/>
+                    </a:ln>
+                  </pic:spPr>
+                </pic:pic>
+              </a:graphicData>
+            </a:graphic>
+          </wp:inline>
+        </w:drawing>
+      </w:r>
+    </w:p>
+    <w:p>
+      <w:pPr>
+        <w:widowControl w:val="0"/>
+        <w:autoSpaceDE w:val="0"/>
+        <w:autoSpaceDN w:val="0"/>
+        <w:adjustRightInd w:val="0"/>
+        <w:rPr>
+          <w:rFonts w:ascii="Calibri" w:hAnsi="Calibri" w:cs="Calibri"/>
+          <w:lang w:val="en-US"/>
+        </w:rPr>
+      </w:pPr>
+      <w:r>
+        <w:rPr>
+          <w:rFonts w:ascii="Calibri" w:hAnsi="Calibri" w:cs="Calibri"/>
+          <w:noProof/>
+        </w:rPr>
+        <w:drawing>
+          <wp:inline distT="0" distB="0" distL="0" distR="0">
+            <wp:extent cx="5962650" cy="1419225"/>
+            <wp:effectExtent l="0" t="0" r="0" b="9525"/>
+            <wp:docPr id="27" name="Grafik 27" descr="E:\Software_EngineeringII\Sprint11\AD_PDF_Export.bmp"/>
+            <wp:cNvGraphicFramePr>
+              <a:graphicFrameLocks xmlns:a="http://schemas.openxmlformats.org/drawingml/2006/main" noChangeAspect="1"/>
+            </wp:cNvGraphicFramePr>
+            <a:graphic xmlns:a="http://schemas.openxmlformats.org/drawingml/2006/main">
+              <a:graphicData uri="http://schemas.openxmlformats.org/drawingml/2006/picture">
+                <pic:pic xmlns:pic="http://schemas.openxmlformats.org/drawingml/2006/picture">
+                  <pic:nvPicPr>
+                    <pic:cNvPr id="0" name="Picture 1" descr="E:\Software_EngineeringII\Sprint11\AD_PDF_Export.bmp"/>
+                    <pic:cNvPicPr>
+                      <a:picLocks noChangeAspect="1" noChangeArrowheads="1"/>
+                    </pic:cNvPicPr>
+                  </pic:nvPicPr>
+                  <pic:blipFill>
+                    <a:blip r:embed="rId22">
+                      <a:extLst>
+                        <a:ext uri="{28A0092B-C50C-407E-A947-70E740481C1C}">
+                          <a14:useLocalDpi xmlns:a14="http://schemas.microsoft.com/office/drawing/2010/main" val="0"/>
+                        </a:ext>
+                      </a:extLst>
+                    </a:blip>
+                    <a:srcRect/>
+                    <a:stretch>
+                      <a:fillRect/>
+                    </a:stretch>
+                  </pic:blipFill>
+                  <pic:spPr bwMode="auto">
+                    <a:xfrm>
+                      <a:off x="0" y="0"/>
+                      <a:ext cx="5962650" cy="1419225"/>
+                    </a:xfrm>
+                    <a:prstGeom prst="rect">
+                      <a:avLst/>
+                    </a:prstGeom>
+                    <a:noFill/>
+                    <a:ln>
+                      <a:noFill/>
+                    </a:ln>
+                  </pic:spPr>
+                </pic:pic>
+              </a:graphicData>
+            </a:graphic>
+          </wp:inline>
+        </w:drawing>
+      </w:r>
+    </w:p>
+    <w:p>
+      <w:pPr>
+        <w:rPr>
+          <w:lang w:val="en-US"/>
+        </w:rPr>
+      </w:pPr>
+    </w:p>
+    <w:p>
+      <w:pPr>
+        <w:widowControl w:val="0"/>
+        <w:autoSpaceDE w:val="0"/>
+        <w:autoSpaceDN w:val="0"/>
+        <w:adjustRightInd w:val="0"/>
+        <w:rPr>
+          <w:rFonts w:ascii="Calibri" w:hAnsi="Calibri" w:cs="Calibri"/>
+          <w:lang w:val="en-US"/>
+        </w:rPr>
+      </w:pPr>
+    </w:p>
+    <w:p>
+      <w:pPr>
+        <w:widowControl w:val="0"/>
+        <w:autoSpaceDE w:val="0"/>
+        <w:autoSpaceDN w:val="0"/>
+        <w:adjustRightInd w:val="0"/>
+        <w:jc w:val="center"/>
+        <w:rPr>
+          <w:rFonts w:ascii="Calibri" w:hAnsi="Calibri" w:cs="Calibri"/>
+          <w:sz w:val="28"/>
+          <w:u w:val="single"/>
+          <w:lang w:val="en-US"/>
+        </w:rPr>
+      </w:pPr>
+      <w:r>
+        <w:rPr>
+          <w:rFonts w:ascii="Calibri" w:hAnsi="Calibri" w:cs="Calibri"/>
+          <w:sz w:val="28"/>
+          <w:u w:val="single"/>
+          <w:lang w:val="en-US"/>
+        </w:rPr>
+        <w:lastRenderedPageBreak/>
+        <w:t>7</w:t>
+      </w:r>
+      <w:r>
+        <w:rPr>
+          <w:rFonts w:ascii="Calibri" w:hAnsi="Calibri" w:cs="Calibri"/>
+          <w:sz w:val="28"/>
+          <w:u w:val="single"/>
+          <w:lang w:val="en-US"/>
+        </w:rPr>
+        <w:t xml:space="preserve">. </w:t>
+      </w:r>
+      <w:r>
+        <w:rPr>
+          <w:rFonts w:ascii="Calibri" w:hAnsi="Calibri" w:cs="Calibri"/>
+          <w:sz w:val="28"/>
+          <w:u w:val="single"/>
+          <w:lang w:val="en-US"/>
+        </w:rPr>
         <w:t>General Application Navigation</w:t>
       </w:r>
     </w:p>
@@ -4891,7 +4941,6 @@
           <w:rFonts w:ascii="Calibri" w:hAnsi="Calibri" w:cs="Calibri"/>
           <w:noProof/>
         </w:rPr>
-        <w:lastRenderedPageBreak/>
         <w:drawing>
           <wp:inline distT="0" distB="0" distL="0" distR="0">
             <wp:extent cx="5972810" cy="3009954"/>
@@ -4910,7 +4959,7 @@
                     </pic:cNvPicPr>
                   </pic:nvPicPr>
                   <pic:blipFill>
-                    <a:blip r:embed="rId20">
+                    <a:blip r:embed="rId23">
                       <a:extLst>
                         <a:ext uri="{28A0092B-C50C-407E-A947-70E740481C1C}">
                           <a14:useLocalDpi xmlns:a14="http://schemas.microsoft.com/office/drawing/2010/main" val="0"/>
@@ -4977,7 +5026,16 @@
           <w:u w:val="single"/>
           <w:lang w:val="en-US"/>
         </w:rPr>
-        <w:t xml:space="preserve">7. </w:t>
+        <w:t>8</w:t>
+      </w:r>
+      <w:r>
+        <w:rPr>
+          <w:rFonts w:ascii="Calibri" w:hAnsi="Calibri" w:cs="Calibri"/>
+          <w:sz w:val="28"/>
+          <w:u w:val="single"/>
+          <w:lang w:val="en-US"/>
+        </w:rPr>
+        <w:t xml:space="preserve">. </w:t>
       </w:r>
       <w:r>
         <w:rPr>
@@ -5104,7 +5162,7 @@
                     </pic:cNvPicPr>
                   </pic:nvPicPr>
                   <pic:blipFill>
-                    <a:blip r:embed="rId21">
+                    <a:blip r:embed="rId24">
                       <a:extLst>
                         <a:ext uri="{28A0092B-C50C-407E-A947-70E740481C1C}">
                           <a14:useLocalDpi xmlns:a14="http://schemas.microsoft.com/office/drawing/2010/main" val="0"/>
@@ -5269,7 +5327,16 @@
           <w:u w:val="single"/>
           <w:lang w:val="en-US"/>
         </w:rPr>
-        <w:t xml:space="preserve">8. </w:t>
+        <w:t>9</w:t>
+      </w:r>
+      <w:r>
+        <w:rPr>
+          <w:rFonts w:ascii="Calibri" w:hAnsi="Calibri" w:cs="Calibri"/>
+          <w:sz w:val="28"/>
+          <w:u w:val="single"/>
+          <w:lang w:val="en-US"/>
+        </w:rPr>
+        <w:t xml:space="preserve">. </w:t>
       </w:r>
       <w:r>
         <w:rPr>
@@ -5351,7 +5418,7 @@
                     </pic:cNvPicPr>
                   </pic:nvPicPr>
                   <pic:blipFill>
-                    <a:blip r:embed="rId22">
+                    <a:blip r:embed="rId25">
                       <a:extLst>
                         <a:ext uri="{28A0092B-C50C-407E-A947-70E740481C1C}">
                           <a14:useLocalDpi xmlns:a14="http://schemas.microsoft.com/office/drawing/2010/main" val="0"/>
@@ -5450,7 +5517,7 @@
                     </pic:cNvPicPr>
                   </pic:nvPicPr>
                   <pic:blipFill>
-                    <a:blip r:embed="rId23">
+                    <a:blip r:embed="rId26">
                       <a:extLst>
                         <a:ext uri="{28A0092B-C50C-407E-A947-70E740481C1C}">
                           <a14:useLocalDpi xmlns:a14="http://schemas.microsoft.com/office/drawing/2010/main" val="0"/>
@@ -5528,7 +5595,7 @@
                     </pic:cNvPicPr>
                   </pic:nvPicPr>
                   <pic:blipFill>
-                    <a:blip r:embed="rId24">
+                    <a:blip r:embed="rId27">
                       <a:extLst>
                         <a:ext uri="{28A0092B-C50C-407E-A947-70E740481C1C}">
                           <a14:useLocalDpi xmlns:a14="http://schemas.microsoft.com/office/drawing/2010/main" val="0"/>
@@ -5578,7 +5645,16 @@
           <w:lang w:val="en-US"/>
         </w:rPr>
         <w:lastRenderedPageBreak/>
-        <w:t xml:space="preserve">9. </w:t>
+        <w:t>10</w:t>
+      </w:r>
+      <w:r>
+        <w:rPr>
+          <w:rFonts w:ascii="Calibri" w:hAnsi="Calibri" w:cs="Calibri"/>
+          <w:sz w:val="28"/>
+          <w:u w:val="single"/>
+          <w:lang w:val="en-US"/>
+        </w:rPr>
+        <w:t xml:space="preserve">. </w:t>
       </w:r>
       <w:r>
         <w:rPr>
@@ -5664,7 +5740,7 @@
                     </pic:cNvPicPr>
                   </pic:nvPicPr>
                   <pic:blipFill>
-                    <a:blip r:embed="rId25">
+                    <a:blip r:embed="rId28">
                       <a:extLst>
                         <a:ext uri="{28A0092B-C50C-407E-A947-70E740481C1C}">
                           <a14:useLocalDpi xmlns:a14="http://schemas.microsoft.com/office/drawing/2010/main" val="0"/>
@@ -5741,7 +5817,7 @@
                     </pic:cNvPicPr>
                   </pic:nvPicPr>
                   <pic:blipFill>
-                    <a:blip r:embed="rId26">
+                    <a:blip r:embed="rId29">
                       <a:extLst>
                         <a:ext uri="{28A0092B-C50C-407E-A947-70E740481C1C}">
                           <a14:useLocalDpi xmlns:a14="http://schemas.microsoft.com/office/drawing/2010/main" val="0"/>
@@ -5898,7 +5974,7 @@
                     </pic:cNvPicPr>
                   </pic:nvPicPr>
                   <pic:blipFill>
-                    <a:blip r:embed="rId27">
+                    <a:blip r:embed="rId30">
                       <a:extLst>
                         <a:ext uri="{28A0092B-C50C-407E-A947-70E740481C1C}">
                           <a14:useLocalDpi xmlns:a14="http://schemas.microsoft.com/office/drawing/2010/main" val="0"/>
@@ -5948,7 +6024,18 @@
           <w:lang w:val="en-US"/>
         </w:rPr>
         <w:lastRenderedPageBreak/>
-        <w:t xml:space="preserve">10. </w:t>
+        <w:t>11</w:t>
+      </w:r>
+      <w:bookmarkStart w:id="0" w:name="_GoBack"/>
+      <w:bookmarkEnd w:id="0"/>
+      <w:r>
+        <w:rPr>
+          <w:rFonts w:ascii="Calibri" w:hAnsi="Calibri" w:cs="Calibri"/>
+          <w:sz w:val="28"/>
+          <w:u w:val="single"/>
+          <w:lang w:val="en-US"/>
+        </w:rPr>
+        <w:t xml:space="preserve">. </w:t>
       </w:r>
       <w:r>
         <w:rPr>
@@ -6153,7 +6240,7 @@
                     </pic:cNvPicPr>
                   </pic:nvPicPr>
                   <pic:blipFill>
-                    <a:blip r:embed="rId28">
+                    <a:blip r:embed="rId31">
                       <a:extLst>
                         <a:ext uri="{28A0092B-C50C-407E-A947-70E740481C1C}">
                           <a14:useLocalDpi xmlns:a14="http://schemas.microsoft.com/office/drawing/2010/main" val="0"/>
@@ -6231,7 +6318,7 @@
                     </pic:cNvPicPr>
                   </pic:nvPicPr>
                   <pic:blipFill>
-                    <a:blip r:embed="rId29">
+                    <a:blip r:embed="rId32">
                       <a:extLst>
                         <a:ext uri="{28A0092B-C50C-407E-A947-70E740481C1C}">
                           <a14:useLocalDpi xmlns:a14="http://schemas.microsoft.com/office/drawing/2010/main" val="0"/>
@@ -6274,8 +6361,8 @@
 </file>
 
 <file path=word/numbering.xml><?xml version="1.0" encoding="utf-8"?>
-<w:numbering xmlns:wpc="http://schemas.microsoft.com/office/word/2010/wordprocessingCanvas" xmlns:mc="http://schemas.openxmlformats.org/markup-compatibility/2006" xmlns:o="urn:schemas-microsoft-com:office:office" xmlns:r="http://schemas.openxmlformats.org/officeDocument/2006/relationships" xmlns:m="http://schemas.openxmlformats.org/officeDocument/2006/math" xmlns:v="urn:schemas-microsoft-com:vml" xmlns:wp14="http://schemas.microsoft.com/office/word/2010/wordprocessingDrawing" xmlns:wp="http://schemas.openxmlformats.org/drawingml/2006/wordprocessingDrawing" xmlns:w10="urn:schemas-microsoft-com:office:word" xmlns:w="http://schemas.openxmlformats.org/wordprocessingml/2006/main" xmlns:w14="http://schemas.microsoft.com/office/word/2010/wordml" xmlns:w15="http://schemas.microsoft.com/office/word/2012/wordml" xmlns:wpg="http://schemas.microsoft.com/office/word/2010/wordprocessingGroup" xmlns:wpi="http://schemas.microsoft.com/office/word/2010/wordprocessingInk" xmlns:wne="http://schemas.microsoft.com/office/word/2006/wordml" xmlns:wps="http://schemas.microsoft.com/office/word/2010/wordprocessingShape" mc:Ignorable="w14 w15 wp14">
-  <w:abstractNum w:abstractNumId="0" w15:restartNumberingAfterBreak="0">
+<w:numbering xmlns:wpc="http://schemas.microsoft.com/office/word/2010/wordprocessingCanvas" xmlns:mc="http://schemas.openxmlformats.org/markup-compatibility/2006" xmlns:o="urn:schemas-microsoft-com:office:office" xmlns:r="http://schemas.openxmlformats.org/officeDocument/2006/relationships" xmlns:m="http://schemas.openxmlformats.org/officeDocument/2006/math" xmlns:v="urn:schemas-microsoft-com:vml" xmlns:wp14="http://schemas.microsoft.com/office/word/2010/wordprocessingDrawing" xmlns:wp="http://schemas.openxmlformats.org/drawingml/2006/wordprocessingDrawing" xmlns:w10="urn:schemas-microsoft-com:office:word" xmlns:w="http://schemas.openxmlformats.org/wordprocessingml/2006/main" xmlns:w14="http://schemas.microsoft.com/office/word/2010/wordml" xmlns:wpg="http://schemas.microsoft.com/office/word/2010/wordprocessingGroup" xmlns:wpi="http://schemas.microsoft.com/office/word/2010/wordprocessingInk" xmlns:wne="http://schemas.microsoft.com/office/word/2006/wordml" xmlns:wps="http://schemas.microsoft.com/office/word/2010/wordprocessingShape" mc:Ignorable="w14 wp14">
+  <w:abstractNum w:abstractNumId="0">
     <w:nsid w:val="FFFFFFFE"/>
     <w:multiLevelType w:val="singleLevel"/>
     <w:tmpl w:val="F77CE71C"/>
@@ -6285,7 +6372,7 @@
       <w:lvlJc w:val="left"/>
     </w:lvl>
   </w:abstractNum>
-  <w:abstractNum w:abstractNumId="1" w15:restartNumberingAfterBreak="0">
+  <w:abstractNum w:abstractNumId="1">
     <w:nsid w:val="308D4485"/>
     <w:multiLevelType w:val="hybridMultilevel"/>
     <w:tmpl w:val="34A2A37E"/>
@@ -6398,7 +6485,7 @@
       </w:rPr>
     </w:lvl>
   </w:abstractNum>
-  <w:abstractNum w:abstractNumId="2" w15:restartNumberingAfterBreak="0">
+  <w:abstractNum w:abstractNumId="2">
     <w:nsid w:val="39082D5E"/>
     <w:multiLevelType w:val="hybridMultilevel"/>
     <w:tmpl w:val="34A2A37E"/>
@@ -6535,7 +6622,7 @@
 </file>
 
 <file path=word/styles.xml><?xml version="1.0" encoding="utf-8"?>
-<w:styles xmlns:mc="http://schemas.openxmlformats.org/markup-compatibility/2006" xmlns:r="http://schemas.openxmlformats.org/officeDocument/2006/relationships" xmlns:w="http://schemas.openxmlformats.org/wordprocessingml/2006/main" xmlns:w14="http://schemas.microsoft.com/office/word/2010/wordml" xmlns:w15="http://schemas.microsoft.com/office/word/2012/wordml" mc:Ignorable="w14 w15">
+<w:styles xmlns:mc="http://schemas.openxmlformats.org/markup-compatibility/2006" xmlns:r="http://schemas.openxmlformats.org/officeDocument/2006/relationships" xmlns:w="http://schemas.openxmlformats.org/wordprocessingml/2006/main" xmlns:w14="http://schemas.microsoft.com/office/word/2010/wordml" mc:Ignorable="w14">
   <w:docDefaults>
     <w:rPrDefault>
       <w:rPr>
@@ -6551,378 +6638,144 @@
       </w:pPr>
     </w:pPrDefault>
   </w:docDefaults>
-  <w:latentStyles w:defLockedState="0" w:defUIPriority="99" w:defSemiHidden="0" w:defUnhideWhenUsed="0" w:defQFormat="0" w:count="371">
-    <w:lsdException w:name="Normal" w:uiPriority="0" w:qFormat="1"/>
-    <w:lsdException w:name="heading 1" w:uiPriority="9" w:qFormat="1"/>
-    <w:lsdException w:name="heading 2" w:semiHidden="1" w:uiPriority="9" w:unhideWhenUsed="1" w:qFormat="1"/>
-    <w:lsdException w:name="heading 3" w:semiHidden="1" w:uiPriority="9" w:unhideWhenUsed="1" w:qFormat="1"/>
-    <w:lsdException w:name="heading 4" w:semiHidden="1" w:uiPriority="9" w:unhideWhenUsed="1" w:qFormat="1"/>
-    <w:lsdException w:name="heading 5" w:semiHidden="1" w:uiPriority="9" w:unhideWhenUsed="1" w:qFormat="1"/>
-    <w:lsdException w:name="heading 6" w:semiHidden="1" w:uiPriority="9" w:unhideWhenUsed="1" w:qFormat="1"/>
-    <w:lsdException w:name="heading 7" w:semiHidden="1" w:uiPriority="9" w:unhideWhenUsed="1" w:qFormat="1"/>
-    <w:lsdException w:name="heading 8" w:semiHidden="1" w:uiPriority="9" w:unhideWhenUsed="1" w:qFormat="1"/>
-    <w:lsdException w:name="heading 9" w:semiHidden="1" w:uiPriority="9" w:unhideWhenUsed="1" w:qFormat="1"/>
-    <w:lsdException w:name="index 1" w:semiHidden="1" w:unhideWhenUsed="1"/>
-    <w:lsdException w:name="index 2" w:semiHidden="1" w:unhideWhenUsed="1"/>
-    <w:lsdException w:name="index 3" w:semiHidden="1" w:unhideWhenUsed="1"/>
-    <w:lsdException w:name="index 4" w:semiHidden="1" w:unhideWhenUsed="1"/>
-    <w:lsdException w:name="index 5" w:semiHidden="1" w:unhideWhenUsed="1"/>
-    <w:lsdException w:name="index 6" w:semiHidden="1" w:unhideWhenUsed="1"/>
-    <w:lsdException w:name="index 7" w:semiHidden="1" w:unhideWhenUsed="1"/>
-    <w:lsdException w:name="index 8" w:semiHidden="1" w:unhideWhenUsed="1"/>
-    <w:lsdException w:name="index 9" w:semiHidden="1" w:unhideWhenUsed="1"/>
-    <w:lsdException w:name="toc 1" w:semiHidden="1" w:uiPriority="39" w:unhideWhenUsed="1"/>
-    <w:lsdException w:name="toc 2" w:semiHidden="1" w:uiPriority="39" w:unhideWhenUsed="1"/>
-    <w:lsdException w:name="toc 3" w:semiHidden="1" w:uiPriority="39" w:unhideWhenUsed="1"/>
-    <w:lsdException w:name="toc 4" w:semiHidden="1" w:uiPriority="39" w:unhideWhenUsed="1"/>
-    <w:lsdException w:name="toc 5" w:semiHidden="1" w:uiPriority="39" w:unhideWhenUsed="1"/>
-    <w:lsdException w:name="toc 6" w:semiHidden="1" w:uiPriority="39" w:unhideWhenUsed="1"/>
-    <w:lsdException w:name="toc 7" w:semiHidden="1" w:uiPriority="39" w:unhideWhenUsed="1"/>
-    <w:lsdException w:name="toc 8" w:semiHidden="1" w:uiPriority="39" w:unhideWhenUsed="1"/>
-    <w:lsdException w:name="toc 9" w:semiHidden="1" w:uiPriority="39" w:unhideWhenUsed="1"/>
-    <w:lsdException w:name="Normal Indent" w:semiHidden="1" w:unhideWhenUsed="1"/>
-    <w:lsdException w:name="footnote text" w:semiHidden="1" w:unhideWhenUsed="1"/>
-    <w:lsdException w:name="annotation text" w:semiHidden="1" w:unhideWhenUsed="1"/>
-    <w:lsdException w:name="header" w:semiHidden="1" w:unhideWhenUsed="1"/>
-    <w:lsdException w:name="footer" w:semiHidden="1" w:unhideWhenUsed="1"/>
-    <w:lsdException w:name="index heading" w:semiHidden="1" w:unhideWhenUsed="1"/>
-    <w:lsdException w:name="caption" w:semiHidden="1" w:uiPriority="35" w:unhideWhenUsed="1" w:qFormat="1"/>
-    <w:lsdException w:name="table of figures" w:semiHidden="1" w:unhideWhenUsed="1"/>
-    <w:lsdException w:name="envelope address" w:semiHidden="1" w:unhideWhenUsed="1"/>
-    <w:lsdException w:name="envelope return" w:semiHidden="1" w:unhideWhenUsed="1"/>
-    <w:lsdException w:name="footnote reference" w:semiHidden="1" w:unhideWhenUsed="1"/>
-    <w:lsdException w:name="annotation reference" w:semiHidden="1" w:unhideWhenUsed="1"/>
-    <w:lsdException w:name="line number" w:semiHidden="1" w:unhideWhenUsed="1"/>
-    <w:lsdException w:name="page number" w:semiHidden="1" w:unhideWhenUsed="1"/>
-    <w:lsdException w:name="endnote reference" w:semiHidden="1" w:unhideWhenUsed="1"/>
-    <w:lsdException w:name="endnote text" w:semiHidden="1" w:unhideWhenUsed="1"/>
-    <w:lsdException w:name="table of authorities" w:semiHidden="1" w:unhideWhenUsed="1"/>
-    <w:lsdException w:name="macro" w:semiHidden="1" w:unhideWhenUsed="1"/>
-    <w:lsdException w:name="toa heading" w:semiHidden="1" w:unhideWhenUsed="1"/>
-    <w:lsdException w:name="List" w:semiHidden="1" w:unhideWhenUsed="1"/>
-    <w:lsdException w:name="List Bullet" w:semiHidden="1" w:unhideWhenUsed="1"/>
-    <w:lsdException w:name="List Number" w:semiHidden="1" w:unhideWhenUsed="1"/>
-    <w:lsdException w:name="List 2" w:semiHidden="1" w:unhideWhenUsed="1"/>
-    <w:lsdException w:name="List 3" w:semiHidden="1" w:unhideWhenUsed="1"/>
-    <w:lsdException w:name="List 4" w:semiHidden="1" w:unhideWhenUsed="1"/>
-    <w:lsdException w:name="List 5" w:semiHidden="1" w:unhideWhenUsed="1"/>
-    <w:lsdException w:name="List Bullet 2" w:semiHidden="1" w:unhideWhenUsed="1"/>
-    <w:lsdException w:name="List Bullet 3" w:semiHidden="1" w:unhideWhenUsed="1"/>
-    <w:lsdException w:name="List Bullet 4" w:semiHidden="1" w:unhideWhenUsed="1"/>
-    <w:lsdException w:name="List Bullet 5" w:semiHidden="1" w:unhideWhenUsed="1"/>
-    <w:lsdException w:name="List Number 2" w:semiHidden="1" w:unhideWhenUsed="1"/>
-    <w:lsdException w:name="List Number 3" w:semiHidden="1" w:unhideWhenUsed="1"/>
-    <w:lsdException w:name="List Number 4" w:semiHidden="1" w:unhideWhenUsed="1"/>
-    <w:lsdException w:name="List Number 5" w:semiHidden="1" w:unhideWhenUsed="1"/>
-    <w:lsdException w:name="Title" w:uiPriority="10" w:qFormat="1"/>
-    <w:lsdException w:name="Closing" w:semiHidden="1" w:unhideWhenUsed="1"/>
-    <w:lsdException w:name="Signature" w:semiHidden="1" w:unhideWhenUsed="1"/>
-    <w:lsdException w:name="Default Paragraph Font" w:semiHidden="1" w:uiPriority="1" w:unhideWhenUsed="1"/>
-    <w:lsdException w:name="Body Text" w:semiHidden="1" w:unhideWhenUsed="1"/>
-    <w:lsdException w:name="Body Text Indent" w:semiHidden="1" w:unhideWhenUsed="1"/>
-    <w:lsdException w:name="List Continue" w:semiHidden="1" w:unhideWhenUsed="1"/>
-    <w:lsdException w:name="List Continue 2" w:semiHidden="1" w:unhideWhenUsed="1"/>
-    <w:lsdException w:name="List Continue 3" w:semiHidden="1" w:unhideWhenUsed="1"/>
-    <w:lsdException w:name="List Continue 4" w:semiHidden="1" w:unhideWhenUsed="1"/>
-    <w:lsdException w:name="List Continue 5" w:semiHidden="1" w:unhideWhenUsed="1"/>
-    <w:lsdException w:name="Message Header" w:semiHidden="1" w:unhideWhenUsed="1"/>
-    <w:lsdException w:name="Subtitle" w:uiPriority="11" w:qFormat="1"/>
-    <w:lsdException w:name="Salutation" w:semiHidden="1" w:unhideWhenUsed="1"/>
-    <w:lsdException w:name="Date" w:semiHidden="1" w:unhideWhenUsed="1"/>
-    <w:lsdException w:name="Body Text First Indent" w:semiHidden="1" w:unhideWhenUsed="1"/>
-    <w:lsdException w:name="Body Text First Indent 2" w:semiHidden="1" w:unhideWhenUsed="1"/>
-    <w:lsdException w:name="Note Heading" w:semiHidden="1" w:unhideWhenUsed="1"/>
-    <w:lsdException w:name="Body Text 2" w:semiHidden="1" w:unhideWhenUsed="1"/>
-    <w:lsdException w:name="Body Text 3" w:semiHidden="1" w:unhideWhenUsed="1"/>
-    <w:lsdException w:name="Body Text Indent 2" w:semiHidden="1" w:unhideWhenUsed="1"/>
-    <w:lsdException w:name="Body Text Indent 3" w:semiHidden="1" w:unhideWhenUsed="1"/>
-    <w:lsdException w:name="Block Text" w:semiHidden="1" w:unhideWhenUsed="1"/>
-    <w:lsdException w:name="Hyperlink" w:semiHidden="1" w:unhideWhenUsed="1"/>
-    <w:lsdException w:name="FollowedHyperlink" w:semiHidden="1" w:unhideWhenUsed="1"/>
-    <w:lsdException w:name="Strong" w:uiPriority="22" w:qFormat="1"/>
-    <w:lsdException w:name="Emphasis" w:uiPriority="20" w:qFormat="1"/>
-    <w:lsdException w:name="Document Map" w:semiHidden="1" w:unhideWhenUsed="1"/>
-    <w:lsdException w:name="Plain Text" w:semiHidden="1" w:unhideWhenUsed="1"/>
-    <w:lsdException w:name="E-mail Signature" w:semiHidden="1" w:unhideWhenUsed="1"/>
-    <w:lsdException w:name="HTML Top of Form" w:semiHidden="1" w:unhideWhenUsed="1"/>
-    <w:lsdException w:name="HTML Bottom of Form" w:semiHidden="1" w:unhideWhenUsed="1"/>
-    <w:lsdException w:name="Normal (Web)" w:semiHidden="1" w:unhideWhenUsed="1"/>
-    <w:lsdException w:name="HTML Acronym" w:semiHidden="1" w:unhideWhenUsed="1"/>
-    <w:lsdException w:name="HTML Address" w:semiHidden="1" w:unhideWhenUsed="1"/>
-    <w:lsdException w:name="HTML Cite" w:semiHidden="1" w:unhideWhenUsed="1"/>
-    <w:lsdException w:name="HTML Code" w:semiHidden="1" w:unhideWhenUsed="1"/>
-    <w:lsdException w:name="HTML Definition" w:semiHidden="1" w:unhideWhenUsed="1"/>
-    <w:lsdException w:name="HTML Keyboard" w:semiHidden="1" w:unhideWhenUsed="1"/>
-    <w:lsdException w:name="HTML Preformatted" w:semiHidden="1" w:unhideWhenUsed="1"/>
-    <w:lsdException w:name="HTML Sample" w:semiHidden="1" w:unhideWhenUsed="1"/>
-    <w:lsdException w:name="HTML Typewriter" w:semiHidden="1" w:unhideWhenUsed="1"/>
-    <w:lsdException w:name="HTML Variable" w:semiHidden="1" w:unhideWhenUsed="1"/>
-    <w:lsdException w:name="Normal Table" w:semiHidden="1" w:unhideWhenUsed="1"/>
-    <w:lsdException w:name="annotation subject" w:semiHidden="1" w:unhideWhenUsed="1"/>
-    <w:lsdException w:name="No List" w:semiHidden="1" w:unhideWhenUsed="1"/>
-    <w:lsdException w:name="Outline List 1" w:semiHidden="1" w:unhideWhenUsed="1"/>
-    <w:lsdException w:name="Outline List 2" w:semiHidden="1" w:unhideWhenUsed="1"/>
-    <w:lsdException w:name="Outline List 3" w:semiHidden="1" w:unhideWhenUsed="1"/>
-    <w:lsdException w:name="Table Simple 1" w:semiHidden="1" w:unhideWhenUsed="1"/>
-    <w:lsdException w:name="Table Simple 2" w:semiHidden="1" w:unhideWhenUsed="1"/>
-    <w:lsdException w:name="Table Simple 3" w:semiHidden="1" w:unhideWhenUsed="1"/>
-    <w:lsdException w:name="Table Classic 1" w:semiHidden="1" w:unhideWhenUsed="1"/>
-    <w:lsdException w:name="Table Classic 2" w:semiHidden="1" w:unhideWhenUsed="1"/>
-    <w:lsdException w:name="Table Classic 3" w:semiHidden="1" w:unhideWhenUsed="1"/>
-    <w:lsdException w:name="Table Classic 4" w:semiHidden="1" w:unhideWhenUsed="1"/>
-    <w:lsdException w:name="Table Colorful 1" w:semiHidden="1" w:unhideWhenUsed="1"/>
-    <w:lsdException w:name="Table Colorful 2" w:semiHidden="1" w:unhideWhenUsed="1"/>
-    <w:lsdException w:name="Table Colorful 3" w:semiHidden="1" w:unhideWhenUsed="1"/>
-    <w:lsdException w:name="Table Columns 1" w:semiHidden="1" w:unhideWhenUsed="1"/>
-    <w:lsdException w:name="Table Columns 2" w:semiHidden="1" w:unhideWhenUsed="1"/>
-    <w:lsdException w:name="Table Columns 3" w:semiHidden="1" w:unhideWhenUsed="1"/>
-    <w:lsdException w:name="Table Columns 4" w:semiHidden="1" w:unhideWhenUsed="1"/>
-    <w:lsdException w:name="Table Columns 5" w:semiHidden="1" w:unhideWhenUsed="1"/>
-    <w:lsdException w:name="Table Grid 1" w:semiHidden="1" w:unhideWhenUsed="1"/>
-    <w:lsdException w:name="Table Grid 2" w:semiHidden="1" w:unhideWhenUsed="1"/>
-    <w:lsdException w:name="Table Grid 3" w:semiHidden="1" w:unhideWhenUsed="1"/>
-    <w:lsdException w:name="Table Grid 4" w:semiHidden="1" w:unhideWhenUsed="1"/>
-    <w:lsdException w:name="Table Grid 5" w:semiHidden="1" w:unhideWhenUsed="1"/>
-    <w:lsdException w:name="Table Grid 6" w:semiHidden="1" w:unhideWhenUsed="1"/>
-    <w:lsdException w:name="Table Grid 7" w:semiHidden="1" w:unhideWhenUsed="1"/>
-    <w:lsdException w:name="Table Grid 8" w:semiHidden="1" w:unhideWhenUsed="1"/>
-    <w:lsdException w:name="Table List 1" w:semiHidden="1" w:unhideWhenUsed="1"/>
-    <w:lsdException w:name="Table List 2" w:semiHidden="1" w:unhideWhenUsed="1"/>
-    <w:lsdException w:name="Table List 3" w:semiHidden="1" w:unhideWhenUsed="1"/>
-    <w:lsdException w:name="Table List 4" w:semiHidden="1" w:unhideWhenUsed="1"/>
-    <w:lsdException w:name="Table List 5" w:semiHidden="1" w:unhideWhenUsed="1"/>
-    <w:lsdException w:name="Table List 6" w:semiHidden="1" w:unhideWhenUsed="1"/>
-    <w:lsdException w:name="Table List 7" w:semiHidden="1" w:unhideWhenUsed="1"/>
-    <w:lsdException w:name="Table List 8" w:semiHidden="1" w:unhideWhenUsed="1"/>
-    <w:lsdException w:name="Table 3D effects 1" w:semiHidden="1" w:unhideWhenUsed="1"/>
-    <w:lsdException w:name="Table 3D effects 2" w:semiHidden="1" w:unhideWhenUsed="1"/>
-    <w:lsdException w:name="Table 3D effects 3" w:semiHidden="1" w:unhideWhenUsed="1"/>
-    <w:lsdException w:name="Table Contemporary" w:semiHidden="1" w:unhideWhenUsed="1"/>
-    <w:lsdException w:name="Table Elegant" w:semiHidden="1" w:unhideWhenUsed="1"/>
-    <w:lsdException w:name="Table Professional" w:semiHidden="1" w:unhideWhenUsed="1"/>
-    <w:lsdException w:name="Table Subtle 1" w:semiHidden="1" w:unhideWhenUsed="1"/>
-    <w:lsdException w:name="Table Subtle 2" w:semiHidden="1" w:unhideWhenUsed="1"/>
-    <w:lsdException w:name="Table Web 1" w:semiHidden="1" w:unhideWhenUsed="1"/>
-    <w:lsdException w:name="Table Web 2" w:semiHidden="1" w:unhideWhenUsed="1"/>
-    <w:lsdException w:name="Table Web 3" w:semiHidden="1" w:unhideWhenUsed="1"/>
-    <w:lsdException w:name="Balloon Text" w:semiHidden="1" w:unhideWhenUsed="1"/>
-    <w:lsdException w:name="Table Grid" w:uiPriority="59"/>
-    <w:lsdException w:name="Table Theme" w:semiHidden="1" w:unhideWhenUsed="1"/>
-    <w:lsdException w:name="Placeholder Text" w:semiHidden="1"/>
-    <w:lsdException w:name="No Spacing" w:uiPriority="1" w:qFormat="1"/>
-    <w:lsdException w:name="Light Shading" w:uiPriority="60"/>
-    <w:lsdException w:name="Light List" w:uiPriority="61"/>
-    <w:lsdException w:name="Light Grid" w:uiPriority="62"/>
-    <w:lsdException w:name="Medium Shading 1" w:uiPriority="63"/>
-    <w:lsdException w:name="Medium Shading 2" w:uiPriority="64"/>
-    <w:lsdException w:name="Medium List 1" w:uiPriority="65"/>
-    <w:lsdException w:name="Medium List 2" w:uiPriority="66"/>
-    <w:lsdException w:name="Medium Grid 1" w:uiPriority="67"/>
-    <w:lsdException w:name="Medium Grid 2" w:uiPriority="68"/>
-    <w:lsdException w:name="Medium Grid 3" w:uiPriority="69"/>
-    <w:lsdException w:name="Dark List" w:uiPriority="70"/>
-    <w:lsdException w:name="Colorful Shading" w:uiPriority="71"/>
-    <w:lsdException w:name="Colorful List" w:uiPriority="72"/>
-    <w:lsdException w:name="Colorful Grid" w:uiPriority="73"/>
-    <w:lsdException w:name="Light Shading Accent 1" w:uiPriority="60"/>
-    <w:lsdException w:name="Light List Accent 1" w:uiPriority="61"/>
-    <w:lsdException w:name="Light Grid Accent 1" w:uiPriority="62"/>
-    <w:lsdException w:name="Medium Shading 1 Accent 1" w:uiPriority="63"/>
-    <w:lsdException w:name="Medium Shading 2 Accent 1" w:uiPriority="64"/>
-    <w:lsdException w:name="Medium List 1 Accent 1" w:uiPriority="65"/>
-    <w:lsdException w:name="Revision" w:semiHidden="1"/>
-    <w:lsdException w:name="List Paragraph" w:uiPriority="34" w:qFormat="1"/>
-    <w:lsdException w:name="Quote" w:uiPriority="29" w:qFormat="1"/>
-    <w:lsdException w:name="Intense Quote" w:uiPriority="30" w:qFormat="1"/>
-    <w:lsdException w:name="Medium List 2 Accent 1" w:uiPriority="66"/>
-    <w:lsdException w:name="Medium Grid 1 Accent 1" w:uiPriority="67"/>
-    <w:lsdException w:name="Medium Grid 2 Accent 1" w:uiPriority="68"/>
-    <w:lsdException w:name="Medium Grid 3 Accent 1" w:uiPriority="69"/>
-    <w:lsdException w:name="Dark List Accent 1" w:uiPriority="70"/>
-    <w:lsdException w:name="Colorful Shading Accent 1" w:uiPriority="71"/>
-    <w:lsdException w:name="Colorful List Accent 1" w:uiPriority="72"/>
-    <w:lsdException w:name="Colorful Grid Accent 1" w:uiPriority="73"/>
-    <w:lsdException w:name="Light Shading Accent 2" w:uiPriority="60"/>
-    <w:lsdException w:name="Light List Accent 2" w:uiPriority="61"/>
-    <w:lsdException w:name="Light Grid Accent 2" w:uiPriority="62"/>
-    <w:lsdException w:name="Medium Shading 1 Accent 2" w:uiPriority="63"/>
-    <w:lsdException w:name="Medium Shading 2 Accent 2" w:uiPriority="64"/>
-    <w:lsdException w:name="Medium List 1 Accent 2" w:uiPriority="65"/>
-    <w:lsdException w:name="Medium List 2 Accent 2" w:uiPriority="66"/>
-    <w:lsdException w:name="Medium Grid 1 Accent 2" w:uiPriority="67"/>
-    <w:lsdException w:name="Medium Grid 2 Accent 2" w:uiPriority="68"/>
-    <w:lsdException w:name="Medium Grid 3 Accent 2" w:uiPriority="69"/>
-    <w:lsdException w:name="Dark List Accent 2" w:uiPriority="70"/>
-    <w:lsdException w:name="Colorful Shading Accent 2" w:uiPriority="71"/>
-    <w:lsdException w:name="Colorful List Accent 2" w:uiPriority="72"/>
-    <w:lsdException w:name="Colorful Grid Accent 2" w:uiPriority="73"/>
-    <w:lsdException w:name="Light Shading Accent 3" w:uiPriority="60"/>
-    <w:lsdException w:name="Light List Accent 3" w:uiPriority="61"/>
-    <w:lsdException w:name="Light Grid Accent 3" w:uiPriority="62"/>
-    <w:lsdException w:name="Medium Shading 1 Accent 3" w:uiPriority="63"/>
-    <w:lsdException w:name="Medium Shading 2 Accent 3" w:uiPriority="64"/>
-    <w:lsdException w:name="Medium List 1 Accent 3" w:uiPriority="65"/>
-    <w:lsdException w:name="Medium List 2 Accent 3" w:uiPriority="66"/>
-    <w:lsdException w:name="Medium Grid 1 Accent 3" w:uiPriority="67"/>
-    <w:lsdException w:name="Medium Grid 2 Accent 3" w:uiPriority="68"/>
-    <w:lsdException w:name="Medium Grid 3 Accent 3" w:uiPriority="69"/>
-    <w:lsdException w:name="Dark List Accent 3" w:uiPriority="70"/>
-    <w:lsdException w:name="Colorful Shading Accent 3" w:uiPriority="71"/>
-    <w:lsdException w:name="Colorful List Accent 3" w:uiPriority="72"/>
-    <w:lsdException w:name="Colorful Grid Accent 3" w:uiPriority="73"/>
-    <w:lsdException w:name="Light Shading Accent 4" w:uiPriority="60"/>
-    <w:lsdException w:name="Light List Accent 4" w:uiPriority="61"/>
-    <w:lsdException w:name="Light Grid Accent 4" w:uiPriority="62"/>
-    <w:lsdException w:name="Medium Shading 1 Accent 4" w:uiPriority="63"/>
-    <w:lsdException w:name="Medium Shading 2 Accent 4" w:uiPriority="64"/>
-    <w:lsdException w:name="Medium List 1 Accent 4" w:uiPriority="65"/>
-    <w:lsdException w:name="Medium List 2 Accent 4" w:uiPriority="66"/>
-    <w:lsdException w:name="Medium Grid 1 Accent 4" w:uiPriority="67"/>
-    <w:lsdException w:name="Medium Grid 2 Accent 4" w:uiPriority="68"/>
-    <w:lsdException w:name="Medium Grid 3 Accent 4" w:uiPriority="69"/>
-    <w:lsdException w:name="Dark List Accent 4" w:uiPriority="70"/>
-    <w:lsdException w:name="Colorful Shading Accent 4" w:uiPriority="71"/>
-    <w:lsdException w:name="Colorful List Accent 4" w:uiPriority="72"/>
-    <w:lsdException w:name="Colorful Grid Accent 4" w:uiPriority="73"/>
-    <w:lsdException w:name="Light Shading Accent 5" w:uiPriority="60"/>
-    <w:lsdException w:name="Light List Accent 5" w:uiPriority="61"/>
-    <w:lsdException w:name="Light Grid Accent 5" w:uiPriority="62"/>
-    <w:lsdException w:name="Medium Shading 1 Accent 5" w:uiPriority="63"/>
-    <w:lsdException w:name="Medium Shading 2 Accent 5" w:uiPriority="64"/>
-    <w:lsdException w:name="Medium List 1 Accent 5" w:uiPriority="65"/>
-    <w:lsdException w:name="Medium List 2 Accent 5" w:uiPriority="66"/>
-    <w:lsdException w:name="Medium Grid 1 Accent 5" w:uiPriority="67"/>
-    <w:lsdException w:name="Medium Grid 2 Accent 5" w:uiPriority="68"/>
-    <w:lsdException w:name="Medium Grid 3 Accent 5" w:uiPriority="69"/>
-    <w:lsdException w:name="Dark List Accent 5" w:uiPriority="70"/>
-    <w:lsdException w:name="Colorful Shading Accent 5" w:uiPriority="71"/>
-    <w:lsdException w:name="Colorful List Accent 5" w:uiPriority="72"/>
-    <w:lsdException w:name="Colorful Grid Accent 5" w:uiPriority="73"/>
-    <w:lsdException w:name="Light Shading Accent 6" w:uiPriority="60"/>
-    <w:lsdException w:name="Light List Accent 6" w:uiPriority="61"/>
-    <w:lsdException w:name="Light Grid Accent 6" w:uiPriority="62"/>
-    <w:lsdException w:name="Medium Shading 1 Accent 6" w:uiPriority="63"/>
-    <w:lsdException w:name="Medium Shading 2 Accent 6" w:uiPriority="64"/>
-    <w:lsdException w:name="Medium List 1 Accent 6" w:uiPriority="65"/>
-    <w:lsdException w:name="Medium List 2 Accent 6" w:uiPriority="66"/>
-    <w:lsdException w:name="Medium Grid 1 Accent 6" w:uiPriority="67"/>
-    <w:lsdException w:name="Medium Grid 2 Accent 6" w:uiPriority="68"/>
-    <w:lsdException w:name="Medium Grid 3 Accent 6" w:uiPriority="69"/>
-    <w:lsdException w:name="Dark List Accent 6" w:uiPriority="70"/>
-    <w:lsdException w:name="Colorful Shading Accent 6" w:uiPriority="71"/>
-    <w:lsdException w:name="Colorful List Accent 6" w:uiPriority="72"/>
-    <w:lsdException w:name="Colorful Grid Accent 6" w:uiPriority="73"/>
-    <w:lsdException w:name="Subtle Emphasis" w:uiPriority="19" w:qFormat="1"/>
-    <w:lsdException w:name="Intense Emphasis" w:uiPriority="21" w:qFormat="1"/>
-    <w:lsdException w:name="Subtle Reference" w:uiPriority="31" w:qFormat="1"/>
-    <w:lsdException w:name="Intense Reference" w:uiPriority="32" w:qFormat="1"/>
-    <w:lsdException w:name="Book Title" w:uiPriority="33" w:qFormat="1"/>
-    <w:lsdException w:name="Bibliography" w:semiHidden="1" w:uiPriority="37" w:unhideWhenUsed="1"/>
-    <w:lsdException w:name="TOC Heading" w:semiHidden="1" w:uiPriority="39" w:unhideWhenUsed="1" w:qFormat="1"/>
-    <w:lsdException w:name="Plain Table 1" w:uiPriority="41"/>
-    <w:lsdException w:name="Plain Table 2" w:uiPriority="42"/>
-    <w:lsdException w:name="Plain Table 3" w:uiPriority="43"/>
-    <w:lsdException w:name="Plain Table 4" w:uiPriority="44"/>
-    <w:lsdException w:name="Plain Table 5" w:uiPriority="45"/>
-    <w:lsdException w:name="Grid Table Light" w:uiPriority="40"/>
-    <w:lsdException w:name="Grid Table 1 Light" w:uiPriority="46"/>
-    <w:lsdException w:name="Grid Table 2" w:uiPriority="47"/>
-    <w:lsdException w:name="Grid Table 3" w:uiPriority="48"/>
-    <w:lsdException w:name="Grid Table 4" w:uiPriority="49"/>
-    <w:lsdException w:name="Grid Table 5 Dark" w:uiPriority="50"/>
-    <w:lsdException w:name="Grid Table 6 Colorful" w:uiPriority="51"/>
-    <w:lsdException w:name="Grid Table 7 Colorful" w:uiPriority="52"/>
-    <w:lsdException w:name="Grid Table 1 Light Accent 1" w:uiPriority="46"/>
-    <w:lsdException w:name="Grid Table 2 Accent 1" w:uiPriority="47"/>
-    <w:lsdException w:name="Grid Table 3 Accent 1" w:uiPriority="48"/>
-    <w:lsdException w:name="Grid Table 4 Accent 1" w:uiPriority="49"/>
-    <w:lsdException w:name="Grid Table 5 Dark Accent 1" w:uiPriority="50"/>
-    <w:lsdException w:name="Grid Table 6 Colorful Accent 1" w:uiPriority="51"/>
-    <w:lsdException w:name="Grid Table 7 Colorful Accent 1" w:uiPriority="52"/>
-    <w:lsdException w:name="Grid Table 1 Light Accent 2" w:uiPriority="46"/>
-    <w:lsdException w:name="Grid Table 2 Accent 2" w:uiPriority="47"/>
-    <w:lsdException w:name="Grid Table 3 Accent 2" w:uiPriority="48"/>
-    <w:lsdException w:name="Grid Table 4 Accent 2" w:uiPriority="49"/>
-    <w:lsdException w:name="Grid Table 5 Dark Accent 2" w:uiPriority="50"/>
-    <w:lsdException w:name="Grid Table 6 Colorful Accent 2" w:uiPriority="51"/>
-    <w:lsdException w:name="Grid Table 7 Colorful Accent 2" w:uiPriority="52"/>
-    <w:lsdException w:name="Grid Table 1 Light Accent 3" w:uiPriority="46"/>
-    <w:lsdException w:name="Grid Table 2 Accent 3" w:uiPriority="47"/>
-    <w:lsdException w:name="Grid Table 3 Accent 3" w:uiPriority="48"/>
-    <w:lsdException w:name="Grid Table 4 Accent 3" w:uiPriority="49"/>
-    <w:lsdException w:name="Grid Table 5 Dark Accent 3" w:uiPriority="50"/>
-    <w:lsdException w:name="Grid Table 6 Colorful Accent 3" w:uiPriority="51"/>
-    <w:lsdException w:name="Grid Table 7 Colorful Accent 3" w:uiPriority="52"/>
-    <w:lsdException w:name="Grid Table 1 Light Accent 4" w:uiPriority="46"/>
-    <w:lsdException w:name="Grid Table 2 Accent 4" w:uiPriority="47"/>
-    <w:lsdException w:name="Grid Table 3 Accent 4" w:uiPriority="48"/>
-    <w:lsdException w:name="Grid Table 4 Accent 4" w:uiPriority="49"/>
-    <w:lsdException w:name="Grid Table 5 Dark Accent 4" w:uiPriority="50"/>
-    <w:lsdException w:name="Grid Table 6 Colorful Accent 4" w:uiPriority="51"/>
-    <w:lsdException w:name="Grid Table 7 Colorful Accent 4" w:uiPriority="52"/>
-    <w:lsdException w:name="Grid Table 1 Light Accent 5" w:uiPriority="46"/>
-    <w:lsdException w:name="Grid Table 2 Accent 5" w:uiPriority="47"/>
-    <w:lsdException w:name="Grid Table 3 Accent 5" w:uiPriority="48"/>
-    <w:lsdException w:name="Grid Table 4 Accent 5" w:uiPriority="49"/>
-    <w:lsdException w:name="Grid Table 5 Dark Accent 5" w:uiPriority="50"/>
-    <w:lsdException w:name="Grid Table 6 Colorful Accent 5" w:uiPriority="51"/>
-    <w:lsdException w:name="Grid Table 7 Colorful Accent 5" w:uiPriority="52"/>
-    <w:lsdException w:name="Grid Table 1 Light Accent 6" w:uiPriority="46"/>
-    <w:lsdException w:name="Grid Table 2 Accent 6" w:uiPriority="47"/>
-    <w:lsdException w:name="Grid Table 3 Accent 6" w:uiPriority="48"/>
-    <w:lsdException w:name="Grid Table 4 Accent 6" w:uiPriority="49"/>
-    <w:lsdException w:name="Grid Table 5 Dark Accent 6" w:uiPriority="50"/>
-    <w:lsdException w:name="Grid Table 6 Colorful Accent 6" w:uiPriority="51"/>
-    <w:lsdException w:name="Grid Table 7 Colorful Accent 6" w:uiPriority="52"/>
-    <w:lsdException w:name="List Table 1 Light" w:uiPriority="46"/>
-    <w:lsdException w:name="List Table 2" w:uiPriority="47"/>
-    <w:lsdException w:name="List Table 3" w:uiPriority="48"/>
-    <w:lsdException w:name="List Table 4" w:uiPriority="49"/>
-    <w:lsdException w:name="List Table 5 Dark" w:uiPriority="50"/>
-    <w:lsdException w:name="List Table 6 Colorful" w:uiPriority="51"/>
-    <w:lsdException w:name="List Table 7 Colorful" w:uiPriority="52"/>
-    <w:lsdException w:name="List Table 1 Light Accent 1" w:uiPriority="46"/>
-    <w:lsdException w:name="List Table 2 Accent 1" w:uiPriority="47"/>
-    <w:lsdException w:name="List Table 3 Accent 1" w:uiPriority="48"/>
-    <w:lsdException w:name="List Table 4 Accent 1" w:uiPriority="49"/>
-    <w:lsdException w:name="List Table 5 Dark Accent 1" w:uiPriority="50"/>
-    <w:lsdException w:name="List Table 6 Colorful Accent 1" w:uiPriority="51"/>
-    <w:lsdException w:name="List Table 7 Colorful Accent 1" w:uiPriority="52"/>
-    <w:lsdException w:name="List Table 1 Light Accent 2" w:uiPriority="46"/>
-    <w:lsdException w:name="List Table 2 Accent 2" w:uiPriority="47"/>
-    <w:lsdException w:name="List Table 3 Accent 2" w:uiPriority="48"/>
-    <w:lsdException w:name="List Table 4 Accent 2" w:uiPriority="49"/>
-    <w:lsdException w:name="List Table 5 Dark Accent 2" w:uiPriority="50"/>
-    <w:lsdException w:name="List Table 6 Colorful Accent 2" w:uiPriority="51"/>
-    <w:lsdException w:name="List Table 7 Colorful Accent 2" w:uiPriority="52"/>
-    <w:lsdException w:name="List Table 1 Light Accent 3" w:uiPriority="46"/>
-    <w:lsdException w:name="List Table 2 Accent 3" w:uiPriority="47"/>
-    <w:lsdException w:name="List Table 3 Accent 3" w:uiPriority="48"/>
-    <w:lsdException w:name="List Table 4 Accent 3" w:uiPriority="49"/>
-    <w:lsdException w:name="List Table 5 Dark Accent 3" w:uiPriority="50"/>
-    <w:lsdException w:name="List Table 6 Colorful Accent 3" w:uiPriority="51"/>
-    <w:lsdException w:name="List Table 7 Colorful Accent 3" w:uiPriority="52"/>
-    <w:lsdException w:name="List Table 1 Light Accent 4" w:uiPriority="46"/>
-    <w:lsdException w:name="List Table 2 Accent 4" w:uiPriority="47"/>
-    <w:lsdException w:name="List Table 3 Accent 4" w:uiPriority="48"/>
-    <w:lsdException w:name="List Table 4 Accent 4" w:uiPriority="49"/>
-    <w:lsdException w:name="List Table 5 Dark Accent 4" w:uiPriority="50"/>
-    <w:lsdException w:name="List Table 6 Colorful Accent 4" w:uiPriority="51"/>
-    <w:lsdException w:name="List Table 7 Colorful Accent 4" w:uiPriority="52"/>
-    <w:lsdException w:name="List Table 1 Light Accent 5" w:uiPriority="46"/>
-    <w:lsdException w:name="List Table 2 Accent 5" w:uiPriority="47"/>
-    <w:lsdException w:name="List Table 3 Accent 5" w:uiPriority="48"/>
-    <w:lsdException w:name="List Table 4 Accent 5" w:uiPriority="49"/>
-    <w:lsdException w:name="List Table 5 Dark Accent 5" w:uiPriority="50"/>
-    <w:lsdException w:name="List Table 6 Colorful Accent 5" w:uiPriority="51"/>
-    <w:lsdException w:name="List Table 7 Colorful Accent 5" w:uiPriority="52"/>
-    <w:lsdException w:name="List Table 1 Light Accent 6" w:uiPriority="46"/>
-    <w:lsdException w:name="List Table 2 Accent 6" w:uiPriority="47"/>
-    <w:lsdException w:name="List Table 3 Accent 6" w:uiPriority="48"/>
-    <w:lsdException w:name="List Table 4 Accent 6" w:uiPriority="49"/>
-    <w:lsdException w:name="List Table 5 Dark Accent 6" w:uiPriority="50"/>
-    <w:lsdException w:name="List Table 6 Colorful Accent 6" w:uiPriority="51"/>
-    <w:lsdException w:name="List Table 7 Colorful Accent 6" w:uiPriority="52"/>
+  <w:latentStyles w:defLockedState="0" w:defUIPriority="99" w:defSemiHidden="1" w:defUnhideWhenUsed="1" w:defQFormat="0" w:count="267">
+    <w:lsdException w:name="Normal" w:semiHidden="0" w:uiPriority="0" w:unhideWhenUsed="0" w:qFormat="1"/>
+    <w:lsdException w:name="heading 1" w:semiHidden="0" w:uiPriority="9" w:unhideWhenUsed="0" w:qFormat="1"/>
+    <w:lsdException w:name="heading 2" w:uiPriority="9" w:qFormat="1"/>
+    <w:lsdException w:name="heading 3" w:uiPriority="9" w:qFormat="1"/>
+    <w:lsdException w:name="heading 4" w:uiPriority="9" w:qFormat="1"/>
+    <w:lsdException w:name="heading 5" w:uiPriority="9" w:qFormat="1"/>
+    <w:lsdException w:name="heading 6" w:uiPriority="9" w:qFormat="1"/>
+    <w:lsdException w:name="heading 7" w:uiPriority="9" w:qFormat="1"/>
+    <w:lsdException w:name="heading 8" w:uiPriority="9" w:qFormat="1"/>
+    <w:lsdException w:name="heading 9" w:uiPriority="9" w:qFormat="1"/>
+    <w:lsdException w:name="toc 1" w:uiPriority="39"/>
+    <w:lsdException w:name="toc 2" w:uiPriority="39"/>
+    <w:lsdException w:name="toc 3" w:uiPriority="39"/>
+    <w:lsdException w:name="toc 4" w:uiPriority="39"/>
+    <w:lsdException w:name="toc 5" w:uiPriority="39"/>
+    <w:lsdException w:name="toc 6" w:uiPriority="39"/>
+    <w:lsdException w:name="toc 7" w:uiPriority="39"/>
+    <w:lsdException w:name="toc 8" w:uiPriority="39"/>
+    <w:lsdException w:name="toc 9" w:uiPriority="39"/>
+    <w:lsdException w:name="caption" w:uiPriority="35" w:qFormat="1"/>
+    <w:lsdException w:name="Title" w:semiHidden="0" w:uiPriority="10" w:unhideWhenUsed="0" w:qFormat="1"/>
+    <w:lsdException w:name="Default Paragraph Font" w:uiPriority="1"/>
+    <w:lsdException w:name="Subtitle" w:semiHidden="0" w:uiPriority="11" w:unhideWhenUsed="0" w:qFormat="1"/>
+    <w:lsdException w:name="Strong" w:semiHidden="0" w:uiPriority="22" w:unhideWhenUsed="0" w:qFormat="1"/>
+    <w:lsdException w:name="Emphasis" w:semiHidden="0" w:uiPriority="20" w:unhideWhenUsed="0" w:qFormat="1"/>
+    <w:lsdException w:name="Table Grid" w:semiHidden="0" w:uiPriority="59" w:unhideWhenUsed="0"/>
+    <w:lsdException w:name="Placeholder Text" w:unhideWhenUsed="0"/>
+    <w:lsdException w:name="No Spacing" w:semiHidden="0" w:uiPriority="1" w:unhideWhenUsed="0" w:qFormat="1"/>
+    <w:lsdException w:name="Light Shading" w:semiHidden="0" w:uiPriority="60" w:unhideWhenUsed="0"/>
+    <w:lsdException w:name="Light List" w:semiHidden="0" w:uiPriority="61" w:unhideWhenUsed="0"/>
+    <w:lsdException w:name="Light Grid" w:semiHidden="0" w:uiPriority="62" w:unhideWhenUsed="0"/>
+    <w:lsdException w:name="Medium Shading 1" w:semiHidden="0" w:uiPriority="63" w:unhideWhenUsed="0"/>
+    <w:lsdException w:name="Medium Shading 2" w:semiHidden="0" w:uiPriority="64" w:unhideWhenUsed="0"/>
+    <w:lsdException w:name="Medium List 1" w:semiHidden="0" w:uiPriority="65" w:unhideWhenUsed="0"/>
+    <w:lsdException w:name="Medium List 2" w:semiHidden="0" w:uiPriority="66" w:unhideWhenUsed="0"/>
+    <w:lsdException w:name="Medium Grid 1" w:semiHidden="0" w:uiPriority="67" w:unhideWhenUsed="0"/>
+    <w:lsdException w:name="Medium Grid 2" w:semiHidden="0" w:uiPriority="68" w:unhideWhenUsed="0"/>
+    <w:lsdException w:name="Medium Grid 3" w:semiHidden="0" w:uiPriority="69" w:unhideWhenUsed="0"/>
+    <w:lsdException w:name="Dark List" w:semiHidden="0" w:uiPriority="70" w:unhideWhenUsed="0"/>
+    <w:lsdException w:name="Colorful Shading" w:semiHidden="0" w:uiPriority="71" w:unhideWhenUsed="0"/>
+    <w:lsdException w:name="Colorful List" w:semiHidden="0" w:uiPriority="72" w:unhideWhenUsed="0"/>
+    <w:lsdException w:name="Colorful Grid" w:semiHidden="0" w:uiPriority="73" w:unhideWhenUsed="0"/>
+    <w:lsdException w:name="Light Shading Accent 1" w:semiHidden="0" w:uiPriority="60" w:unhideWhenUsed="0"/>
+    <w:lsdException w:name="Light List Accent 1" w:semiHidden="0" w:uiPriority="61" w:unhideWhenUsed="0"/>
+    <w:lsdException w:name="Light Grid Accent 1" w:semiHidden="0" w:uiPriority="62" w:unhideWhenUsed="0"/>
+    <w:lsdException w:name="Medium Shading 1 Accent 1" w:semiHidden="0" w:uiPriority="63" w:unhideWhenUsed="0"/>
+    <w:lsdException w:name="Medium Shading 2 Accent 1" w:semiHidden="0" w:uiPriority="64" w:unhideWhenUsed="0"/>
+    <w:lsdException w:name="Medium List 1 Accent 1" w:semiHidden="0" w:uiPriority="65" w:unhideWhenUsed="0"/>
+    <w:lsdException w:name="Revision" w:unhideWhenUsed="0"/>
+    <w:lsdException w:name="List Paragraph" w:semiHidden="0" w:uiPriority="34" w:unhideWhenUsed="0" w:qFormat="1"/>
+    <w:lsdException w:name="Quote" w:semiHidden="0" w:uiPriority="29" w:unhideWhenUsed="0" w:qFormat="1"/>
+    <w:lsdException w:name="Intense Quote" w:semiHidden="0" w:uiPriority="30" w:unhideWhenUsed="0" w:qFormat="1"/>
+    <w:lsdException w:name="Medium List 2 Accent 1" w:semiHidden="0" w:uiPriority="66" w:unhideWhenUsed="0"/>
+    <w:lsdException w:name="Medium Grid 1 Accent 1" w:semiHidden="0" w:uiPriority="67" w:unhideWhenUsed="0"/>
+    <w:lsdException w:name="Medium Grid 2 Accent 1" w:semiHidden="0" w:uiPriority="68" w:unhideWhenUsed="0"/>
+    <w:lsdException w:name="Medium Grid 3 Accent 1" w:semiHidden="0" w:uiPriority="69" w:unhideWhenUsed="0"/>
+    <w:lsdException w:name="Dark List Accent 1" w:semiHidden="0" w:uiPriority="70" w:unhideWhenUsed="0"/>
+    <w:lsdException w:name="Colorful Shading Accent 1" w:semiHidden="0" w:uiPriority="71" w:unhideWhenUsed="0"/>
+    <w:lsdException w:name="Colorful List Accent 1" w:semiHidden="0" w:uiPriority="72" w:unhideWhenUsed="0"/>
+    <w:lsdException w:name="Colorful Grid Accent 1" w:semiHidden="0" w:uiPriority="73" w:unhideWhenUsed="0"/>
+    <w:lsdException w:name="Light Shading Accent 2" w:semiHidden="0" w:uiPriority="60" w:unhideWhenUsed="0"/>
+    <w:lsdException w:name="Light List Accent 2" w:semiHidden="0" w:uiPriority="61" w:unhideWhenUsed="0"/>
+    <w:lsdException w:name="Light Grid Accent 2" w:semiHidden="0" w:uiPriority="62" w:unhideWhenUsed="0"/>
+    <w:lsdException w:name="Medium Shading 1 Accent 2" w:semiHidden="0" w:uiPriority="63" w:unhideWhenUsed="0"/>
+    <w:lsdException w:name="Medium Shading 2 Accent 2" w:semiHidden="0" w:uiPriority="64" w:unhideWhenUsed="0"/>
+    <w:lsdException w:name="Medium List 1 Accent 2" w:semiHidden="0" w:uiPriority="65" w:unhideWhenUsed="0"/>
+    <w:lsdException w:name="Medium List 2 Accent 2" w:semiHidden="0" w:uiPriority="66" w:unhideWhenUsed="0"/>
+    <w:lsdException w:name="Medium Grid 1 Accent 2" w:semiHidden="0" w:uiPriority="67" w:unhideWhenUsed="0"/>
+    <w:lsdException w:name="Medium Grid 2 Accent 2" w:semiHidden="0" w:uiPriority="68" w:unhideWhenUsed="0"/>
+    <w:lsdException w:name="Medium Grid 3 Accent 2" w:semiHidden="0" w:uiPriority="69" w:unhideWhenUsed="0"/>
+    <w:lsdException w:name="Dark List Accent 2" w:semiHidden="0" w:uiPriority="70" w:unhideWhenUsed="0"/>
+    <w:lsdException w:name="Colorful Shading Accent 2" w:semiHidden="0" w:uiPriority="71" w:unhideWhenUsed="0"/>
+    <w:lsdException w:name="Colorful List Accent 2" w:semiHidden="0" w:uiPriority="72" w:unhideWhenUsed="0"/>
+    <w:lsdException w:name="Colorful Grid Accent 2" w:semiHidden="0" w:uiPriority="73" w:unhideWhenUsed="0"/>
+    <w:lsdException w:name="Light Shading Accent 3" w:semiHidden="0" w:uiPriority="60" w:unhideWhenUsed="0"/>
+    <w:lsdException w:name="Light List Accent 3" w:semiHidden="0" w:uiPriority="61" w:unhideWhenUsed="0"/>
+    <w:lsdException w:name="Light Grid Accent 3" w:semiHidden="0" w:uiPriority="62" w:unhideWhenUsed="0"/>
+    <w:lsdException w:name="Medium Shading 1 Accent 3" w:semiHidden="0" w:uiPriority="63" w:unhideWhenUsed="0"/>
+    <w:lsdException w:name="Medium Shading 2 Accent 3" w:semiHidden="0" w:uiPriority="64" w:unhideWhenUsed="0"/>
+    <w:lsdException w:name="Medium List 1 Accent 3" w:semiHidden="0" w:uiPriority="65" w:unhideWhenUsed="0"/>
+    <w:lsdException w:name="Medium List 2 Accent 3" w:semiHidden="0" w:uiPriority="66" w:unhideWhenUsed="0"/>
+    <w:lsdException w:name="Medium Grid 1 Accent 3" w:semiHidden="0" w:uiPriority="67" w:unhideWhenUsed="0"/>
+    <w:lsdException w:name="Medium Grid 2 Accent 3" w:semiHidden="0" w:uiPriority="68" w:unhideWhenUsed="0"/>
+    <w:lsdException w:name="Medium Grid 3 Accent 3" w:semiHidden="0" w:uiPriority="69" w:unhideWhenUsed="0"/>
+    <w:lsdException w:name="Dark List Accent 3" w:semiHidden="0" w:uiPriority="70" w:unhideWhenUsed="0"/>
+    <w:lsdException w:name="Colorful Shading Accent 3" w:semiHidden="0" w:uiPriority="71" w:unhideWhenUsed="0"/>
+    <w:lsdException w:name="Colorful List Accent 3" w:semiHidden="0" w:uiPriority="72" w:unhideWhenUsed="0"/>
+    <w:lsdException w:name="Colorful Grid Accent 3" w:semiHidden="0" w:uiPriority="73" w:unhideWhenUsed="0"/>
+    <w:lsdException w:name="Light Shading Accent 4" w:semiHidden="0" w:uiPriority="60" w:unhideWhenUsed="0"/>
+    <w:lsdException w:name="Light List Accent 4" w:semiHidden="0" w:uiPriority="61" w:unhideWhenUsed="0"/>
+    <w:lsdException w:name="Light Grid Accent 4" w:semiHidden="0" w:uiPriority="62" w:unhideWhenUsed="0"/>
+    <w:lsdException w:name="Medium Shading 1 Accent 4" w:semiHidden="0" w:uiPriority="63" w:unhideWhenUsed="0"/>
+    <w:lsdException w:name="Medium Shading 2 Accent 4" w:semiHidden="0" w:uiPriority="64" w:unhideWhenUsed="0"/>
+    <w:lsdException w:name="Medium List 1 Accent 4" w:semiHidden="0" w:uiPriority="65" w:unhideWhenUsed="0"/>
+    <w:lsdException w:name="Medium List 2 Accent 4" w:semiHidden="0" w:uiPriority="66" w:unhideWhenUsed="0"/>
+    <w:lsdException w:name="Medium Grid 1 Accent 4" w:semiHidden="0" w:uiPriority="67" w:unhideWhenUsed="0"/>
+    <w:lsdException w:name="Medium Grid 2 Accent 4" w:semiHidden="0" w:uiPriority="68" w:unhideWhenUsed="0"/>
+    <w:lsdException w:name="Medium Grid 3 Accent 4" w:semiHidden="0" w:uiPriority="69" w:unhideWhenUsed="0"/>
+    <w:lsdException w:name="Dark List Accent 4" w:semiHidden="0" w:uiPriority="70" w:unhideWhenUsed="0"/>
+    <w:lsdException w:name="Colorful Shading Accent 4" w:semiHidden="0" w:uiPriority="71" w:unhideWhenUsed="0"/>
+    <w:lsdException w:name="Colorful List Accent 4" w:semiHidden="0" w:uiPriority="72" w:unhideWhenUsed="0"/>
+    <w:lsdException w:name="Colorful Grid Accent 4" w:semiHidden="0" w:uiPriority="73" w:unhideWhenUsed="0"/>
+    <w:lsdException w:name="Light Shading Accent 5" w:semiHidden="0" w:uiPriority="60" w:unhideWhenUsed="0"/>
+    <w:lsdException w:name="Light List Accent 5" w:semiHidden="0" w:uiPriority="61" w:unhideWhenUsed="0"/>
+    <w:lsdException w:name="Light Grid Accent 5" w:semiHidden="0" w:uiPriority="62" w:unhideWhenUsed="0"/>
+    <w:lsdException w:name="Medium Shading 1 Accent 5" w:semiHidden="0" w:uiPriority="63" w:unhideWhenUsed="0"/>
+    <w:lsdException w:name="Medium Shading 2 Accent 5" w:semiHidden="0" w:uiPriority="64" w:unhideWhenUsed="0"/>
+    <w:lsdException w:name="Medium List 1 Accent 5" w:semiHidden="0" w:uiPriority="65" w:unhideWhenUsed="0"/>
+    <w:lsdException w:name="Medium List 2 Accent 5" w:semiHidden="0" w:uiPriority="66" w:unhideWhenUsed="0"/>
+    <w:lsdException w:name="Medium Grid 1 Accent 5" w:semiHidden="0" w:uiPriority="67" w:unhideWhenUsed="0"/>
+    <w:lsdException w:name="Medium Grid 2 Accent 5" w:semiHidden="0" w:uiPriority="68" w:unhideWhenUsed="0"/>
+    <w:lsdException w:name="Medium Grid 3 Accent 5" w:semiHidden="0" w:uiPriority="69" w:unhideWhenUsed="0"/>
+    <w:lsdException w:name="Dark List Accent 5" w:semiHidden="0" w:uiPriority="70" w:unhideWhenUsed="0"/>
+    <w:lsdException w:name="Colorful Shading Accent 5" w:semiHidden="0" w:uiPriority="71" w:unhideWhenUsed="0"/>
+    <w:lsdException w:name="Colorful List Accent 5" w:semiHidden="0" w:uiPriority="72" w:unhideWhenUsed="0"/>
+    <w:lsdException w:name="Colorful Grid Accent 5" w:semiHidden="0" w:uiPriority="73" w:unhideWhenUsed="0"/>
+    <w:lsdException w:name="Light Shading Accent 6" w:semiHidden="0" w:uiPriority="60" w:unhideWhenUsed="0"/>
+    <w:lsdException w:name="Light List Accent 6" w:semiHidden="0" w:uiPriority="61" w:unhideWhenUsed="0"/>
+    <w:lsdException w:name="Light Grid Accent 6" w:semiHidden="0" w:uiPriority="62" w:unhideWhenUsed="0"/>
+    <w:lsdException w:name="Medium Shading 1 Accent 6" w:semiHidden="0" w:uiPriority="63" w:unhideWhenUsed="0"/>
+    <w:lsdException w:name="Medium Shading 2 Accent 6" w:semiHidden="0" w:uiPriority="64" w:unhideWhenUsed="0"/>
+    <w:lsdException w:name="Medium List 1 Accent 6" w:semiHidden="0" w:uiPriority="65" w:unhideWhenUsed="0"/>
+    <w:lsdException w:name="Medium List 2 Accent 6" w:semiHidden="0" w:uiPriority="66" w:unhideWhenUsed="0"/>
+    <w:lsdException w:name="Medium Grid 1 Accent 6" w:semiHidden="0" w:uiPriority="67" w:unhideWhenUsed="0"/>
+    <w:lsdException w:name="Medium Grid 2 Accent 6" w:semiHidden="0" w:uiPriority="68" w:unhideWhenUsed="0"/>
+    <w:lsdException w:name="Medium Grid 3 Accent 6" w:semiHidden="0" w:uiPriority="69" w:unhideWhenUsed="0"/>
+    <w:lsdException w:name="Dark List Accent 6" w:semiHidden="0" w:uiPriority="70" w:unhideWhenUsed="0"/>
+    <w:lsdException w:name="Colorful Shading Accent 6" w:semiHidden="0" w:uiPriority="71" w:unhideWhenUsed="0"/>
+    <w:lsdException w:name="Colorful List Accent 6" w:semiHidden="0" w:uiPriority="72" w:unhideWhenUsed="0"/>
+    <w:lsdException w:name="Colorful Grid Accent 6" w:semiHidden="0" w:uiPriority="73" w:unhideWhenUsed="0"/>
+    <w:lsdException w:name="Subtle Emphasis" w:semiHidden="0" w:uiPriority="19" w:unhideWhenUsed="0" w:qFormat="1"/>
+    <w:lsdException w:name="Intense Emphasis" w:semiHidden="0" w:uiPriority="21" w:unhideWhenUsed="0" w:qFormat="1"/>
+    <w:lsdException w:name="Subtle Reference" w:semiHidden="0" w:uiPriority="31" w:unhideWhenUsed="0" w:qFormat="1"/>
+    <w:lsdException w:name="Intense Reference" w:semiHidden="0" w:uiPriority="32" w:unhideWhenUsed="0" w:qFormat="1"/>
+    <w:lsdException w:name="Book Title" w:semiHidden="0" w:uiPriority="33" w:unhideWhenUsed="0" w:qFormat="1"/>
+    <w:lsdException w:name="Bibliography" w:uiPriority="37"/>
+    <w:lsdException w:name="TOC Heading" w:uiPriority="39" w:qFormat="1"/>
   </w:latentStyles>
   <w:style w:type="paragraph" w:default="1" w:styleId="Standard">
     <w:name w:val="Normal"/>
@@ -7020,7 +6873,325 @@
       </w:tblBorders>
     </w:tblPr>
   </w:style>
-  <w:style w:type="table" w:styleId="EinfacheTabelle1">
+  <w:style w:type="table" w:customStyle="1" w:styleId="PlainTable1">
+    <w:name w:val="Plain Table 1"/>
+    <w:basedOn w:val="NormaleTabelle"/>
+    <w:uiPriority w:val="41"/>
+    <w:rsid w:val="008E3EB0"/>
+    <w:pPr>
+      <w:spacing w:after="0" w:line="240" w:lineRule="auto"/>
+    </w:pPr>
+    <w:tblPr>
+      <w:tblStyleRowBandSize w:val="1"/>
+      <w:tblStyleColBandSize w:val="1"/>
+      <w:tblBorders>
+        <w:top w:val="single" w:sz="4" w:space="0" w:color="BFBFBF" w:themeColor="background1" w:themeShade="BF"/>
+        <w:left w:val="single" w:sz="4" w:space="0" w:color="BFBFBF" w:themeColor="background1" w:themeShade="BF"/>
+        <w:bottom w:val="single" w:sz="4" w:space="0" w:color="BFBFBF" w:themeColor="background1" w:themeShade="BF"/>
+        <w:right w:val="single" w:sz="4" w:space="0" w:color="BFBFBF" w:themeColor="background1" w:themeShade="BF"/>
+        <w:insideH w:val="single" w:sz="4" w:space="0" w:color="BFBFBF" w:themeColor="background1" w:themeShade="BF"/>
+        <w:insideV w:val="single" w:sz="4" w:space="0" w:color="BFBFBF" w:themeColor="background1" w:themeShade="BF"/>
+      </w:tblBorders>
+    </w:tblPr>
+    <w:tblStylePr w:type="firstRow">
+      <w:rPr>
+        <w:b/>
+        <w:bCs/>
+      </w:rPr>
+    </w:tblStylePr>
+    <w:tblStylePr w:type="lastRow">
+      <w:rPr>
+        <w:b/>
+        <w:bCs/>
+      </w:rPr>
+      <w:tblPr/>
+      <w:tcPr>
+        <w:tcBorders>
+          <w:top w:val="double" w:sz="4" w:space="0" w:color="BFBFBF" w:themeColor="background1" w:themeShade="BF"/>
+        </w:tcBorders>
+      </w:tcPr>
+    </w:tblStylePr>
+    <w:tblStylePr w:type="firstCol">
+      <w:rPr>
+        <w:b/>
+        <w:bCs/>
+      </w:rPr>
+    </w:tblStylePr>
+    <w:tblStylePr w:type="lastCol">
+      <w:rPr>
+        <w:b/>
+        <w:bCs/>
+      </w:rPr>
+    </w:tblStylePr>
+    <w:tblStylePr w:type="band1Vert">
+      <w:tblPr/>
+      <w:tcPr>
+        <w:shd w:val="clear" w:color="auto" w:fill="F2F2F2" w:themeFill="background1" w:themeFillShade="F2"/>
+      </w:tcPr>
+    </w:tblStylePr>
+    <w:tblStylePr w:type="band1Horz">
+      <w:tblPr/>
+      <w:tcPr>
+        <w:shd w:val="clear" w:color="auto" w:fill="F2F2F2" w:themeFill="background1" w:themeFillShade="F2"/>
+      </w:tcPr>
+    </w:tblStylePr>
+  </w:style>
+</w:styles>
+</file>
+
+<file path=word/stylesWithEffects.xml><?xml version="1.0" encoding="utf-8"?>
+<w:styles xmlns:wpc="http://schemas.microsoft.com/office/word/2010/wordprocessingCanvas" xmlns:mc="http://schemas.openxmlformats.org/markup-compatibility/2006" xmlns:o="urn:schemas-microsoft-com:office:office" xmlns:r="http://schemas.openxmlformats.org/officeDocument/2006/relationships" xmlns:m="http://schemas.openxmlformats.org/officeDocument/2006/math" xmlns:v="urn:schemas-microsoft-com:vml" xmlns:wp14="http://schemas.microsoft.com/office/word/2010/wordprocessingDrawing" xmlns:wp="http://schemas.openxmlformats.org/drawingml/2006/wordprocessingDrawing" xmlns:w10="urn:schemas-microsoft-com:office:word" xmlns:w="http://schemas.openxmlformats.org/wordprocessingml/2006/main" xmlns:w14="http://schemas.microsoft.com/office/word/2010/wordml" xmlns:wpg="http://schemas.microsoft.com/office/word/2010/wordprocessingGroup" xmlns:wpi="http://schemas.microsoft.com/office/word/2010/wordprocessingInk" xmlns:wne="http://schemas.microsoft.com/office/word/2006/wordml" xmlns:wps="http://schemas.microsoft.com/office/word/2010/wordprocessingShape" mc:Ignorable="w14 wp14">
+  <w:docDefaults>
+    <w:rPrDefault>
+      <w:rPr>
+        <w:rFonts w:asciiTheme="minorHAnsi" w:eastAsiaTheme="minorEastAsia" w:hAnsiTheme="minorHAnsi" w:cs="Times New Roman"/>
+        <w:sz w:val="22"/>
+        <w:szCs w:val="22"/>
+        <w:lang w:val="de-DE" w:eastAsia="de-DE" w:bidi="ar-SA"/>
+      </w:rPr>
+    </w:rPrDefault>
+    <w:pPrDefault>
+      <w:pPr>
+        <w:spacing w:after="200" w:line="276" w:lineRule="auto"/>
+      </w:pPr>
+    </w:pPrDefault>
+  </w:docDefaults>
+  <w:latentStyles w:defLockedState="0" w:defUIPriority="99" w:defSemiHidden="1" w:defUnhideWhenUsed="1" w:defQFormat="0" w:count="267">
+    <w:lsdException w:name="Normal" w:semiHidden="0" w:uiPriority="0" w:unhideWhenUsed="0" w:qFormat="1"/>
+    <w:lsdException w:name="heading 1" w:semiHidden="0" w:uiPriority="9" w:unhideWhenUsed="0" w:qFormat="1"/>
+    <w:lsdException w:name="heading 2" w:uiPriority="9" w:qFormat="1"/>
+    <w:lsdException w:name="heading 3" w:uiPriority="9" w:qFormat="1"/>
+    <w:lsdException w:name="heading 4" w:uiPriority="9" w:qFormat="1"/>
+    <w:lsdException w:name="heading 5" w:uiPriority="9" w:qFormat="1"/>
+    <w:lsdException w:name="heading 6" w:uiPriority="9" w:qFormat="1"/>
+    <w:lsdException w:name="heading 7" w:uiPriority="9" w:qFormat="1"/>
+    <w:lsdException w:name="heading 8" w:uiPriority="9" w:qFormat="1"/>
+    <w:lsdException w:name="heading 9" w:uiPriority="9" w:qFormat="1"/>
+    <w:lsdException w:name="toc 1" w:uiPriority="39"/>
+    <w:lsdException w:name="toc 2" w:uiPriority="39"/>
+    <w:lsdException w:name="toc 3" w:uiPriority="39"/>
+    <w:lsdException w:name="toc 4" w:uiPriority="39"/>
+    <w:lsdException w:name="toc 5" w:uiPriority="39"/>
+    <w:lsdException w:name="toc 6" w:uiPriority="39"/>
+    <w:lsdException w:name="toc 7" w:uiPriority="39"/>
+    <w:lsdException w:name="toc 8" w:uiPriority="39"/>
+    <w:lsdException w:name="toc 9" w:uiPriority="39"/>
+    <w:lsdException w:name="caption" w:uiPriority="35" w:qFormat="1"/>
+    <w:lsdException w:name="Title" w:semiHidden="0" w:uiPriority="10" w:unhideWhenUsed="0" w:qFormat="1"/>
+    <w:lsdException w:name="Default Paragraph Font" w:uiPriority="1"/>
+    <w:lsdException w:name="Subtitle" w:semiHidden="0" w:uiPriority="11" w:unhideWhenUsed="0" w:qFormat="1"/>
+    <w:lsdException w:name="Strong" w:semiHidden="0" w:uiPriority="22" w:unhideWhenUsed="0" w:qFormat="1"/>
+    <w:lsdException w:name="Emphasis" w:semiHidden="0" w:uiPriority="20" w:unhideWhenUsed="0" w:qFormat="1"/>
+    <w:lsdException w:name="Table Grid" w:semiHidden="0" w:uiPriority="59" w:unhideWhenUsed="0"/>
+    <w:lsdException w:name="Placeholder Text" w:unhideWhenUsed="0"/>
+    <w:lsdException w:name="No Spacing" w:semiHidden="0" w:uiPriority="1" w:unhideWhenUsed="0" w:qFormat="1"/>
+    <w:lsdException w:name="Light Shading" w:semiHidden="0" w:uiPriority="60" w:unhideWhenUsed="0"/>
+    <w:lsdException w:name="Light List" w:semiHidden="0" w:uiPriority="61" w:unhideWhenUsed="0"/>
+    <w:lsdException w:name="Light Grid" w:semiHidden="0" w:uiPriority="62" w:unhideWhenUsed="0"/>
+    <w:lsdException w:name="Medium Shading 1" w:semiHidden="0" w:uiPriority="63" w:unhideWhenUsed="0"/>
+    <w:lsdException w:name="Medium Shading 2" w:semiHidden="0" w:uiPriority="64" w:unhideWhenUsed="0"/>
+    <w:lsdException w:name="Medium List 1" w:semiHidden="0" w:uiPriority="65" w:unhideWhenUsed="0"/>
+    <w:lsdException w:name="Medium List 2" w:semiHidden="0" w:uiPriority="66" w:unhideWhenUsed="0"/>
+    <w:lsdException w:name="Medium Grid 1" w:semiHidden="0" w:uiPriority="67" w:unhideWhenUsed="0"/>
+    <w:lsdException w:name="Medium Grid 2" w:semiHidden="0" w:uiPriority="68" w:unhideWhenUsed="0"/>
+    <w:lsdException w:name="Medium Grid 3" w:semiHidden="0" w:uiPriority="69" w:unhideWhenUsed="0"/>
+    <w:lsdException w:name="Dark List" w:semiHidden="0" w:uiPriority="70" w:unhideWhenUsed="0"/>
+    <w:lsdException w:name="Colorful Shading" w:semiHidden="0" w:uiPriority="71" w:unhideWhenUsed="0"/>
+    <w:lsdException w:name="Colorful List" w:semiHidden="0" w:uiPriority="72" w:unhideWhenUsed="0"/>
+    <w:lsdException w:name="Colorful Grid" w:semiHidden="0" w:uiPriority="73" w:unhideWhenUsed="0"/>
+    <w:lsdException w:name="Light Shading Accent 1" w:semiHidden="0" w:uiPriority="60" w:unhideWhenUsed="0"/>
+    <w:lsdException w:name="Light List Accent 1" w:semiHidden="0" w:uiPriority="61" w:unhideWhenUsed="0"/>
+    <w:lsdException w:name="Light Grid Accent 1" w:semiHidden="0" w:uiPriority="62" w:unhideWhenUsed="0"/>
+    <w:lsdException w:name="Medium Shading 1 Accent 1" w:semiHidden="0" w:uiPriority="63" w:unhideWhenUsed="0"/>
+    <w:lsdException w:name="Medium Shading 2 Accent 1" w:semiHidden="0" w:uiPriority="64" w:unhideWhenUsed="0"/>
+    <w:lsdException w:name="Medium List 1 Accent 1" w:semiHidden="0" w:uiPriority="65" w:unhideWhenUsed="0"/>
+    <w:lsdException w:name="Revision" w:unhideWhenUsed="0"/>
+    <w:lsdException w:name="List Paragraph" w:semiHidden="0" w:uiPriority="34" w:unhideWhenUsed="0" w:qFormat="1"/>
+    <w:lsdException w:name="Quote" w:semiHidden="0" w:uiPriority="29" w:unhideWhenUsed="0" w:qFormat="1"/>
+    <w:lsdException w:name="Intense Quote" w:semiHidden="0" w:uiPriority="30" w:unhideWhenUsed="0" w:qFormat="1"/>
+    <w:lsdException w:name="Medium List 2 Accent 1" w:semiHidden="0" w:uiPriority="66" w:unhideWhenUsed="0"/>
+    <w:lsdException w:name="Medium Grid 1 Accent 1" w:semiHidden="0" w:uiPriority="67" w:unhideWhenUsed="0"/>
+    <w:lsdException w:name="Medium Grid 2 Accent 1" w:semiHidden="0" w:uiPriority="68" w:unhideWhenUsed="0"/>
+    <w:lsdException w:name="Medium Grid 3 Accent 1" w:semiHidden="0" w:uiPriority="69" w:unhideWhenUsed="0"/>
+    <w:lsdException w:name="Dark List Accent 1" w:semiHidden="0" w:uiPriority="70" w:unhideWhenUsed="0"/>
+    <w:lsdException w:name="Colorful Shading Accent 1" w:semiHidden="0" w:uiPriority="71" w:unhideWhenUsed="0"/>
+    <w:lsdException w:name="Colorful List Accent 1" w:semiHidden="0" w:uiPriority="72" w:unhideWhenUsed="0"/>
+    <w:lsdException w:name="Colorful Grid Accent 1" w:semiHidden="0" w:uiPriority="73" w:unhideWhenUsed="0"/>
+    <w:lsdException w:name="Light Shading Accent 2" w:semiHidden="0" w:uiPriority="60" w:unhideWhenUsed="0"/>
+    <w:lsdException w:name="Light List Accent 2" w:semiHidden="0" w:uiPriority="61" w:unhideWhenUsed="0"/>
+    <w:lsdException w:name="Light Grid Accent 2" w:semiHidden="0" w:uiPriority="62" w:unhideWhenUsed="0"/>
+    <w:lsdException w:name="Medium Shading 1 Accent 2" w:semiHidden="0" w:uiPriority="63" w:unhideWhenUsed="0"/>
+    <w:lsdException w:name="Medium Shading 2 Accent 2" w:semiHidden="0" w:uiPriority="64" w:unhideWhenUsed="0"/>
+    <w:lsdException w:name="Medium List 1 Accent 2" w:semiHidden="0" w:uiPriority="65" w:unhideWhenUsed="0"/>
+    <w:lsdException w:name="Medium List 2 Accent 2" w:semiHidden="0" w:uiPriority="66" w:unhideWhenUsed="0"/>
+    <w:lsdException w:name="Medium Grid 1 Accent 2" w:semiHidden="0" w:uiPriority="67" w:unhideWhenUsed="0"/>
+    <w:lsdException w:name="Medium Grid 2 Accent 2" w:semiHidden="0" w:uiPriority="68" w:unhideWhenUsed="0"/>
+    <w:lsdException w:name="Medium Grid 3 Accent 2" w:semiHidden="0" w:uiPriority="69" w:unhideWhenUsed="0"/>
+    <w:lsdException w:name="Dark List Accent 2" w:semiHidden="0" w:uiPriority="70" w:unhideWhenUsed="0"/>
+    <w:lsdException w:name="Colorful Shading Accent 2" w:semiHidden="0" w:uiPriority="71" w:unhideWhenUsed="0"/>
+    <w:lsdException w:name="Colorful List Accent 2" w:semiHidden="0" w:uiPriority="72" w:unhideWhenUsed="0"/>
+    <w:lsdException w:name="Colorful Grid Accent 2" w:semiHidden="0" w:uiPriority="73" w:unhideWhenUsed="0"/>
+    <w:lsdException w:name="Light Shading Accent 3" w:semiHidden="0" w:uiPriority="60" w:unhideWhenUsed="0"/>
+    <w:lsdException w:name="Light List Accent 3" w:semiHidden="0" w:uiPriority="61" w:unhideWhenUsed="0"/>
+    <w:lsdException w:name="Light Grid Accent 3" w:semiHidden="0" w:uiPriority="62" w:unhideWhenUsed="0"/>
+    <w:lsdException w:name="Medium Shading 1 Accent 3" w:semiHidden="0" w:uiPriority="63" w:unhideWhenUsed="0"/>
+    <w:lsdException w:name="Medium Shading 2 Accent 3" w:semiHidden="0" w:uiPriority="64" w:unhideWhenUsed="0"/>
+    <w:lsdException w:name="Medium List 1 Accent 3" w:semiHidden="0" w:uiPriority="65" w:unhideWhenUsed="0"/>
+    <w:lsdException w:name="Medium List 2 Accent 3" w:semiHidden="0" w:uiPriority="66" w:unhideWhenUsed="0"/>
+    <w:lsdException w:name="Medium Grid 1 Accent 3" w:semiHidden="0" w:uiPriority="67" w:unhideWhenUsed="0"/>
+    <w:lsdException w:name="Medium Grid 2 Accent 3" w:semiHidden="0" w:uiPriority="68" w:unhideWhenUsed="0"/>
+    <w:lsdException w:name="Medium Grid 3 Accent 3" w:semiHidden="0" w:uiPriority="69" w:unhideWhenUsed="0"/>
+    <w:lsdException w:name="Dark List Accent 3" w:semiHidden="0" w:uiPriority="70" w:unhideWhenUsed="0"/>
+    <w:lsdException w:name="Colorful Shading Accent 3" w:semiHidden="0" w:uiPriority="71" w:unhideWhenUsed="0"/>
+    <w:lsdException w:name="Colorful List Accent 3" w:semiHidden="0" w:uiPriority="72" w:unhideWhenUsed="0"/>
+    <w:lsdException w:name="Colorful Grid Accent 3" w:semiHidden="0" w:uiPriority="73" w:unhideWhenUsed="0"/>
+    <w:lsdException w:name="Light Shading Accent 4" w:semiHidden="0" w:uiPriority="60" w:unhideWhenUsed="0"/>
+    <w:lsdException w:name="Light List Accent 4" w:semiHidden="0" w:uiPriority="61" w:unhideWhenUsed="0"/>
+    <w:lsdException w:name="Light Grid Accent 4" w:semiHidden="0" w:uiPriority="62" w:unhideWhenUsed="0"/>
+    <w:lsdException w:name="Medium Shading 1 Accent 4" w:semiHidden="0" w:uiPriority="63" w:unhideWhenUsed="0"/>
+    <w:lsdException w:name="Medium Shading 2 Accent 4" w:semiHidden="0" w:uiPriority="64" w:unhideWhenUsed="0"/>
+    <w:lsdException w:name="Medium List 1 Accent 4" w:semiHidden="0" w:uiPriority="65" w:unhideWhenUsed="0"/>
+    <w:lsdException w:name="Medium List 2 Accent 4" w:semiHidden="0" w:uiPriority="66" w:unhideWhenUsed="0"/>
+    <w:lsdException w:name="Medium Grid 1 Accent 4" w:semiHidden="0" w:uiPriority="67" w:unhideWhenUsed="0"/>
+    <w:lsdException w:name="Medium Grid 2 Accent 4" w:semiHidden="0" w:uiPriority="68" w:unhideWhenUsed="0"/>
+    <w:lsdException w:name="Medium Grid 3 Accent 4" w:semiHidden="0" w:uiPriority="69" w:unhideWhenUsed="0"/>
+    <w:lsdException w:name="Dark List Accent 4" w:semiHidden="0" w:uiPriority="70" w:unhideWhenUsed="0"/>
+    <w:lsdException w:name="Colorful Shading Accent 4" w:semiHidden="0" w:uiPriority="71" w:unhideWhenUsed="0"/>
+    <w:lsdException w:name="Colorful List Accent 4" w:semiHidden="0" w:uiPriority="72" w:unhideWhenUsed="0"/>
+    <w:lsdException w:name="Colorful Grid Accent 4" w:semiHidden="0" w:uiPriority="73" w:unhideWhenUsed="0"/>
+    <w:lsdException w:name="Light Shading Accent 5" w:semiHidden="0" w:uiPriority="60" w:unhideWhenUsed="0"/>
+    <w:lsdException w:name="Light List Accent 5" w:semiHidden="0" w:uiPriority="61" w:unhideWhenUsed="0"/>
+    <w:lsdException w:name="Light Grid Accent 5" w:semiHidden="0" w:uiPriority="62" w:unhideWhenUsed="0"/>
+    <w:lsdException w:name="Medium Shading 1 Accent 5" w:semiHidden="0" w:uiPriority="63" w:unhideWhenUsed="0"/>
+    <w:lsdException w:name="Medium Shading 2 Accent 5" w:semiHidden="0" w:uiPriority="64" w:unhideWhenUsed="0"/>
+    <w:lsdException w:name="Medium List 1 Accent 5" w:semiHidden="0" w:uiPriority="65" w:unhideWhenUsed="0"/>
+    <w:lsdException w:name="Medium List 2 Accent 5" w:semiHidden="0" w:uiPriority="66" w:unhideWhenUsed="0"/>
+    <w:lsdException w:name="Medium Grid 1 Accent 5" w:semiHidden="0" w:uiPriority="67" w:unhideWhenUsed="0"/>
+    <w:lsdException w:name="Medium Grid 2 Accent 5" w:semiHidden="0" w:uiPriority="68" w:unhideWhenUsed="0"/>
+    <w:lsdException w:name="Medium Grid 3 Accent 5" w:semiHidden="0" w:uiPriority="69" w:unhideWhenUsed="0"/>
+    <w:lsdException w:name="Dark List Accent 5" w:semiHidden="0" w:uiPriority="70" w:unhideWhenUsed="0"/>
+    <w:lsdException w:name="Colorful Shading Accent 5" w:semiHidden="0" w:uiPriority="71" w:unhideWhenUsed="0"/>
+    <w:lsdException w:name="Colorful List Accent 5" w:semiHidden="0" w:uiPriority="72" w:unhideWhenUsed="0"/>
+    <w:lsdException w:name="Colorful Grid Accent 5" w:semiHidden="0" w:uiPriority="73" w:unhideWhenUsed="0"/>
+    <w:lsdException w:name="Light Shading Accent 6" w:semiHidden="0" w:uiPriority="60" w:unhideWhenUsed="0"/>
+    <w:lsdException w:name="Light List Accent 6" w:semiHidden="0" w:uiPriority="61" w:unhideWhenUsed="0"/>
+    <w:lsdException w:name="Light Grid Accent 6" w:semiHidden="0" w:uiPriority="62" w:unhideWhenUsed="0"/>
+    <w:lsdException w:name="Medium Shading 1 Accent 6" w:semiHidden="0" w:uiPriority="63" w:unhideWhenUsed="0"/>
+    <w:lsdException w:name="Medium Shading 2 Accent 6" w:semiHidden="0" w:uiPriority="64" w:unhideWhenUsed="0"/>
+    <w:lsdException w:name="Medium List 1 Accent 6" w:semiHidden="0" w:uiPriority="65" w:unhideWhenUsed="0"/>
+    <w:lsdException w:name="Medium List 2 Accent 6" w:semiHidden="0" w:uiPriority="66" w:unhideWhenUsed="0"/>
+    <w:lsdException w:name="Medium Grid 1 Accent 6" w:semiHidden="0" w:uiPriority="67" w:unhideWhenUsed="0"/>
+    <w:lsdException w:name="Medium Grid 2 Accent 6" w:semiHidden="0" w:uiPriority="68" w:unhideWhenUsed="0"/>
+    <w:lsdException w:name="Medium Grid 3 Accent 6" w:semiHidden="0" w:uiPriority="69" w:unhideWhenUsed="0"/>
+    <w:lsdException w:name="Dark List Accent 6" w:semiHidden="0" w:uiPriority="70" w:unhideWhenUsed="0"/>
+    <w:lsdException w:name="Colorful Shading Accent 6" w:semiHidden="0" w:uiPriority="71" w:unhideWhenUsed="0"/>
+    <w:lsdException w:name="Colorful List Accent 6" w:semiHidden="0" w:uiPriority="72" w:unhideWhenUsed="0"/>
+    <w:lsdException w:name="Colorful Grid Accent 6" w:semiHidden="0" w:uiPriority="73" w:unhideWhenUsed="0"/>
+    <w:lsdException w:name="Subtle Emphasis" w:semiHidden="0" w:uiPriority="19" w:unhideWhenUsed="0" w:qFormat="1"/>
+    <w:lsdException w:name="Intense Emphasis" w:semiHidden="0" w:uiPriority="21" w:unhideWhenUsed="0" w:qFormat="1"/>
+    <w:lsdException w:name="Subtle Reference" w:semiHidden="0" w:uiPriority="31" w:unhideWhenUsed="0" w:qFormat="1"/>
+    <w:lsdException w:name="Intense Reference" w:semiHidden="0" w:uiPriority="32" w:unhideWhenUsed="0" w:qFormat="1"/>
+    <w:lsdException w:name="Book Title" w:semiHidden="0" w:uiPriority="33" w:unhideWhenUsed="0" w:qFormat="1"/>
+    <w:lsdException w:name="Bibliography" w:uiPriority="37"/>
+    <w:lsdException w:name="TOC Heading" w:uiPriority="39" w:qFormat="1"/>
+  </w:latentStyles>
+  <w:style w:type="paragraph" w:default="1" w:styleId="Standard">
+    <w:name w:val="Normal"/>
+    <w:qFormat/>
+  </w:style>
+  <w:style w:type="character" w:default="1" w:styleId="Absatz-Standardschriftart">
+    <w:name w:val="Default Paragraph Font"/>
+    <w:uiPriority w:val="1"/>
+    <w:semiHidden/>
+    <w:unhideWhenUsed/>
+  </w:style>
+  <w:style w:type="table" w:default="1" w:styleId="NormaleTabelle">
+    <w:name w:val="Normal Table"/>
+    <w:uiPriority w:val="99"/>
+    <w:semiHidden/>
+    <w:unhideWhenUsed/>
+    <w:tblPr>
+      <w:tblInd w:w="0" w:type="dxa"/>
+      <w:tblCellMar>
+        <w:top w:w="0" w:type="dxa"/>
+        <w:left w:w="108" w:type="dxa"/>
+        <w:bottom w:w="0" w:type="dxa"/>
+        <w:right w:w="108" w:type="dxa"/>
+      </w:tblCellMar>
+    </w:tblPr>
+  </w:style>
+  <w:style w:type="numbering" w:default="1" w:styleId="KeineListe">
+    <w:name w:val="No List"/>
+    <w:uiPriority w:val="99"/>
+    <w:semiHidden/>
+    <w:unhideWhenUsed/>
+  </w:style>
+  <w:style w:type="paragraph" w:styleId="Listenabsatz">
+    <w:name w:val="List Paragraph"/>
+    <w:basedOn w:val="Standard"/>
+    <w:uiPriority w:val="34"/>
+    <w:qFormat/>
+    <w:rsid w:val="00C305DF"/>
+    <w:pPr>
+      <w:spacing w:after="160" w:line="259" w:lineRule="auto"/>
+      <w:ind w:left="720"/>
+      <w:contextualSpacing/>
+    </w:pPr>
+    <w:rPr>
+      <w:rFonts w:eastAsia="Times New Roman"/>
+      <w:lang w:eastAsia="en-US"/>
+    </w:rPr>
+  </w:style>
+  <w:style w:type="paragraph" w:styleId="Sprechblasentext">
+    <w:name w:val="Balloon Text"/>
+    <w:basedOn w:val="Standard"/>
+    <w:link w:val="SprechblasentextZchn"/>
+    <w:uiPriority w:val="99"/>
+    <w:semiHidden/>
+    <w:unhideWhenUsed/>
+    <w:rsid w:val="00EE07BC"/>
+    <w:pPr>
+      <w:spacing w:after="0" w:line="240" w:lineRule="auto"/>
+    </w:pPr>
+    <w:rPr>
+      <w:rFonts w:ascii="Tahoma" w:hAnsi="Tahoma" w:cs="Tahoma"/>
+      <w:sz w:val="16"/>
+      <w:szCs w:val="16"/>
+    </w:rPr>
+  </w:style>
+  <w:style w:type="character" w:customStyle="1" w:styleId="SprechblasentextZchn">
+    <w:name w:val="Sprechblasentext Zchn"/>
+    <w:basedOn w:val="Absatz-Standardschriftart"/>
+    <w:link w:val="Sprechblasentext"/>
+    <w:uiPriority w:val="99"/>
+    <w:semiHidden/>
+    <w:rsid w:val="00EE07BC"/>
+    <w:rPr>
+      <w:rFonts w:ascii="Tahoma" w:hAnsi="Tahoma" w:cs="Tahoma"/>
+      <w:sz w:val="16"/>
+      <w:szCs w:val="16"/>
+    </w:rPr>
+  </w:style>
+  <w:style w:type="table" w:styleId="Tabellenraster">
+    <w:name w:val="Table Grid"/>
+    <w:basedOn w:val="NormaleTabelle"/>
+    <w:uiPriority w:val="59"/>
+    <w:rsid w:val="00D608C7"/>
+    <w:pPr>
+      <w:spacing w:after="0" w:line="240" w:lineRule="auto"/>
+    </w:pPr>
+    <w:tblPr>
+      <w:tblBorders>
+        <w:top w:val="single" w:sz="4" w:space="0" w:color="auto"/>
+        <w:left w:val="single" w:sz="4" w:space="0" w:color="auto"/>
+        <w:bottom w:val="single" w:sz="4" w:space="0" w:color="auto"/>
+        <w:right w:val="single" w:sz="4" w:space="0" w:color="auto"/>
+        <w:insideH w:val="single" w:sz="4" w:space="0" w:color="auto"/>
+        <w:insideV w:val="single" w:sz="4" w:space="0" w:color="auto"/>
+      </w:tblBorders>
+    </w:tblPr>
+  </w:style>
+  <w:style w:type="table" w:customStyle="1" w:styleId="PlainTable1">
     <w:name w:val="Plain Table 1"/>
     <w:basedOn w:val="NormaleTabelle"/>
     <w:uiPriority w:val="41"/>

</xml_diff>